<commit_message>
bifurcating function results and figures
</commit_message>
<xml_diff>
--- a/text/On the estimation of species age from phylogenetic trees.docx
+++ b/text/On the estimation of species age from phylogenetic trees.docx
@@ -992,7 +992,7 @@
           <w:szCs w:val="24"/>
           <w:lang w:val="en-US"/>
         </w:rPr>
-        <w:instrText>ADDIN CSL_CITATION {"citationItems":[{"id":"ITEM-1","itemData":{"author":[{"dropping-particle":"","family":"Swenson","given":"Nathan G.","non-dropping-particle":"","parse-names":false,"suffix":""}],"id":"ITEM-1","issued":{"date-parts":[["2019"]]},"publisher":"University of Chicago Press","title":"Phylogenetic ecology: A history, critique, and remodeling","type":"book"},"uris":["http://www.mendeley.com/documents/?uuid=308a41a6-6236-4e29-8aad-c65edd82f9af"]},{"id":"ITEM-2","itemData":{"DOI":"10.1111/pala.12012","ISSN":"00310239","abstract":"Abstract: Palaeontologists have always had something to say about the origins of biodiversity. However, until recently, most of what they had to say was somewhat speculative. Following the inspirational suggestions by Simpson in the 1940s, the American 'paleobiological revolution' of the 1970s encouraged palaeontologists to think numerically and in terms of hypothesis testing. What was lacking from that revolution was phylogeny, and this provides the basis of informative analyses that truly link deep time fossil data with molecular trees and extant taxa. © The Palaeontological Association.","author":[{"dropping-particle":"","family":"Benton","given":"Michael J.","non-dropping-particle":"","parse-names":false,"suffix":""}],"container-title":"Palaeontology","id":"ITEM-2","issued":{"date-parts":[["2013"]]},"title":"Origins of biodiversity","type":"article-journal"},"uris":["http://www.mendeley.com/documents/?uuid=b637dc13-5267-4eb7-8e7c-243219eaed24"]}],"mendeley":{"formattedCitation":"(Benton 2013, Swenson 2019)","plainTextFormattedCitation":"(Benton 2013, Swenson 2019)","previouslyFormattedCitation":"(Benton 2013; Swenson 2019)"},"properties":{"noteIndex":0},"schema":"https://github.com/citation-style-language/schema/raw/master/csl-citation.json"}</w:instrText>
+        <w:instrText>ADDIN CSL_CITATION {"citationItems":[{"id":"ITEM-1","itemData":{"author":[{"dropping-particle":"","family":"Swenson","given":"Nathan G.","non-dropping-particle":"","parse-names":false,"suffix":""}],"id":"ITEM-1","issued":{"date-parts":[["2019"]]},"publisher":"University of Chicago Press","title":"Phylogenetic ecology: A history, critique, and remodeling","type":"book"},"uris":["http://www.mendeley.com/documents/?uuid=308a41a6-6236-4e29-8aad-c65edd82f9af"]},{"id":"ITEM-2","itemData":{"DOI":"10.1111/pala.12012","ISSN":"00310239","abstract":"Abstract: Palaeontologists have always had something to say about the origins of biodiversity. However, until recently, most of what they had to say was somewhat speculative. Following the inspirational suggestions by Simpson in the 1940s, the American 'paleobiological revolution' of the 1970s encouraged palaeontologists to think numerically and in terms of hypothesis testing. What was lacking from that revolution was phylogeny, and this provides the basis of informative analyses that truly link deep time fossil data with molecular trees and extant taxa. © The Palaeontological Association.","author":[{"dropping-particle":"","family":"Benton","given":"Michael J.","non-dropping-particle":"","parse-names":false,"suffix":""}],"container-title":"Palaeontology","id":"ITEM-2","issued":{"date-parts":[["2013"]]},"title":"Origins of biodiversity","type":"article-journal"},"uris":["http://www.mendeley.com/documents/?uuid=b637dc13-5267-4eb7-8e7c-243219eaed24"]}],"mendeley":{"formattedCitation":"(Benton 2013, Swenson 2019)","plainTextFormattedCitation":"(Benton 2013, Swenson 2019)","previouslyFormattedCitation":"(Benton 2013, Swenson 2019)"},"properties":{"noteIndex":0},"schema":"https://github.com/citation-style-language/schema/raw/master/csl-citation.json"}</w:instrText>
       </w:r>
       <w:r>
         <w:rPr>
@@ -1065,7 +1065,7 @@
           <w:szCs w:val="24"/>
           <w:lang w:val="en-US"/>
         </w:rPr>
-        <w:instrText>ADDIN CSL_CITATION {"citationItems":[{"id":"ITEM-1","itemData":{"DOI":"10.1016/0169-5347(96)10026-4","ISSN":"01695347","abstract":"There is now little reasonable doubt about the scale of the present extinction crisis: recent and ongoing rates of species loss exceed background levels by two to three orders of magnitude. Nevertheless, species differ widely in their vulnerability to current threats. Growing evidence from both palaeontology and conservation biology suggests that past events may help to explain this variation. Communities appear far more resilient to particular threats if they have faced similar challenges in the past. This intuitive but poorly reported phenomenon has potentially far-reaching implications for attempts to focus conservation efforts on those areas most at risk from contemporary human activity.","author":[{"dropping-particle":"","family":"Balmford","given":"Andrew","non-dropping-particle":"","parse-names":false,"suffix":""}],"container-title":"Trends in Ecology and Evolution","id":"ITEM-1","issued":{"date-parts":[["1996"]]},"title":"Extinction filters and current resilience: The significance of past selection pressures for conservation biology","type":"article"},"uris":["http://www.mendeley.com/documents/?uuid=3d9a950c-b994-4f7b-966d-380683d35b70"]},{"id":"ITEM-2","itemData":{"DOI":"10.1080/10292389509380516","ISSN":"10292381","abstract":"Survivorship curves with taxon lifespans normalised to variations in the real-time extinction rate (the Corrected Survivorship Score’ technique) are plotted for various fossil groups. Of five groups tested at the species level’ (strictly speaking, Linnean morphospecies), only the calcareous nannoplankton are found to have had a constant extinction probability with respect to morphospecies age. The planktonic foraminifer, trilobite, conodont and graptolite data all show a significant age-dependent effect (convexity of survivorship curves), which reveals in each case a progressively increasing extinction probability as morphospecies became older. This effect is found to be much reduced for trilobite genera and absent for ammonoid families, suggesting that age-dependency of extinction probability is primarily a characteristic of the species level in some, but not all groups. However, the pattern may be partly an artefact of taxonomic methodology. Morphospecies range data, which are gathered primarily for biostratigraphic purposes, are far from ideal for the purpose of survivorship analysis. Therefore, survivorship curves for a specially-developed lineage phylogeny of Palaeogene planktonic foraminifera are also presented. These do not indicate a similar age-dependency to the extinction probability with respect to either the terminal or non-terminal lineages. © 1995, Taylor &amp; Francis Group, LLC. All rights reserved.","author":[{"dropping-particle":"","family":"Pearson","given":"Paul N.","non-dropping-particle":"","parse-names":false,"suffix":""}],"container-title":"Historical Biology","id":"ITEM-2","issued":{"date-parts":[["1995"]]},"title":"Investigating age-dependency of species extinction rates using dynamic survivorship analysis","type":"article-journal"},"uris":["http://www.mendeley.com/documents/?uuid=200a6dc0-4195-4633-9f61-483351326417"]},{"id":"ITEM-3","itemData":{"DOI":"10.1666/0094-8373(2005)031[0133:tdoes]2.0.co;2","ISSN":"0094-8373","abstract":"The fossil record displays remarkable stasis in many species over long time periods, yet studies of extant populations often reveal rapid phenotypic evolution and genetic differentiation among populations. Recent advances in our understanding of the fossil record and in population genetics and evolutionary ecology point to the complex geographic structure of species being fundamental to resolution of how taxa can commonly exhibit both short-term evolutionary dynamics and long-term stasis. © 2005 The Paleontological Society. All rights reserved.","author":[{"dropping-particle":"","family":"Eldredge","given":"Niles","non-dropping-particle":"","parse-names":false,"suffix":""},{"dropping-particle":"","family":"Thompson","given":"John N.","non-dropping-particle":"","parse-names":false,"suffix":""},{"dropping-particle":"","family":"Brakefield","given":"Paul M.","non-dropping-particle":"","parse-names":false,"suffix":""},{"dropping-particle":"","family":"Gavrilets","given":"Sergey","non-dropping-particle":"","parse-names":false,"suffix":""},{"dropping-particle":"","family":"Jablonski","given":"David","non-dropping-particle":"","parse-names":false,"suffix":""},{"dropping-particle":"","family":"Jackson","given":"Jeremy B. C.","non-dropping-particle":"","parse-names":false,"suffix":""},{"dropping-particle":"","family":"Lenski","given":"Richard E.","non-dropping-particle":"","parse-names":false,"suffix":""},{"dropping-particle":"","family":"Lieberman","given":"Bruce S.","non-dropping-particle":"","parse-names":false,"suffix":""},{"dropping-particle":"","family":"McPeek","given":"Mark A.","non-dropping-particle":"","parse-names":false,"suffix":""},{"dropping-particle":"","family":"Miller","given":"William","non-dropping-particle":"","parse-names":false,"suffix":""}],"container-title":"Paleobiology","id":"ITEM-3","issued":{"date-parts":[["2005"]]},"title":"The dynamics of evolutionary stasis","type":"article-journal"},"uris":["http://www.mendeley.com/documents/?uuid=6d373691-8a76-45e9-8102-d741bb13c52a"]}],"mendeley":{"formattedCitation":"(Pearson 1995, Balmford 1996, Eldredge &lt;i&gt;et al.&lt;/i&gt; 2005)","plainTextFormattedCitation":"(Pearson 1995, Balmford 1996, Eldredge et al. 2005)","previouslyFormattedCitation":"(Balmford 1996; Eldredge et al. 2005; Pearson 1995)"},"properties":{"noteIndex":0},"schema":"https://github.com/citation-style-language/schema/raw/master/csl-citation.json"}</w:instrText>
+        <w:instrText>ADDIN CSL_CITATION {"citationItems":[{"id":"ITEM-1","itemData":{"DOI":"10.1016/0169-5347(96)10026-4","ISSN":"01695347","abstract":"There is now little reasonable doubt about the scale of the present extinction crisis: recent and ongoing rates of species loss exceed background levels by two to three orders of magnitude. Nevertheless, species differ widely in their vulnerability to current threats. Growing evidence from both palaeontology and conservation biology suggests that past events may help to explain this variation. Communities appear far more resilient to particular threats if they have faced similar challenges in the past. This intuitive but poorly reported phenomenon has potentially far-reaching implications for attempts to focus conservation efforts on those areas most at risk from contemporary human activity.","author":[{"dropping-particle":"","family":"Balmford","given":"Andrew","non-dropping-particle":"","parse-names":false,"suffix":""}],"container-title":"Trends in Ecology and Evolution","id":"ITEM-1","issued":{"date-parts":[["1996"]]},"title":"Extinction filters and current resilience: The significance of past selection pressures for conservation biology","type":"article"},"uris":["http://www.mendeley.com/documents/?uuid=3d9a950c-b994-4f7b-966d-380683d35b70"]},{"id":"ITEM-2","itemData":{"DOI":"10.1080/10292389509380516","ISSN":"10292381","abstract":"Survivorship curves with taxon lifespans normalised to variations in the real-time extinction rate (the Corrected Survivorship Score’ technique) are plotted for various fossil groups. Of five groups tested at the species level’ (strictly speaking, Linnean morphospecies), only the calcareous nannoplankton are found to have had a constant extinction probability with respect to morphospecies age. The planktonic foraminifer, trilobite, conodont and graptolite data all show a significant age-dependent effect (convexity of survivorship curves), which reveals in each case a progressively increasing extinction probability as morphospecies became older. This effect is found to be much reduced for trilobite genera and absent for ammonoid families, suggesting that age-dependency of extinction probability is primarily a characteristic of the species level in some, but not all groups. However, the pattern may be partly an artefact of taxonomic methodology. Morphospecies range data, which are gathered primarily for biostratigraphic purposes, are far from ideal for the purpose of survivorship analysis. Therefore, survivorship curves for a specially-developed lineage phylogeny of Palaeogene planktonic foraminifera are also presented. These do not indicate a similar age-dependency to the extinction probability with respect to either the terminal or non-terminal lineages. © 1995, Taylor &amp; Francis Group, LLC. All rights reserved.","author":[{"dropping-particle":"","family":"Pearson","given":"Paul N.","non-dropping-particle":"","parse-names":false,"suffix":""}],"container-title":"Historical Biology","id":"ITEM-2","issued":{"date-parts":[["1995"]]},"title":"Investigating age-dependency of species extinction rates using dynamic survivorship analysis","type":"article-journal"},"uris":["http://www.mendeley.com/documents/?uuid=200a6dc0-4195-4633-9f61-483351326417"]},{"id":"ITEM-3","itemData":{"DOI":"10.1666/0094-8373(2005)031[0133:tdoes]2.0.co;2","ISSN":"0094-8373","abstract":"The fossil record displays remarkable stasis in many species over long time periods, yet studies of extant populations often reveal rapid phenotypic evolution and genetic differentiation among populations. Recent advances in our understanding of the fossil record and in population genetics and evolutionary ecology point to the complex geographic structure of species being fundamental to resolution of how taxa can commonly exhibit both short-term evolutionary dynamics and long-term stasis. © 2005 The Paleontological Society. All rights reserved.","author":[{"dropping-particle":"","family":"Eldredge","given":"Niles","non-dropping-particle":"","parse-names":false,"suffix":""},{"dropping-particle":"","family":"Thompson","given":"John N.","non-dropping-particle":"","parse-names":false,"suffix":""},{"dropping-particle":"","family":"Brakefield","given":"Paul M.","non-dropping-particle":"","parse-names":false,"suffix":""},{"dropping-particle":"","family":"Gavrilets","given":"Sergey","non-dropping-particle":"","parse-names":false,"suffix":""},{"dropping-particle":"","family":"Jablonski","given":"David","non-dropping-particle":"","parse-names":false,"suffix":""},{"dropping-particle":"","family":"Jackson","given":"Jeremy B. C.","non-dropping-particle":"","parse-names":false,"suffix":""},{"dropping-particle":"","family":"Lenski","given":"Richard E.","non-dropping-particle":"","parse-names":false,"suffix":""},{"dropping-particle":"","family":"Lieberman","given":"Bruce S.","non-dropping-particle":"","parse-names":false,"suffix":""},{"dropping-particle":"","family":"McPeek","given":"Mark A.","non-dropping-particle":"","parse-names":false,"suffix":""},{"dropping-particle":"","family":"Miller","given":"William","non-dropping-particle":"","parse-names":false,"suffix":""}],"container-title":"Paleobiology","id":"ITEM-3","issued":{"date-parts":[["2005"]]},"title":"The dynamics of evolutionary stasis","type":"article-journal"},"uris":["http://www.mendeley.com/documents/?uuid=6d373691-8a76-45e9-8102-d741bb13c52a"]}],"mendeley":{"formattedCitation":"(Pearson 1995, Balmford 1996, Eldredge &lt;i&gt;et al.&lt;/i&gt; 2005)","plainTextFormattedCitation":"(Pearson 1995, Balmford 1996, Eldredge et al. 2005)","previouslyFormattedCitation":"(Pearson 1995, Balmford 1996, Eldredge &lt;i&gt;et al.&lt;/i&gt; 2005)"},"properties":{"noteIndex":0},"schema":"https://github.com/citation-style-language/schema/raw/master/csl-citation.json"}</w:instrText>
       </w:r>
       <w:r>
         <w:rPr>
@@ -1204,7 +1204,7 @@
           <w:szCs w:val="24"/>
           <w:lang w:val="en-US"/>
         </w:rPr>
-        <w:instrText>ADDIN CSL_CITATION {"citationItems":[{"id":"ITEM-1","itemData":{"DOI":"10.3389/fgene.2014.00451","author":[{"dropping-particle":"","family":"Carrillo","given":"Juan D","non-dropping-particle":"","parse-names":false,"suffix":""},{"dropping-particle":"","family":"Forasiepi","given":"Analía","non-dropping-particle":"","parse-names":false,"suffix":""},{"dropping-particle":"","family":"Jaramillo","given":"Carlos","non-dropping-particle":"","parse-names":false,"suffix":""},{"dropping-particle":"","family":"Sánchez-villagra","given":"Marcelo R","non-dropping-particle":"","parse-names":false,"suffix":""},{"dropping-particle":"","family":"Richardson","given":"James Edward","non-dropping-particle":"","parse-names":false,"suffix":""}],"id":"ITEM-1","issue":"January","issued":{"date-parts":[["2015"]]},"page":"1-11","title":"Neotropical mammal diversity and the Great American Biotic Interchange : spatial and temporal variation in South America ’ s fossil record","type":"article-journal","volume":"5"},"uris":["http://www.mendeley.com/documents/?uuid=ea8eb516-c0af-4f3d-9cc5-447b5ef82562"]},{"id":"ITEM-2","itemData":{"DOI":"10.1111/nph.13362","ISSN":"14698137","abstract":"Plant radiations are widespread but their influence on community assembly has rarely been investigated. Theory and some evidence suggest that radiations can allow lineages to monopolize niche space when founding species arrive early into new bioclimatic regions and exploit ecological opportunities. These early radiations may subsequently reduce niche availability and dampen diversification of later arrivals. We tested this hypothesis of time-dependent lineage diversification and community dominance using the alpine flora of New Zealand. We estimated ages of 16 genera from published phylogenies and determined their relative occurrence across climatic and physical gradients in the alpine zone. We used these data to reconstruct occupancy of environmental space through time, integrating palaeoclimatic and palaeogeological changes. Our analysis suggested that earlier-colonizing lineages encountered a greater availability of environmental space, which promoted greater species diversity and occupancy of niche space. Genera that occupied broader niches were subsequently more dominant in local communities. An earlier time of arrival also contributed to greater diversity independently of its influence in accessing niche space. We suggest that plant radiations influence community assembly when they arise early in the occupancy of environmental space, allowing them to exclude later-arriving colonists from ecological communities by niche preemption.","author":[{"dropping-particle":"","family":"Tanentzap","given":"Andrew J.","non-dropping-particle":"","parse-names":false,"suffix":""},{"dropping-particle":"","family":"Brandt","given":"Angela J.","non-dropping-particle":"","parse-names":false,"suffix":""},{"dropping-particle":"","family":"Smissen","given":"Rob D.","non-dropping-particle":"","parse-names":false,"suffix":""},{"dropping-particle":"","family":"Heenan","given":"Peter B.","non-dropping-particle":"","parse-names":false,"suffix":""},{"dropping-particle":"","family":"Fukami","given":"Tadashi","non-dropping-particle":"","parse-names":false,"suffix":""},{"dropping-particle":"","family":"Lee","given":"William G.","non-dropping-particle":"","parse-names":false,"suffix":""}],"container-title":"New Phytologist","id":"ITEM-2","issue":"2","issued":{"date-parts":[["2015"]]},"page":"468-479","title":"When do plant radiations influence community assembly? The importance of historical contingency in the race for niche space","type":"article-journal","volume":"207"},"uris":["http://www.mendeley.com/documents/?uuid=0dc71e10-dfe4-4014-b93e-872dd9be7264"]}],"mendeley":{"formattedCitation":"(Carrillo &lt;i&gt;et al.&lt;/i&gt; 2015, Tanentzap &lt;i&gt;et al.&lt;/i&gt; 2015)","plainTextFormattedCitation":"(Carrillo et al. 2015, Tanentzap et al. 2015)","previouslyFormattedCitation":"(Carrillo et al. 2015; Tanentzap et al. 2015)"},"properties":{"noteIndex":0},"schema":"https://github.com/citation-style-language/schema/raw/master/csl-citation.json"}</w:instrText>
+        <w:instrText>ADDIN CSL_CITATION {"citationItems":[{"id":"ITEM-1","itemData":{"DOI":"10.3389/fgene.2014.00451","author":[{"dropping-particle":"","family":"Carrillo","given":"Juan D","non-dropping-particle":"","parse-names":false,"suffix":""},{"dropping-particle":"","family":"Forasiepi","given":"Analía","non-dropping-particle":"","parse-names":false,"suffix":""},{"dropping-particle":"","family":"Jaramillo","given":"Carlos","non-dropping-particle":"","parse-names":false,"suffix":""},{"dropping-particle":"","family":"Sánchez-villagra","given":"Marcelo R","non-dropping-particle":"","parse-names":false,"suffix":""},{"dropping-particle":"","family":"Richardson","given":"James Edward","non-dropping-particle":"","parse-names":false,"suffix":""}],"id":"ITEM-1","issue":"January","issued":{"date-parts":[["2015"]]},"page":"1-11","title":"Neotropical mammal diversity and the Great American Biotic Interchange : spatial and temporal variation in South America ’ s fossil record","type":"article-journal","volume":"5"},"uris":["http://www.mendeley.com/documents/?uuid=ea8eb516-c0af-4f3d-9cc5-447b5ef82562"]},{"id":"ITEM-2","itemData":{"DOI":"10.1111/nph.13362","ISSN":"14698137","abstract":"Plant radiations are widespread but their influence on community assembly has rarely been investigated. Theory and some evidence suggest that radiations can allow lineages to monopolize niche space when founding species arrive early into new bioclimatic regions and exploit ecological opportunities. These early radiations may subsequently reduce niche availability and dampen diversification of later arrivals. We tested this hypothesis of time-dependent lineage diversification and community dominance using the alpine flora of New Zealand. We estimated ages of 16 genera from published phylogenies and determined their relative occurrence across climatic and physical gradients in the alpine zone. We used these data to reconstruct occupancy of environmental space through time, integrating palaeoclimatic and palaeogeological changes. Our analysis suggested that earlier-colonizing lineages encountered a greater availability of environmental space, which promoted greater species diversity and occupancy of niche space. Genera that occupied broader niches were subsequently more dominant in local communities. An earlier time of arrival also contributed to greater diversity independently of its influence in accessing niche space. We suggest that plant radiations influence community assembly when they arise early in the occupancy of environmental space, allowing them to exclude later-arriving colonists from ecological communities by niche preemption.","author":[{"dropping-particle":"","family":"Tanentzap","given":"Andrew J.","non-dropping-particle":"","parse-names":false,"suffix":""},{"dropping-particle":"","family":"Brandt","given":"Angela J.","non-dropping-particle":"","parse-names":false,"suffix":""},{"dropping-particle":"","family":"Smissen","given":"Rob D.","non-dropping-particle":"","parse-names":false,"suffix":""},{"dropping-particle":"","family":"Heenan","given":"Peter B.","non-dropping-particle":"","parse-names":false,"suffix":""},{"dropping-particle":"","family":"Fukami","given":"Tadashi","non-dropping-particle":"","parse-names":false,"suffix":""},{"dropping-particle":"","family":"Lee","given":"William G.","non-dropping-particle":"","parse-names":false,"suffix":""}],"container-title":"New Phytologist","id":"ITEM-2","issue":"2","issued":{"date-parts":[["2015"]]},"page":"468-479","title":"When do plant radiations influence community assembly? The importance of historical contingency in the race for niche space","type":"article-journal","volume":"207"},"uris":["http://www.mendeley.com/documents/?uuid=0dc71e10-dfe4-4014-b93e-872dd9be7264"]}],"mendeley":{"formattedCitation":"(Carrillo &lt;i&gt;et al.&lt;/i&gt; 2015, Tanentzap &lt;i&gt;et al.&lt;/i&gt; 2015)","plainTextFormattedCitation":"(Carrillo et al. 2015, Tanentzap et al. 2015)","previouslyFormattedCitation":"(Carrillo &lt;i&gt;et al.&lt;/i&gt; 2015, Tanentzap &lt;i&gt;et al.&lt;/i&gt; 2015)"},"properties":{"noteIndex":0},"schema":"https://github.com/citation-style-language/schema/raw/master/csl-citation.json"}</w:instrText>
       </w:r>
       <w:r>
         <w:rPr>
@@ -1310,7 +1310,7 @@
           <w:szCs w:val="24"/>
           <w:lang w:val="en-US"/>
         </w:rPr>
-        <w:instrText>ADDIN CSL_CITATION {"citationItems":[{"id":"ITEM-1","itemData":{"author":[{"dropping-particle":"","family":"Foote","given":"Mike","non-dropping-particle":"","parse-names":false,"suffix":""},{"dropping-particle":"","family":"Raup","given":"David M","non-dropping-particle":"","parse-names":false,"suffix":""}],"id":"ITEM-1","issue":"2","issued":{"date-parts":[["1996"]]},"page":"121-140","title":"Fossil Preservation and the Stratigraphic Ranges of Taxa","type":"article-journal","volume":"22"},"uris":["http://www.mendeley.com/documents/?uuid=8b2e6c01-1788-4f1d-b231-4fe0653adcf3"]},{"id":"ITEM-2","itemData":{"author":[{"dropping-particle":"","family":"Foote","given":"Mike","non-dropping-particle":"","parse-names":false,"suffix":""}],"id":"ITEM-2","issue":"2","issued":{"date-parts":[["1996"]]},"page":"141-151","title":"On the Probability of Ancestors in the Fossil Record","type":"article-journal","volume":"22"},"uris":["http://www.mendeley.com/documents/?uuid=ec2d616f-9a60-414a-864e-d47b059c2ba1"]}],"mendeley":{"formattedCitation":"(Foote 1996, Foote &amp; Raup 1996)","plainTextFormattedCitation":"(Foote 1996, Foote &amp; Raup 1996)","previouslyFormattedCitation":"(Foote 1996; Foote and Raup 1996)"},"properties":{"noteIndex":0},"schema":"https://github.com/citation-style-language/schema/raw/master/csl-citation.json"}</w:instrText>
+        <w:instrText>ADDIN CSL_CITATION {"citationItems":[{"id":"ITEM-1","itemData":{"author":[{"dropping-particle":"","family":"Foote","given":"Mike","non-dropping-particle":"","parse-names":false,"suffix":""},{"dropping-particle":"","family":"Raup","given":"David M","non-dropping-particle":"","parse-names":false,"suffix":""}],"id":"ITEM-1","issue":"2","issued":{"date-parts":[["1996"]]},"page":"121-140","title":"Fossil Preservation and the Stratigraphic Ranges of Taxa","type":"article-journal","volume":"22"},"uris":["http://www.mendeley.com/documents/?uuid=8b2e6c01-1788-4f1d-b231-4fe0653adcf3"]},{"id":"ITEM-2","itemData":{"author":[{"dropping-particle":"","family":"Foote","given":"Mike","non-dropping-particle":"","parse-names":false,"suffix":""}],"id":"ITEM-2","issue":"2","issued":{"date-parts":[["1996"]]},"page":"141-151","title":"On the Probability of Ancestors in the Fossil Record","type":"article-journal","volume":"22"},"uris":["http://www.mendeley.com/documents/?uuid=ec2d616f-9a60-414a-864e-d47b059c2ba1"]}],"mendeley":{"formattedCitation":"(Foote 1996, Foote &amp; Raup 1996)","plainTextFormattedCitation":"(Foote 1996, Foote &amp; Raup 1996)","previouslyFormattedCitation":"(Foote 1996, Foote &amp; Raup 1996)"},"properties":{"noteIndex":0},"schema":"https://github.com/citation-style-language/schema/raw/master/csl-citation.json"}</w:instrText>
       </w:r>
       <w:r>
         <w:rPr>
@@ -1374,7 +1374,7 @@
           <w:szCs w:val="24"/>
           <w:lang w:val="en-US"/>
         </w:rPr>
-        <w:instrText>ADDIN CSL_CITATION {"citationItems":[{"id":"ITEM-1","itemData":{"DOI":"10.1073/pnas.111144698","ISSN":"00278424","PMID":"11353852","abstract":"Global diversity curves reflect more than just the number of taxa that have existed through time: they also mirror variation in the nature of the fossil record and the way the record is reported. These sampling effects are best quantified by assembling and analyzing large numbers of locality-specific biotic inventories. Here, we introduce a new database of this kind for the Phanerozoic fossil record of marine invertebrates. We apply four substantially distinct analytical methods that estimate taxonomic diversity by quantifying and correcting for variation through time in the number and nature of inventories. Variation introduced by the use of two dramatically different counting protocols also is explored. We present sampling-standardized diversity estimates for two long intervals that sum to 300 Myr (Middle Ordovician-Carboniferous; Late Jurassic-Paleogene). Our new curves differ considerably from traditional, synoptic curves. For example, some of them imply unexpectedly low late Cretaceous and early Tertiary diversity levels. However, such factors as the current emphasis in the data base on North America and Europe still obscure our view of the global history of marine biodiversity. These limitations will be addressed as the database and methods are refined.","author":[{"dropping-particle":"","family":"Alroy","given":"J.","non-dropping-particle":"","parse-names":false,"suffix":""},{"dropping-particle":"","family":"Marshall","given":"C. R.","non-dropping-particle":"","parse-names":false,"suffix":""},{"dropping-particle":"","family":"Bambach","given":"R. K.","non-dropping-particle":"","parse-names":false,"suffix":""},{"dropping-particle":"","family":"Bezusko","given":"K.","non-dropping-particle":"","parse-names":false,"suffix":""},{"dropping-particle":"","family":"Foote","given":"M.","non-dropping-particle":"","parse-names":false,"suffix":""},{"dropping-particle":"","family":"Fürsich","given":"F. T.","non-dropping-particle":"","parse-names":false,"suffix":""},{"dropping-particle":"","family":"Hansen","given":"T. A.","non-dropping-particle":"","parse-names":false,"suffix":""},{"dropping-particle":"","family":"Holland","given":"S. M.","non-dropping-particle":"","parse-names":false,"suffix":""},{"dropping-particle":"","family":"Ivany","given":"L. C.","non-dropping-particle":"","parse-names":false,"suffix":""},{"dropping-particle":"","family":"Jablonski","given":"D.","non-dropping-particle":"","parse-names":false,"suffix":""},{"dropping-particle":"","family":"Jacobs","given":"D. K.","non-dropping-particle":"","parse-names":false,"suffix":""},{"dropping-particle":"","family":"Jones","given":"D. C.","non-dropping-particle":"","parse-names":false,"suffix":""},{"dropping-particle":"","family":"Kosnik","given":"M. A.","non-dropping-particle":"","parse-names":false,"suffix":""},{"dropping-particle":"","family":"Lidgard","given":"S.","non-dropping-particle":"","parse-names":false,"suffix":""},{"dropping-particle":"","family":"Low","given":"S.","non-dropping-particle":"","parse-names":false,"suffix":""},{"dropping-particle":"","family":"Miller","given":"A. I.","non-dropping-particle":"","parse-names":false,"suffix":""},{"dropping-particle":"","family":"Novack-Gottshall","given":"P. M.","non-dropping-particle":"","parse-names":false,"suffix":""},{"dropping-particle":"","family":"Olszewski","given":"T. D.","non-dropping-particle":"","parse-names":false,"suffix":""},{"dropping-particle":"","family":"Patzkowsky","given":"M. E.","non-dropping-particle":"","parse-names":false,"suffix":""},{"dropping-particle":"","family":"Raup","given":"D. M.","non-dropping-particle":"","parse-names":false,"suffix":""},{"dropping-particle":"","family":"Roy","given":"K.","non-dropping-particle":"","parse-names":false,"suffix":""},{"dropping-particle":"","family":"Sepkoski","given":"J. J.","non-dropping-particle":"","parse-names":false,"suffix":""},{"dropping-particle":"","family":"Sommers","given":"M. G.","non-dropping-particle":"","parse-names":false,"suffix":""},{"dropping-particle":"","family":"Wagner","given":"P. J.","non-dropping-particle":"","parse-names":false,"suffix":""},{"dropping-particle":"","family":"Webber","given":"A.","non-dropping-particle":"","parse-names":false,"suffix":""}],"container-title":"Proceedings of the National Academy of Sciences of the United States of America","id":"ITEM-1","issue":"11","issued":{"date-parts":[["2001"]]},"page":"6261-6266","title":"Effects of sampling standardization on estimates of phanerozoic marine diversification","type":"article-journal","volume":"98"},"uris":["http://www.mendeley.com/documents/?uuid=4196f989-297a-4037-9e31-8339062ac718"]},{"id":"ITEM-2","itemData":{"DOI":"10.1017/pab.2019.23","ISSN":"0094-8373","abstract":"The estimation of origination and extinction rates and their temporal variation is central to understanding diversity patterns and the evolutionary history of clades. The fossil record provides the only direct evidence of extinction and biodiversity changes through time and has long been used to infer the dynamics of diversity changes in deep time. The software PyRate implements a Bayesian framework to analyze fossil occurrence data to estimate the rates of preservation, origination, and extinction while incorporating several sources of uncertainty. Building upon this framework, we present a suite of methodological advances including more complex and realistic models of preservation and the first likelihood-based test to compare the fit across different models. Further, we develop a new reversible jump Markov chain Monte Carlo algorithm to estimate origination and extinction rates and their temporal variation, which provides more reliable results and includes an explicit estimation of the number and temporal placement of statistically significant rate changes. Finally, we implement a new C++ library that speeds up the analyses by orders of magnitude, therefore facilitating the application of the PyRate methods to large data sets. We demonstrate the new functionalities through extensive simulations and with the analysis of a large data set of Cenozoic marine mammals. We compare our analytical framework against two widely used alternative methods to infer origination and extinction rates, revealing that PyRate decisively outperforms them across a range of simulated data sets. Our analyses indicate that explicit statistical model testing, which is often neglected in fossil-based macroevolutionary analyses, is crucial to obtain accurate and robust results.","author":[{"dropping-particle":"","family":"Silvestro","given":"Daniele","non-dropping-particle":"","parse-names":false,"suffix":""},{"dropping-particle":"","family":"Salamin","given":"Nicolas","non-dropping-particle":"","parse-names":false,"suffix":""},{"dropping-particle":"","family":"Antonelli","given":"Alexandre","non-dropping-particle":"","parse-names":false,"suffix":""},{"dropping-particle":"","family":"Meyer","given":"Xavier","non-dropping-particle":"","parse-names":false,"suffix":""}],"container-title":"Paleobiology","id":"ITEM-2","issue":"4","issued":{"date-parts":[["2019"]]},"page":"546-570","title":"Improved estimation of macroevolutionary rates from fossil data using a Bayesian framework","type":"article-journal","volume":"45"},"uris":["http://www.mendeley.com/documents/?uuid=72859a4c-c1f8-4333-ba3b-5fe00a574f30"]}],"mendeley":{"formattedCitation":"(Alroy &lt;i&gt;et al.&lt;/i&gt; 2001, Silvestro &lt;i&gt;et al.&lt;/i&gt; 2019)","plainTextFormattedCitation":"(Alroy et al. 2001, Silvestro et al. 2019)","previouslyFormattedCitation":"(Alroy et al. 2001; Silvestro et al. 2019)"},"properties":{"noteIndex":0},"schema":"https://github.com/citation-style-language/schema/raw/master/csl-citation.json"}</w:instrText>
+        <w:instrText>ADDIN CSL_CITATION {"citationItems":[{"id":"ITEM-1","itemData":{"DOI":"10.1073/pnas.111144698","ISSN":"00278424","PMID":"11353852","abstract":"Global diversity curves reflect more than just the number of taxa that have existed through time: they also mirror variation in the nature of the fossil record and the way the record is reported. These sampling effects are best quantified by assembling and analyzing large numbers of locality-specific biotic inventories. Here, we introduce a new database of this kind for the Phanerozoic fossil record of marine invertebrates. We apply four substantially distinct analytical methods that estimate taxonomic diversity by quantifying and correcting for variation through time in the number and nature of inventories. Variation introduced by the use of two dramatically different counting protocols also is explored. We present sampling-standardized diversity estimates for two long intervals that sum to 300 Myr (Middle Ordovician-Carboniferous; Late Jurassic-Paleogene). Our new curves differ considerably from traditional, synoptic curves. For example, some of them imply unexpectedly low late Cretaceous and early Tertiary diversity levels. However, such factors as the current emphasis in the data base on North America and Europe still obscure our view of the global history of marine biodiversity. These limitations will be addressed as the database and methods are refined.","author":[{"dropping-particle":"","family":"Alroy","given":"J.","non-dropping-particle":"","parse-names":false,"suffix":""},{"dropping-particle":"","family":"Marshall","given":"C. R.","non-dropping-particle":"","parse-names":false,"suffix":""},{"dropping-particle":"","family":"Bambach","given":"R. K.","non-dropping-particle":"","parse-names":false,"suffix":""},{"dropping-particle":"","family":"Bezusko","given":"K.","non-dropping-particle":"","parse-names":false,"suffix":""},{"dropping-particle":"","family":"Foote","given":"M.","non-dropping-particle":"","parse-names":false,"suffix":""},{"dropping-particle":"","family":"Fürsich","given":"F. T.","non-dropping-particle":"","parse-names":false,"suffix":""},{"dropping-particle":"","family":"Hansen","given":"T. A.","non-dropping-particle":"","parse-names":false,"suffix":""},{"dropping-particle":"","family":"Holland","given":"S. M.","non-dropping-particle":"","parse-names":false,"suffix":""},{"dropping-particle":"","family":"Ivany","given":"L. C.","non-dropping-particle":"","parse-names":false,"suffix":""},{"dropping-particle":"","family":"Jablonski","given":"D.","non-dropping-particle":"","parse-names":false,"suffix":""},{"dropping-particle":"","family":"Jacobs","given":"D. K.","non-dropping-particle":"","parse-names":false,"suffix":""},{"dropping-particle":"","family":"Jones","given":"D. C.","non-dropping-particle":"","parse-names":false,"suffix":""},{"dropping-particle":"","family":"Kosnik","given":"M. A.","non-dropping-particle":"","parse-names":false,"suffix":""},{"dropping-particle":"","family":"Lidgard","given":"S.","non-dropping-particle":"","parse-names":false,"suffix":""},{"dropping-particle":"","family":"Low","given":"S.","non-dropping-particle":"","parse-names":false,"suffix":""},{"dropping-particle":"","family":"Miller","given":"A. I.","non-dropping-particle":"","parse-names":false,"suffix":""},{"dropping-particle":"","family":"Novack-Gottshall","given":"P. M.","non-dropping-particle":"","parse-names":false,"suffix":""},{"dropping-particle":"","family":"Olszewski","given":"T. D.","non-dropping-particle":"","parse-names":false,"suffix":""},{"dropping-particle":"","family":"Patzkowsky","given":"M. E.","non-dropping-particle":"","parse-names":false,"suffix":""},{"dropping-particle":"","family":"Raup","given":"D. M.","non-dropping-particle":"","parse-names":false,"suffix":""},{"dropping-particle":"","family":"Roy","given":"K.","non-dropping-particle":"","parse-names":false,"suffix":""},{"dropping-particle":"","family":"Sepkoski","given":"J. J.","non-dropping-particle":"","parse-names":false,"suffix":""},{"dropping-particle":"","family":"Sommers","given":"M. G.","non-dropping-particle":"","parse-names":false,"suffix":""},{"dropping-particle":"","family":"Wagner","given":"P. J.","non-dropping-particle":"","parse-names":false,"suffix":""},{"dropping-particle":"","family":"Webber","given":"A.","non-dropping-particle":"","parse-names":false,"suffix":""}],"container-title":"Proceedings of the National Academy of Sciences of the United States of America","id":"ITEM-1","issue":"11","issued":{"date-parts":[["2001"]]},"page":"6261-6266","title":"Effects of sampling standardization on estimates of phanerozoic marine diversification","type":"article-journal","volume":"98"},"uris":["http://www.mendeley.com/documents/?uuid=4196f989-297a-4037-9e31-8339062ac718"]},{"id":"ITEM-2","itemData":{"DOI":"10.1017/pab.2019.23","ISSN":"0094-8373","abstract":"The estimation of origination and extinction rates and their temporal variation is central to understanding diversity patterns and the evolutionary history of clades. The fossil record provides the only direct evidence of extinction and biodiversity changes through time and has long been used to infer the dynamics of diversity changes in deep time. The software PyRate implements a Bayesian framework to analyze fossil occurrence data to estimate the rates of preservation, origination, and extinction while incorporating several sources of uncertainty. Building upon this framework, we present a suite of methodological advances including more complex and realistic models of preservation and the first likelihood-based test to compare the fit across different models. Further, we develop a new reversible jump Markov chain Monte Carlo algorithm to estimate origination and extinction rates and their temporal variation, which provides more reliable results and includes an explicit estimation of the number and temporal placement of statistically significant rate changes. Finally, we implement a new C++ library that speeds up the analyses by orders of magnitude, therefore facilitating the application of the PyRate methods to large data sets. We demonstrate the new functionalities through extensive simulations and with the analysis of a large data set of Cenozoic marine mammals. We compare our analytical framework against two widely used alternative methods to infer origination and extinction rates, revealing that PyRate decisively outperforms them across a range of simulated data sets. Our analyses indicate that explicit statistical model testing, which is often neglected in fossil-based macroevolutionary analyses, is crucial to obtain accurate and robust results.","author":[{"dropping-particle":"","family":"Silvestro","given":"Daniele","non-dropping-particle":"","parse-names":false,"suffix":""},{"dropping-particle":"","family":"Salamin","given":"Nicolas","non-dropping-particle":"","parse-names":false,"suffix":""},{"dropping-particle":"","family":"Antonelli","given":"Alexandre","non-dropping-particle":"","parse-names":false,"suffix":""},{"dropping-particle":"","family":"Meyer","given":"Xavier","non-dropping-particle":"","parse-names":false,"suffix":""}],"container-title":"Paleobiology","id":"ITEM-2","issue":"4","issued":{"date-parts":[["2019"]]},"page":"546-570","title":"Improved estimation of macroevolutionary rates from fossil data using a Bayesian framework","type":"article-journal","volume":"45"},"uris":["http://www.mendeley.com/documents/?uuid=72859a4c-c1f8-4333-ba3b-5fe00a574f30"]}],"mendeley":{"formattedCitation":"(Alroy &lt;i&gt;et al.&lt;/i&gt; 2001, Silvestro &lt;i&gt;et al.&lt;/i&gt; 2019)","plainTextFormattedCitation":"(Alroy et al. 2001, Silvestro et al. 2019)","previouslyFormattedCitation":"(Alroy &lt;i&gt;et al.&lt;/i&gt; 2001, Silvestro &lt;i&gt;et al.&lt;/i&gt; 2019)"},"properties":{"noteIndex":0},"schema":"https://github.com/citation-style-language/schema/raw/master/csl-citation.json"}</w:instrText>
       </w:r>
       <w:r>
         <w:rPr>
@@ -1509,7 +1509,7 @@
           <w:szCs w:val="24"/>
           <w:lang w:val="en-US"/>
         </w:rPr>
-        <w:instrText>ADDIN CSL_CITATION {"citationItems":[{"id":"ITEM-1","itemData":{"DOI":"10.1371/journal.pbio.2000724","ISSN":"15457885","PMID":"27806048","abstract":"Biodiversity today is huge, and it has a long history. Identifying rules for the heterogeneity of modern biodiversity—the high to low species richness of different clades—has been hard. There are measurable biodiversity differences between land and sea and between the tropics and temperate-polar regions. Some analyses suggest that the net age of a clade can determine its extinction risk, but this is equivocal. New work shows that, through geological time, clades pass through different diversification regimes, and those regimes constrain the balance of tree size and the nature of branching events.","author":[{"dropping-particle":"","family":"Benton","given":"Michael J.","non-dropping-particle":"","parse-names":false,"suffix":""}],"container-title":"PLoS Biology","id":"ITEM-1","issue":"11","issued":{"date-parts":[["2016"]]},"page":"1-7","title":"Origins of Biodiversity","type":"article-journal","volume":"14"},"uris":["http://www.mendeley.com/documents/?uuid=f8b1177a-3d67-43e8-9cbe-11a1065e19af"]},{"id":"ITEM-2","itemData":{"DOI":"Evolutinary Theory","ISSN":"0093-4755","author":[{"dropping-particle":"","family":"Valen","given":"Leigh","non-dropping-particle":"Van","parse-names":false,"suffix":""}],"container-title":"Evolutionary Theory","id":"ITEM-2","issued":{"date-parts":[["1973"]]},"title":"A new evolutionary theory","type":"article-journal"},"uris":["http://www.mendeley.com/documents/?uuid=e985355c-41c1-477b-b840-cacef183d7f4"]},{"id":"ITEM-3","itemData":{"DOI":"10.1111/ele.13441","ISSN":"14610248","abstract":"Leigh Van Valen famously stated that under constant conditions extinction probability is independent of species age. To test this 'law of constant extinction', we developed a new method using deep learning to infer age-dependent extinction and analysed 450 myr of marine life across 21 invertebrate clades. We show that extinction rate significantly decreases with age in &gt; 90% of the cases, indicating that most species died out soon after their appearance while those which survived experienced ever decreasing extinction risk. This age-dependent extinction pattern is stronger towards the Equator and holds true when the potential effects of mass extinctions and taxonomic inflation are accounted for. These results suggest that the effect of biological interactions on age-dependent extinction rate is more intense towards the tropics. We propose that the latitudinal diversity gradient and selection at the species level account for this exceptional, yet little recognised, macroevolutionary and macroecological pattern.","author":[{"dropping-particle":"","family":"Silvestro","given":"Daniele","non-dropping-particle":"","parse-names":false,"suffix":""},{"dropping-particle":"","family":"Castiglione","given":"Silvia","non-dropping-particle":"","parse-names":false,"suffix":""},{"dropping-particle":"","family":"Mondanaro","given":"Alessandro","non-dropping-particle":"","parse-names":false,"suffix":""},{"dropping-particle":"","family":"Serio","given":"Carmela","non-dropping-particle":"","parse-names":false,"suffix":""},{"dropping-particle":"","family":"Melchionna","given":"Marina","non-dropping-particle":"","parse-names":false,"suffix":""},{"dropping-particle":"","family":"Piras","given":"Paolo","non-dropping-particle":"","parse-names":false,"suffix":""},{"dropping-particle":"","family":"Febbraro","given":"Mirko","non-dropping-particle":"Di","parse-names":false,"suffix":""},{"dropping-particle":"","family":"Carotenuto","given":"Francesco","non-dropping-particle":"","parse-names":false,"suffix":""},{"dropping-particle":"","family":"Rook","given":"Lorenzo","non-dropping-particle":"","parse-names":false,"suffix":""},{"dropping-particle":"","family":"Raia","given":"Pasquale","non-dropping-particle":"","parse-names":false,"suffix":""}],"container-title":"Ecology Letters","id":"ITEM-3","issue":"3","issued":{"date-parts":[["2020"]]},"page":"439-446","title":"A 450 million years long latitudinal gradient in age-dependent extinction","type":"article-journal","volume":"23"},"uris":["http://www.mendeley.com/documents/?uuid=ad6091cc-0c6a-423c-b1c2-0000a2c4a173"]}],"mendeley":{"formattedCitation":"(Van Valen 1973, Benton 2016, Silvestro &lt;i&gt;et al.&lt;/i&gt; 2020)","plainTextFormattedCitation":"(Van Valen 1973, Benton 2016, Silvestro et al. 2020)","previouslyFormattedCitation":"(Benton 2016; Silvestro et al. 2020; Van Valen 1973)"},"properties":{"noteIndex":0},"schema":"https://github.com/citation-style-language/schema/raw/master/csl-citation.json"}</w:instrText>
+        <w:instrText>ADDIN CSL_CITATION {"citationItems":[{"id":"ITEM-1","itemData":{"DOI":"10.1371/journal.pbio.2000724","ISSN":"15457885","PMID":"27806048","abstract":"Biodiversity today is huge, and it has a long history. Identifying rules for the heterogeneity of modern biodiversity—the high to low species richness of different clades—has been hard. There are measurable biodiversity differences between land and sea and between the tropics and temperate-polar regions. Some analyses suggest that the net age of a clade can determine its extinction risk, but this is equivocal. New work shows that, through geological time, clades pass through different diversification regimes, and those regimes constrain the balance of tree size and the nature of branching events.","author":[{"dropping-particle":"","family":"Benton","given":"Michael J.","non-dropping-particle":"","parse-names":false,"suffix":""}],"container-title":"PLoS Biology","id":"ITEM-1","issue":"11","issued":{"date-parts":[["2016"]]},"page":"1-7","title":"Origins of Biodiversity","type":"article-journal","volume":"14"},"uris":["http://www.mendeley.com/documents/?uuid=f8b1177a-3d67-43e8-9cbe-11a1065e19af"]},{"id":"ITEM-2","itemData":{"DOI":"Evolutinary Theory","ISSN":"0093-4755","author":[{"dropping-particle":"","family":"Valen","given":"Leigh","non-dropping-particle":"Van","parse-names":false,"suffix":""}],"container-title":"Evolutionary Theory","id":"ITEM-2","issued":{"date-parts":[["1973"]]},"title":"A new evolutionary theory","type":"article-journal"},"uris":["http://www.mendeley.com/documents/?uuid=e985355c-41c1-477b-b840-cacef183d7f4"]},{"id":"ITEM-3","itemData":{"DOI":"10.1111/ele.13441","ISSN":"14610248","abstract":"Leigh Van Valen famously stated that under constant conditions extinction probability is independent of species age. To test this 'law of constant extinction', we developed a new method using deep learning to infer age-dependent extinction and analysed 450 myr of marine life across 21 invertebrate clades. We show that extinction rate significantly decreases with age in &gt; 90% of the cases, indicating that most species died out soon after their appearance while those which survived experienced ever decreasing extinction risk. This age-dependent extinction pattern is stronger towards the Equator and holds true when the potential effects of mass extinctions and taxonomic inflation are accounted for. These results suggest that the effect of biological interactions on age-dependent extinction rate is more intense towards the tropics. We propose that the latitudinal diversity gradient and selection at the species level account for this exceptional, yet little recognised, macroevolutionary and macroecological pattern.","author":[{"dropping-particle":"","family":"Silvestro","given":"Daniele","non-dropping-particle":"","parse-names":false,"suffix":""},{"dropping-particle":"","family":"Castiglione","given":"Silvia","non-dropping-particle":"","parse-names":false,"suffix":""},{"dropping-particle":"","family":"Mondanaro","given":"Alessandro","non-dropping-particle":"","parse-names":false,"suffix":""},{"dropping-particle":"","family":"Serio","given":"Carmela","non-dropping-particle":"","parse-names":false,"suffix":""},{"dropping-particle":"","family":"Melchionna","given":"Marina","non-dropping-particle":"","parse-names":false,"suffix":""},{"dropping-particle":"","family":"Piras","given":"Paolo","non-dropping-particle":"","parse-names":false,"suffix":""},{"dropping-particle":"","family":"Febbraro","given":"Mirko","non-dropping-particle":"Di","parse-names":false,"suffix":""},{"dropping-particle":"","family":"Carotenuto","given":"Francesco","non-dropping-particle":"","parse-names":false,"suffix":""},{"dropping-particle":"","family":"Rook","given":"Lorenzo","non-dropping-particle":"","parse-names":false,"suffix":""},{"dropping-particle":"","family":"Raia","given":"Pasquale","non-dropping-particle":"","parse-names":false,"suffix":""}],"container-title":"Ecology Letters","id":"ITEM-3","issue":"3","issued":{"date-parts":[["2020"]]},"page":"439-446","title":"A 450 million years long latitudinal gradient in age-dependent extinction","type":"article-journal","volume":"23"},"uris":["http://www.mendeley.com/documents/?uuid=ad6091cc-0c6a-423c-b1c2-0000a2c4a173"]}],"mendeley":{"formattedCitation":"(Van Valen 1973, Benton 2016, Silvestro &lt;i&gt;et al.&lt;/i&gt; 2020)","plainTextFormattedCitation":"(Van Valen 1973, Benton 2016, Silvestro et al. 2020)","previouslyFormattedCitation":"(Van Valen 1973, Benton 2016, Silvestro &lt;i&gt;et al.&lt;/i&gt; 2020)"},"properties":{"noteIndex":0},"schema":"https://github.com/citation-style-language/schema/raw/master/csl-citation.json"}</w:instrText>
       </w:r>
       <w:r>
         <w:rPr>
@@ -1594,7 +1594,7 @@
           <w:szCs w:val="24"/>
           <w:lang w:val="en-US"/>
         </w:rPr>
-        <w:instrText>ADDIN CSL_CITATION {"citationItems":[{"id":"ITEM-1","itemData":{"DOI":"10.1007/s10682-997-1511-4","ISBN":"0269-7653","ISSN":"02697653","PMID":"44","abstract":"Species at high risk of extinction are not distributed at random among higher taxa. Here we demonstrate that there is a positive relationship between the proportion of species in a taxon which are considered to be threatened and the evolutionary age of that taxon, both for the global avifauna and the avifauna of the New World. The potential mechanisms and consequences of the relationship are examined.","author":[{"dropping-particle":"","family":"Gaston","given":"Kevin J.","non-dropping-particle":"","parse-names":false,"suffix":""},{"dropping-particle":"","family":"Blackburn","given":"Tim M.","non-dropping-particle":"","parse-names":false,"suffix":""}],"container-title":"Evolutionary Ecology","id":"ITEM-1","issued":{"date-parts":[["1997"]]},"title":"Evolutionary age and risk of extinction in the global avifauna","type":"article-journal"},"uris":["http://www.mendeley.com/documents/?uuid=ac6c7c89-f2fa-4453-9b4e-6e2ded9a47f2"]},{"id":"ITEM-2","itemData":{"DOI":"10.1017/S1367943002002196","ISSN":"13679430","abstract":"Recent studies have suggested that contemporary losses of species are unevenly distributed over phylogenies. Here, we show that species of Australian marsupials are at higher risk if they belong to genera that are species-poor, old or phylogenetically distinct. Extinction risk in this group is also related to habitat and body size, being higher for species from non-forested habitats and of intermediate body size. We tested the extent to which the phylogenetic selectivity of extinction was explained by this ecological pattern. We found that while genus size and distinctiveness explain no variation in extinction risk that is not accounted for by habitat and body size, there is a significant residual association of genus age with extinction risk. This suggests that while species in small and distinctive genera are at high risk because they are overrepresented in non-forested habitats and intermediate body size classes, species in old genera are at higher risk over the range of body sizes and habitats and may be intrinsically vulnerable to extinction. © 2002 The Zoological Society of London.","author":[{"dropping-particle":"","family":"Johnson","given":"Christopher N.","non-dropping-particle":"","parse-names":false,"suffix":""},{"dropping-particle":"","family":"Delean","given":"Steven","non-dropping-particle":"","parse-names":false,"suffix":""},{"dropping-particle":"","family":"Balmford","given":"Andrew","non-dropping-particle":"","parse-names":false,"suffix":""}],"container-title":"Animal Conservation","id":"ITEM-2","issued":{"date-parts":[["2002"]]},"title":"Phylogeny and the selectivity of extinction in Australian marsupials","type":"article-journal"},"uris":["http://www.mendeley.com/documents/?uuid=385df956-a507-4d93-9b2f-f12ba2a3478c"]},{"id":"ITEM-3","itemData":{"DOI":"10.1098/rspb.2013.1092","ISBN":"1471-2954 (Electronic)\\r0962-8452 (Linking)","ISSN":"14712954","PMID":"23825210","abstract":"Phylogenetic information is becoming a recognized basis for evaluating conservation priorities, but associations between extinction risk and properties of a phylogeny such as diversification rates and phylogenetic lineage ages remain unclear. Limited taxon-specific analyses suggest that species in older lineages are at greater risk. We calculate quantitative properties of the mammalian phylogeny and model extinction risk as an ordinal index based on International Union for Conservation of Nature Red List categories. We test for associations between lineage age, clade size, evolutionary distinctiveness and extinction risk for 3308 species of terrestrial mammals. We show no significant global or regional associations, and three significant relationships within taxonomic groups. Extinction risk increases for evolutionarily distinctive primates and decreases with lineage age when lemurs are excluded. Lagomorph species (rabbits, hares and pikas) that have more close relatives are less threatened. We examine the relationship between net diversification rates and extinction risk for 173 genera and find no pattern. We conclude that despite being under-represented in the frequency distribution of lineage ages, species in older, slower evolving and distinct lineages are not more threatened or extinction-prone. Their extinction, however, would represent a disproportionate loss of unique evolutionary history.","author":[{"dropping-particle":"","family":"Verde Arregoitia","given":"Luis Darcy","non-dropping-particle":"","parse-names":false,"suffix":""},{"dropping-particle":"","family":"Blomberg","given":"Simon P.","non-dropping-particle":"","parse-names":false,"suffix":""},{"dropping-particle":"","family":"Fisher","given":"Diana O.","non-dropping-particle":"","parse-names":false,"suffix":""}],"container-title":"Proceedings of the Royal Society B: Biological Sciences","id":"ITEM-3","issued":{"date-parts":[["2013"]]},"title":"Phylogenetic correlates of extinction risk in mammals: Species in older lineages are not at greater risk","type":"article-journal"},"uris":["http://www.mendeley.com/documents/?uuid=3b28a411-a2c3-448e-8c9c-87f9d957317b"]},{"id":"ITEM-4","itemData":{"DOI":"10.1086/707207","ISSN":"00030147","abstract":"Extinction threatens many species yet is predicted by few factors across the plant tree of life (ToL). Taxon age is one factor that may associate with extinction if occupancy of geographic and adaptive zones varies with time, but evidence for such an association has been equivocal. Age-dependent occupancy can also influence diversification rates and thus extinction risk where new taxa have small range and population sizes. To test how age, diversification, and range size were correlated with extinction, we analyzed 639 well-sampled genera representing 8,937 species from across the plant ToL. We found a greater proportion of species were threatened by contemporary extinction in younger and faster-diversifying genera. When we directly tested how range size mediated this pattern in two large, well-sampled groups, our results varied. In conifers, potential range size was smaller in older species and was correlated with higher extinction risk. Age on its own had no direct effect on extinction when accounting for its influence on range size. In palm species, age was neither directly nor indirectly correlated with extinction risk. Our results suggest that range size dynamics may explain differing patterns of extinction risk across the ToL, with consequences for biodiversity conservation.","author":[{"dropping-particle":"","family":"Tanentzap","given":"Andrew J.","non-dropping-particle":"","parse-names":false,"suffix":""},{"dropping-particle":"","family":"Igea","given":"Javier","non-dropping-particle":"","parse-names":false,"suffix":""},{"dropping-particle":"","family":"Johnston","given":"Matthew G.","non-dropping-particle":"","parse-names":false,"suffix":""},{"dropping-particle":"","family":"Larcombe","given":"Matthew J.","non-dropping-particle":"","parse-names":false,"suffix":""}],"container-title":"American Naturalist","id":"ITEM-4","issued":{"date-parts":[["2020"]]},"title":"Does evolutionary history correlate with contemporary extinction risk by influencing range size dynamics?","type":"article-journal"},"uris":["http://www.mendeley.com/documents/?uuid=062dcc8b-81ca-4b7b-9c45-11e18504be3b"]}],"mendeley":{"formattedCitation":"(Gaston &amp; Blackburn 1997, Johnson &lt;i&gt;et al.&lt;/i&gt; 2002a, Verde Arregoitia &lt;i&gt;et al.&lt;/i&gt; 2013, Tanentzap &lt;i&gt;et al.&lt;/i&gt; 2020)","plainTextFormattedCitation":"(Gaston &amp; Blackburn 1997, Johnson et al. 2002a, Verde Arregoitia et al. 2013, Tanentzap et al. 2020)","previouslyFormattedCitation":"(Gaston and Blackburn 1997; Christopher N. Johnson et al. 2002; Tanentzap et al. 2020; Verde Arregoitia et al. 2013)"},"properties":{"noteIndex":0},"schema":"https://github.com/citation-style-language/schema/raw/master/csl-citation.json"}</w:instrText>
+        <w:instrText>ADDIN CSL_CITATION {"citationItems":[{"id":"ITEM-1","itemData":{"DOI":"10.1007/s10682-997-1511-4","ISBN":"0269-7653","ISSN":"02697653","PMID":"44","abstract":"Species at high risk of extinction are not distributed at random among higher taxa. Here we demonstrate that there is a positive relationship between the proportion of species in a taxon which are considered to be threatened and the evolutionary age of that taxon, both for the global avifauna and the avifauna of the New World. The potential mechanisms and consequences of the relationship are examined.","author":[{"dropping-particle":"","family":"Gaston","given":"Kevin J.","non-dropping-particle":"","parse-names":false,"suffix":""},{"dropping-particle":"","family":"Blackburn","given":"Tim M.","non-dropping-particle":"","parse-names":false,"suffix":""}],"container-title":"Evolutionary Ecology","id":"ITEM-1","issued":{"date-parts":[["1997"]]},"title":"Evolutionary age and risk of extinction in the global avifauna","type":"article-journal"},"uris":["http://www.mendeley.com/documents/?uuid=ac6c7c89-f2fa-4453-9b4e-6e2ded9a47f2"]},{"id":"ITEM-2","itemData":{"DOI":"10.1017/S1367943002002196","ISSN":"13679430","abstract":"Recent studies have suggested that contemporary losses of species are unevenly distributed over phylogenies. Here, we show that species of Australian marsupials are at higher risk if they belong to genera that are species-poor, old or phylogenetically distinct. Extinction risk in this group is also related to habitat and body size, being higher for species from non-forested habitats and of intermediate body size. We tested the extent to which the phylogenetic selectivity of extinction was explained by this ecological pattern. We found that while genus size and distinctiveness explain no variation in extinction risk that is not accounted for by habitat and body size, there is a significant residual association of genus age with extinction risk. This suggests that while species in small and distinctive genera are at high risk because they are overrepresented in non-forested habitats and intermediate body size classes, species in old genera are at higher risk over the range of body sizes and habitats and may be intrinsically vulnerable to extinction. © 2002 The Zoological Society of London.","author":[{"dropping-particle":"","family":"Johnson","given":"Christopher N.","non-dropping-particle":"","parse-names":false,"suffix":""},{"dropping-particle":"","family":"Delean","given":"Steven","non-dropping-particle":"","parse-names":false,"suffix":""},{"dropping-particle":"","family":"Balmford","given":"Andrew","non-dropping-particle":"","parse-names":false,"suffix":""}],"container-title":"Animal Conservation","id":"ITEM-2","issued":{"date-parts":[["2002"]]},"title":"Phylogeny and the selectivity of extinction in Australian marsupials","type":"article-journal"},"uris":["http://www.mendeley.com/documents/?uuid=385df956-a507-4d93-9b2f-f12ba2a3478c"]},{"id":"ITEM-3","itemData":{"DOI":"10.1098/rspb.2013.1092","ISBN":"1471-2954 (Electronic)\\r0962-8452 (Linking)","ISSN":"14712954","PMID":"23825210","abstract":"Phylogenetic information is becoming a recognized basis for evaluating conservation priorities, but associations between extinction risk and properties of a phylogeny such as diversification rates and phylogenetic lineage ages remain unclear. Limited taxon-specific analyses suggest that species in older lineages are at greater risk. We calculate quantitative properties of the mammalian phylogeny and model extinction risk as an ordinal index based on International Union for Conservation of Nature Red List categories. We test for associations between lineage age, clade size, evolutionary distinctiveness and extinction risk for 3308 species of terrestrial mammals. We show no significant global or regional associations, and three significant relationships within taxonomic groups. Extinction risk increases for evolutionarily distinctive primates and decreases with lineage age when lemurs are excluded. Lagomorph species (rabbits, hares and pikas) that have more close relatives are less threatened. We examine the relationship between net diversification rates and extinction risk for 173 genera and find no pattern. We conclude that despite being under-represented in the frequency distribution of lineage ages, species in older, slower evolving and distinct lineages are not more threatened or extinction-prone. Their extinction, however, would represent a disproportionate loss of unique evolutionary history.","author":[{"dropping-particle":"","family":"Verde Arregoitia","given":"Luis Darcy","non-dropping-particle":"","parse-names":false,"suffix":""},{"dropping-particle":"","family":"Blomberg","given":"Simon P.","non-dropping-particle":"","parse-names":false,"suffix":""},{"dropping-particle":"","family":"Fisher","given":"Diana O.","non-dropping-particle":"","parse-names":false,"suffix":""}],"container-title":"Proceedings of the Royal Society B: Biological Sciences","id":"ITEM-3","issued":{"date-parts":[["2013"]]},"title":"Phylogenetic correlates of extinction risk in mammals: Species in older lineages are not at greater risk","type":"article-journal"},"uris":["http://www.mendeley.com/documents/?uuid=3b28a411-a2c3-448e-8c9c-87f9d957317b"]},{"id":"ITEM-4","itemData":{"DOI":"10.1086/707207","ISSN":"00030147","abstract":"Extinction threatens many species yet is predicted by few factors across the plant tree of life (ToL). Taxon age is one factor that may associate with extinction if occupancy of geographic and adaptive zones varies with time, but evidence for such an association has been equivocal. Age-dependent occupancy can also influence diversification rates and thus extinction risk where new taxa have small range and population sizes. To test how age, diversification, and range size were correlated with extinction, we analyzed 639 well-sampled genera representing 8,937 species from across the plant ToL. We found a greater proportion of species were threatened by contemporary extinction in younger and faster-diversifying genera. When we directly tested how range size mediated this pattern in two large, well-sampled groups, our results varied. In conifers, potential range size was smaller in older species and was correlated with higher extinction risk. Age on its own had no direct effect on extinction when accounting for its influence on range size. In palm species, age was neither directly nor indirectly correlated with extinction risk. Our results suggest that range size dynamics may explain differing patterns of extinction risk across the ToL, with consequences for biodiversity conservation.","author":[{"dropping-particle":"","family":"Tanentzap","given":"Andrew J.","non-dropping-particle":"","parse-names":false,"suffix":""},{"dropping-particle":"","family":"Igea","given":"Javier","non-dropping-particle":"","parse-names":false,"suffix":""},{"dropping-particle":"","family":"Johnston","given":"Matthew G.","non-dropping-particle":"","parse-names":false,"suffix":""},{"dropping-particle":"","family":"Larcombe","given":"Matthew J.","non-dropping-particle":"","parse-names":false,"suffix":""}],"container-title":"American Naturalist","id":"ITEM-4","issued":{"date-parts":[["2020"]]},"title":"Does evolutionary history correlate with contemporary extinction risk by influencing range size dynamics?","type":"article-journal"},"uris":["http://www.mendeley.com/documents/?uuid=062dcc8b-81ca-4b7b-9c45-11e18504be3b"]}],"mendeley":{"formattedCitation":"(Gaston &amp; Blackburn 1997, Johnson &lt;i&gt;et al.&lt;/i&gt; 2002a, Verde Arregoitia &lt;i&gt;et al.&lt;/i&gt; 2013, Tanentzap &lt;i&gt;et al.&lt;/i&gt; 2020)","plainTextFormattedCitation":"(Gaston &amp; Blackburn 1997, Johnson et al. 2002a, Verde Arregoitia et al. 2013, Tanentzap et al. 2020)","previouslyFormattedCitation":"(Gaston &amp; Blackburn 1997, Johnson &lt;i&gt;et al.&lt;/i&gt; 2002a, Verde Arregoitia &lt;i&gt;et al.&lt;/i&gt; 2013, Tanentzap &lt;i&gt;et al.&lt;/i&gt; 2020)"},"properties":{"noteIndex":0},"schema":"https://github.com/citation-style-language/schema/raw/master/csl-citation.json"}</w:instrText>
       </w:r>
       <w:r>
         <w:rPr>
@@ -1788,7 +1788,7 @@
           <w:szCs w:val="24"/>
           <w:lang w:val="en-US"/>
         </w:rPr>
-        <w:instrText>dependent diversification when some sub-clades are heavily under-sampled. Mis-specifying the sampling fraction severely affected the accuracy of parameter estimates: parameter values were over-estimated when the sampling fraction was specified as lower than its true value, and under-estimated when the sampling fraction was specified as higher than its true value. Our results suggest that it is better to cautiously under-estimate sampling efforts, as false positives increased when the sampling fraction was over-estimated. We encourage SSE studies where the sampling fraction can be reasonably estimated and provide recommended best practices for SSE modelling.","author":[{"dropping-particle":"","family":"Mynard","given":"Poppy","non-dropping-particle":"","parse-names":false,"suffix":""},{"dropping-particle":"","family":"Algar","given":"Adam","non-dropping-particle":"","parse-names":false,"suffix":""},{"dropping-particle":"","family":"Lancaster","given":"Lesley","non-dropping-particle":"","parse-names":false,"suffix":""},{"dropping-particle":"","family":"Bocedi","given":"Greta","non-dropping-particle":"","parse-names":false,"suffix":""},{"dropping-particle":"","family":"Fahri","given":"Fahri","non-dropping-particle":"","parse-names":false,"suffix":""},{"dropping-particle":"","family":"Gubry-Rangin","given":"Cécile","non-dropping-particle":"","parse-names":false,"suffix":""},{"dropping-particle":"","family":"Lupiyaningdyah","given":"Pungki","non-dropping-particle":"","parse-names":false,"suffix":""},{"dropping-particle":"","family":"Nangoy","given":"Meis","non-dropping-particle":"","parse-names":false,"suffix":""},{"dropping-particle":"","family":"Osborne","given":"Owen","non-dropping-particle":"","parse-names":false,"suffix":""},{"dropping-particle":"","family":"Papadopulos","given":"Alexander","non-dropping-particle":"","parse-names":false,"suffix":""},{"dropping-particle":"","family":"Sudiana","given":"I Made","non-dropping-particle":"","parse-names":false,"suffix":""},{"dropping-particle":"","family":"Juliandi","given":"Berry","non-dropping-particle":"","parse-names":false,"suffix":""},{"dropping-particle":"","family":"Travis","given":"Justin","non-dropping-particle":"","parse-names":false,"suffix":""},{"dropping-particle":"","family":"Herrera-Alsina","given":"Leonel","non-dropping-particle":"","parse-names":false,"suffix":""}],"container-title":"Systematic Biology","id":"ITEM-1","issue":"1","issued":{"date-parts":[["2023"]]},"page":"106-119","title":"Impact of Phylogenetic Tree Completeness and Misspecification of Sampling Fractions on Trait Dependent Diversification Models","type":"article-journal","volume":"72"},"uris":["http://www.mendeley.com/documents/?uuid=c7e9b8d7-cf0c-4b19-b56f-7a1b85e4fa6c"]},{"id":"ITEM-2","itemData":{"DOI":"10.3724/SP.J.1002.2008.08016","ISSN":"1759-6831","abstract":"Appropriate and extensive taxon sampling is one of the most important determinants of accurate phylogenetic estimation. In addition, accuracy of inferences about evolutionary processes obtained from phyloge-netic analyses is improved significantly by thorough taxon sampling efforts. Many recent efforts to improve phylogenetic estimates have focused instead on increasing sequence length or the number of overall characters in the analysis, and this often does have a beneficial effect on the accuracy of phylogenetic analyses. However, phylogenetic analyses of few taxa (but each represented by many characters) can be subject to strong systematic biases, which in turn produce high measures of repeatability (such as bootstrap proportions) in support of incor-rect or misleading phylogenetic results. Thus, it is important for phylogeneticists to consider both the sampling of taxa, as well as the sampling of characters, in designing phylogenetic studies. Taxon sampling also improves estimates of evolutionary parameters derived from phylogenetic trees, and is thus important for improved applica-tions of phylogenetic analyses. Analysis of sensitivity to taxon inclusion, the possible effects of long-branch attraction, and sensitivity of parameter estimation for model-based methods should be a part of any careful and thorough phylogenetic analysis. Furthermore, recent improvements in phylogenetic algorithms and in computa-tional power have removed many constraints on analyzing large, thoroughly sampled data sets. Thorough taxon sampling is thus one of the most practical ways to improve the accuracy of phylogenetic estimates, as well as the accuracy of biological inferences that are based on these phylogenetic trees.","author":[{"dropping-particle":"","family":"Heath","given":"Tracy A.","non-dropping-particle":"","parse-names":false,"suffix":""},{"dropping-particle":"","family":"Hedtke","given":"Shannon M.","non-dropping-particle":"","parse-names":false,"suffix":""},{"dropping-particle":"","family":"Hillis","given":"David M.","non-dropping-particle":"","parse-names":false,"suffix":""}],"container-title":"Journal of Systematics and Evolution","id":"ITEM-2","issue":"3","issued":{"date-parts":[["2008"]]},"page":"239-257","title":"Taxon sampling and the accuracy of phylogenetic analyses","type":"article-journal","volume":"46"},"uris":["http://www.mendeley.com/documents/?uuid=7c30713a-9dda-4fa5-8215-ab578733ba85"]}],"mendeley":{"formattedCitation":"(Heath &lt;i&gt;et al.&lt;/i&gt; 2008, Mynard &lt;i&gt;et al.&lt;/i&gt; 2023)","plainTextFormattedCitation":"(Heath et al. 2008, Mynard et al. 2023)","previouslyFormattedCitation":"(Heath et al. 2008; Mynard et al. 2023)"},"properties":{"noteIndex":0},"schema":"https://github.com/citation-style-language/schema/raw/master/csl-citation.json"}</w:instrText>
+        <w:instrText>dependent diversification when some sub-clades are heavily under-sampled. Mis-specifying the sampling fraction severely affected the accuracy of parameter estimates: parameter values were over-estimated when the sampling fraction was specified as lower than its true value, and under-estimated when the sampling fraction was specified as higher than its true value. Our results suggest that it is better to cautiously under-estimate sampling efforts, as false positives increased when the sampling fraction was over-estimated. We encourage SSE studies where the sampling fraction can be reasonably estimated and provide recommended best practices for SSE modelling.","author":[{"dropping-particle":"","family":"Mynard","given":"Poppy","non-dropping-particle":"","parse-names":false,"suffix":""},{"dropping-particle":"","family":"Algar","given":"Adam","non-dropping-particle":"","parse-names":false,"suffix":""},{"dropping-particle":"","family":"Lancaster","given":"Lesley","non-dropping-particle":"","parse-names":false,"suffix":""},{"dropping-particle":"","family":"Bocedi","given":"Greta","non-dropping-particle":"","parse-names":false,"suffix":""},{"dropping-particle":"","family":"Fahri","given":"Fahri","non-dropping-particle":"","parse-names":false,"suffix":""},{"dropping-particle":"","family":"Gubry-Rangin","given":"Cécile","non-dropping-particle":"","parse-names":false,"suffix":""},{"dropping-particle":"","family":"Lupiyaningdyah","given":"Pungki","non-dropping-particle":"","parse-names":false,"suffix":""},{"dropping-particle":"","family":"Nangoy","given":"Meis","non-dropping-particle":"","parse-names":false,"suffix":""},{"dropping-particle":"","family":"Osborne","given":"Owen","non-dropping-particle":"","parse-names":false,"suffix":""},{"dropping-particle":"","family":"Papadopulos","given":"Alexander","non-dropping-particle":"","parse-names":false,"suffix":""},{"dropping-particle":"","family":"Sudiana","given":"I Made","non-dropping-particle":"","parse-names":false,"suffix":""},{"dropping-particle":"","family":"Juliandi","given":"Berry","non-dropping-particle":"","parse-names":false,"suffix":""},{"dropping-particle":"","family":"Travis","given":"Justin","non-dropping-particle":"","parse-names":false,"suffix":""},{"dropping-particle":"","family":"Herrera-Alsina","given":"Leonel","non-dropping-particle":"","parse-names":false,"suffix":""}],"container-title":"Systematic Biology","id":"ITEM-1","issue":"1","issued":{"date-parts":[["2023"]]},"page":"106-119","title":"Impact of Phylogenetic Tree Completeness and Misspecification of Sampling Fractions on Trait Dependent Diversification Models","type":"article-journal","volume":"72"},"uris":["http://www.mendeley.com/documents/?uuid=c7e9b8d7-cf0c-4b19-b56f-7a1b85e4fa6c"]},{"id":"ITEM-2","itemData":{"DOI":"10.3724/SP.J.1002.2008.08016","ISSN":"1759-6831","abstract":"Appropriate and extensive taxon sampling is one of the most important determinants of accurate phylogenetic estimation. In addition, accuracy of inferences about evolutionary processes obtained from phyloge-netic analyses is improved significantly by thorough taxon sampling efforts. Many recent efforts to improve phylogenetic estimates have focused instead on increasing sequence length or the number of overall characters in the analysis, and this often does have a beneficial effect on the accuracy of phylogenetic analyses. However, phylogenetic analyses of few taxa (but each represented by many characters) can be subject to strong systematic biases, which in turn produce high measures of repeatability (such as bootstrap proportions) in support of incor-rect or misleading phylogenetic results. Thus, it is important for phylogeneticists to consider both the sampling of taxa, as well as the sampling of characters, in designing phylogenetic studies. Taxon sampling also improves estimates of evolutionary parameters derived from phylogenetic trees, and is thus important for improved applica-tions of phylogenetic analyses. Analysis of sensitivity to taxon inclusion, the possible effects of long-branch attraction, and sensitivity of parameter estimation for model-based methods should be a part of any careful and thorough phylogenetic analysis. Furthermore, recent improvements in phylogenetic algorithms and in computa-tional power have removed many constraints on analyzing large, thoroughly sampled data sets. Thorough taxon sampling is thus one of the most practical ways to improve the accuracy of phylogenetic estimates, as well as the accuracy of biological inferences that are based on these phylogenetic trees.","author":[{"dropping-particle":"","family":"Heath","given":"Tracy A.","non-dropping-particle":"","parse-names":false,"suffix":""},{"dropping-particle":"","family":"Hedtke","given":"Shannon M.","non-dropping-particle":"","parse-names":false,"suffix":""},{"dropping-particle":"","family":"Hillis","given":"David M.","non-dropping-particle":"","parse-names":false,"suffix":""}],"container-title":"Journal of Systematics and Evolution","id":"ITEM-2","issue":"3","issued":{"date-parts":[["2008"]]},"page":"239-257","title":"Taxon sampling and the accuracy of phylogenetic analyses","type":"article-journal","volume":"46"},"uris":["http://www.mendeley.com/documents/?uuid=7c30713a-9dda-4fa5-8215-ab578733ba85"]}],"mendeley":{"formattedCitation":"(Heath &lt;i&gt;et al.&lt;/i&gt; 2008, Mynard &lt;i&gt;et al.&lt;/i&gt; 2023)","plainTextFormattedCitation":"(Heath et al. 2008, Mynard et al. 2023)","previouslyFormattedCitation":"(Heath &lt;i&gt;et al.&lt;/i&gt; 2008, Mynard &lt;i&gt;et al.&lt;/i&gt; 2023)"},"properties":{"noteIndex":0},"schema":"https://github.com/citation-style-language/schema/raw/master/csl-citation.json"}</w:instrText>
       </w:r>
       <w:r>
         <w:rPr>
@@ -1979,7 +1979,7 @@
           <w:szCs w:val="24"/>
           <w:lang w:val="en-US"/>
         </w:rPr>
-        <w:instrText>ADDIN CSL_CITATION {"citationItems":[{"id":"ITEM-1","itemData":{"author":[{"dropping-particle":"","family":"Rivas-Gonzáles","given":"I.","non-dropping-particle":"","parse-names":false,"suffix":""},{"dropping-particle":"","family":"Rousselle","given":"M.","non-dropping-particle":"","parse-names":false,"suffix":""},{"dropping-particle":"","family":"Li","given":"F.","non-dropping-particle":"","parse-names":false,"suffix":""},{"dropping-particle":"","family":"Zhou","given":"L.","non-dropping-particle":"","parse-names":false,"suffix":""},{"dropping-particle":"","family":"Dutheil","given":"J.","non-dropping-particle":"","parse-names":false,"suffix":""},{"dropping-particle":"","family":"Munch","given":"K.","non-dropping-particle":"","parse-names":false,"suffix":""},{"dropping-particle":"","family":"Shao","given":"Y.","non-dropping-particle":"","parse-names":false,"suffix":""},{"dropping-particle":"","family":"Wu","given":"Dongdong","non-dropping-particle":"","parse-names":false,"suffix":""},{"dropping-particle":"","family":"Schierup","given":"M.","non-dropping-particle":"","parse-names":false,"suffix":""},{"dropping-particle":"","family":"Zhang","given":"Guojie","non-dropping-particle":"","parse-names":false,"suffix":""}],"container-title":"Science","id":"ITEM-1","issue":"6648","issued":{"date-parts":[["2023"]]},"page":"eabn4409","title":"Pervasive incomplete lineage sorting illuminates speciation and selection in primates","type":"article-journal","volume":"380"},"uris":["http://www.mendeley.com/documents/?uuid=4ab3ac62-014b-4ca7-b39f-f5767362c552"]}],"mendeley":{"formattedCitation":"(Rivas-Gonzáles &lt;i&gt;et al.&lt;/i&gt; 2023)","manualFormatting":"Rivas-Gonzáles et al. 2023)","plainTextFormattedCitation":"(Rivas-Gonzáles et al. 2023)","previouslyFormattedCitation":"(Rivas-Gonzáles et al. 2023)"},"properties":{"noteIndex":0},"schema":"https://github.com/citation-style-language/schema/raw/master/csl-citation.json"}</w:instrText>
+        <w:instrText>ADDIN CSL_CITATION {"citationItems":[{"id":"ITEM-1","itemData":{"author":[{"dropping-particle":"","family":"Rivas-Gonzáles","given":"I.","non-dropping-particle":"","parse-names":false,"suffix":""},{"dropping-particle":"","family":"Rousselle","given":"M.","non-dropping-particle":"","parse-names":false,"suffix":""},{"dropping-particle":"","family":"Li","given":"F.","non-dropping-particle":"","parse-names":false,"suffix":""},{"dropping-particle":"","family":"Zhou","given":"L.","non-dropping-particle":"","parse-names":false,"suffix":""},{"dropping-particle":"","family":"Dutheil","given":"J.","non-dropping-particle":"","parse-names":false,"suffix":""},{"dropping-particle":"","family":"Munch","given":"K.","non-dropping-particle":"","parse-names":false,"suffix":""},{"dropping-particle":"","family":"Shao","given":"Y.","non-dropping-particle":"","parse-names":false,"suffix":""},{"dropping-particle":"","family":"Wu","given":"Dongdong","non-dropping-particle":"","parse-names":false,"suffix":""},{"dropping-particle":"","family":"Schierup","given":"M.","non-dropping-particle":"","parse-names":false,"suffix":""},{"dropping-particle":"","family":"Zhang","given":"Guojie","non-dropping-particle":"","parse-names":false,"suffix":""}],"container-title":"Science","id":"ITEM-1","issue":"6648","issued":{"date-parts":[["2023"]]},"page":"eabn4409","title":"Pervasive incomplete lineage sorting illuminates speciation and selection in primates","type":"article-journal","volume":"380"},"uris":["http://www.mendeley.com/documents/?uuid=4ab3ac62-014b-4ca7-b39f-f5767362c552"]}],"mendeley":{"formattedCitation":"(Rivas-Gonzáles &lt;i&gt;et al.&lt;/i&gt; 2023)","manualFormatting":"Rivas-Gonzáles et al. 2023)","plainTextFormattedCitation":"(Rivas-Gonzáles et al. 2023)","previouslyFormattedCitation":"(Rivas-Gonzáles &lt;i&gt;et al.&lt;/i&gt; 2023)"},"properties":{"noteIndex":0},"schema":"https://github.com/citation-style-language/schema/raw/master/csl-citation.json"}</w:instrText>
       </w:r>
       <w:r>
         <w:rPr>
@@ -2130,7 +2130,7 @@
           <w:szCs w:val="24"/>
           <w:lang w:val="en-US"/>
         </w:rPr>
-        <w:instrText>ADDIN CSL_CITATION {"citationItems":[{"id":"ITEM-1","itemData":{"DOI":"10.1038/s41467-018-07622-y","ISSN":"20411723","PMID":"30532040","abstract":"Measuring the pace at which speciation and extinction occur is fundamental to understanding the origin and evolution of biodiversity. Both the fossil record and molecular phylogenies of living species can provide independent estimates of speciation and extinction rates, but often produce strikingly divergent results. Despite its implications, the theoretical reasons for this discrepancy remain unknown. Here, we reveal a conceptual and methodological basis able to reconcile palaeontological and molecular evidence: discrepancies are driven by different implicit assumptions about the processes of speciation and species evolution in palaeontological and neontological analyses. We present the “birth-death chronospecies” model that clarifies the definition of speciation and extinction processes allowing for a coherent joint analysis of fossil and phylogenetic data. Using simulations and empirical analyses we demonstrate not only that this model explains much of the apparent incongruence between fossils and phylogenies, but that differences in rate estimates are actually informative about the prevalence of different speciation modes.","author":[{"dropping-particle":"","family":"Silvestro","given":"Daniele","non-dropping-particle":"","parse-names":false,"suffix":""},{"dropping-particle":"","family":"Warnock","given":"Rachel C.M.","non-dropping-particle":"","parse-names":false,"suffix":""},{"dropping-particle":"","family":"Gavryushkina","given":"Alexandra","non-dropping-particle":"","parse-names":false,"suffix":""},{"dropping-particle":"","family":"Stadler","given":"Tanja","non-dropping-particle":"","parse-names":false,"suffix":""}],"container-title":"Nature Communications","id":"ITEM-1","issue":"1","issued":{"date-parts":[["2018"]]},"publisher":"Springer US","title":"Closing the gap between palaeontological and neontological speciation and extinction rate estimates","type":"article-journal","volume":"9"},"uris":["http://www.mendeley.com/documents/?uuid=dd26a2d5-d5c9-4f61-a777-dcbbdfb952c6"]},{"id":"ITEM-2","itemData":{"author":[{"dropping-particle":"","family":"Foote","given":"Mike","non-dropping-particle":"","parse-names":false,"suffix":""}],"id":"ITEM-2","issue":"2","issued":{"date-parts":[["1996"]]},"page":"141-151","title":"On the Probability of Ancestors in the Fossil Record","type":"article-journal","volume":"22"},"uris":["http://www.mendeley.com/documents/?uuid=ec2d616f-9a60-414a-864e-d47b059c2ba1"]}],"mendeley":{"formattedCitation":"(Foote 1996, Silvestro &lt;i&gt;et al.&lt;/i&gt; 2018)","plainTextFormattedCitation":"(Foote 1996, Silvestro et al. 2018)","previouslyFormattedCitation":"(Foote 1996; Silvestro et al. 2018)"},"properties":{"noteIndex":0},"schema":"https://github.com/citation-style-language/schema/raw/master/csl-citation.json"}</w:instrText>
+        <w:instrText>ADDIN CSL_CITATION {"citationItems":[{"id":"ITEM-1","itemData":{"DOI":"10.1038/s41467-018-07622-y","ISSN":"20411723","PMID":"30532040","abstract":"Measuring the pace at which speciation and extinction occur is fundamental to understanding the origin and evolution of biodiversity. Both the fossil record and molecular phylogenies of living species can provide independent estimates of speciation and extinction rates, but often produce strikingly divergent results. Despite its implications, the theoretical reasons for this discrepancy remain unknown. Here, we reveal a conceptual and methodological basis able to reconcile palaeontological and molecular evidence: discrepancies are driven by different implicit assumptions about the processes of speciation and species evolution in palaeontological and neontological analyses. We present the “birth-death chronospecies” model that clarifies the definition of speciation and extinction processes allowing for a coherent joint analysis of fossil and phylogenetic data. Using simulations and empirical analyses we demonstrate not only that this model explains much of the apparent incongruence between fossils and phylogenies, but that differences in rate estimates are actually informative about the prevalence of different speciation modes.","author":[{"dropping-particle":"","family":"Silvestro","given":"Daniele","non-dropping-particle":"","parse-names":false,"suffix":""},{"dropping-particle":"","family":"Warnock","given":"Rachel C.M.","non-dropping-particle":"","parse-names":false,"suffix":""},{"dropping-particle":"","family":"Gavryushkina","given":"Alexandra","non-dropping-particle":"","parse-names":false,"suffix":""},{"dropping-particle":"","family":"Stadler","given":"Tanja","non-dropping-particle":"","parse-names":false,"suffix":""}],"container-title":"Nature Communications","id":"ITEM-1","issue":"1","issued":{"date-parts":[["2018"]]},"publisher":"Springer US","title":"Closing the gap between palaeontological and neontological speciation and extinction rate estimates","type":"article-journal","volume":"9"},"uris":["http://www.mendeley.com/documents/?uuid=dd26a2d5-d5c9-4f61-a777-dcbbdfb952c6"]},{"id":"ITEM-2","itemData":{"author":[{"dropping-particle":"","family":"Foote","given":"Mike","non-dropping-particle":"","parse-names":false,"suffix":""}],"id":"ITEM-2","issue":"2","issued":{"date-parts":[["1996"]]},"page":"141-151","title":"On the Probability of Ancestors in the Fossil Record","type":"article-journal","volume":"22"},"uris":["http://www.mendeley.com/documents/?uuid=ec2d616f-9a60-414a-864e-d47b059c2ba1"]}],"mendeley":{"formattedCitation":"(Foote 1996, Silvestro &lt;i&gt;et al.&lt;/i&gt; 2018)","plainTextFormattedCitation":"(Foote 1996, Silvestro et al. 2018)","previouslyFormattedCitation":"(Foote 1996, Silvestro &lt;i&gt;et al.&lt;/i&gt; 2018)"},"properties":{"noteIndex":0},"schema":"https://github.com/citation-style-language/schema/raw/master/csl-citation.json"}</w:instrText>
       </w:r>
       <w:r>
         <w:rPr>
@@ -2278,7 +2278,7 @@
           <w:szCs w:val="24"/>
           <w:lang w:val="en-US"/>
         </w:rPr>
-        <w:instrText>ADDIN CSL_CITATION {"citationItems":[{"id":"ITEM-1","itemData":{"DOI":"10.1126/science.1117727","ISSN":"00368075","PMID":"16284166","author":[{"dropping-particle":"","family":"Baum","given":"David A.","non-dropping-particle":"","parse-names":false,"suffix":""},{"dropping-particle":"","family":"Smith","given":"Stacey De Witt","non-dropping-particle":"","parse-names":false,"suffix":""},{"dropping-particle":"","family":"Donovan","given":"Samuel S.S.","non-dropping-particle":"","parse-names":false,"suffix":""}],"container-title":"Science","id":"ITEM-1","issue":"5750","issued":{"date-parts":[["2005"]]},"page":"979-980","title":"The tree-thinking challenge","type":"article-journal","volume":"310"},"uris":["http://www.mendeley.com/documents/?uuid=d5359478-5a84-4f10-a896-d8b6af05abf2"]},{"id":"ITEM-2","itemData":{"author":[{"dropping-particle":"","family":"Caetano","given":"D.S.","non-dropping-particle":"","parse-names":false,"suffix":""},{"dropping-particle":"","family":"Quental","given":"Tiago B.","non-dropping-particle":"","parse-names":false,"suffix":""}],"container-title":"bioRxiv","id":"ITEM-2","issued":{"date-parts":[["2022"]]},"title":"How important is budding speciaiton for comparative studies?","type":"article-journal"},"uris":["http://www.mendeley.com/documents/?uuid=74b1fabf-98ad-4c1b-8684-5bb3d8aa8fca"]}],"mendeley":{"formattedCitation":"(Baum &lt;i&gt;et al.&lt;/i&gt; 2005, Caetano &amp; Quental 2022)","plainTextFormattedCitation":"(Baum et al. 2005, Caetano &amp; Quental 2022)","previouslyFormattedCitation":"(Baum et al. 2005; Caetano and Quental 2022)"},"properties":{"noteIndex":0},"schema":"https://github.com/citation-style-language/schema/raw/master/csl-citation.json"}</w:instrText>
+        <w:instrText>ADDIN CSL_CITATION {"citationItems":[{"id":"ITEM-1","itemData":{"DOI":"10.1126/science.1117727","ISSN":"00368075","PMID":"16284166","author":[{"dropping-particle":"","family":"Baum","given":"David A.","non-dropping-particle":"","parse-names":false,"suffix":""},{"dropping-particle":"","family":"Smith","given":"Stacey De Witt","non-dropping-particle":"","parse-names":false,"suffix":""},{"dropping-particle":"","family":"Donovan","given":"Samuel S.S.","non-dropping-particle":"","parse-names":false,"suffix":""}],"container-title":"Science","id":"ITEM-1","issue":"5750","issued":{"date-parts":[["2005"]]},"page":"979-980","title":"The tree-thinking challenge","type":"article-journal","volume":"310"},"uris":["http://www.mendeley.com/documents/?uuid=d5359478-5a84-4f10-a896-d8b6af05abf2"]},{"id":"ITEM-2","itemData":{"author":[{"dropping-particle":"","family":"Caetano","given":"D.S.","non-dropping-particle":"","parse-names":false,"suffix":""},{"dropping-particle":"","family":"Quental","given":"Tiago B.","non-dropping-particle":"","parse-names":false,"suffix":""}],"container-title":"bioRxiv","id":"ITEM-2","issued":{"date-parts":[["2022"]]},"title":"How important is budding speciaiton for comparative studies?","type":"article-journal"},"uris":["http://www.mendeley.com/documents/?uuid=74b1fabf-98ad-4c1b-8684-5bb3d8aa8fca"]}],"mendeley":{"formattedCitation":"(Baum &lt;i&gt;et al.&lt;/i&gt; 2005, Caetano &amp; Quental 2022)","plainTextFormattedCitation":"(Baum et al. 2005, Caetano &amp; Quental 2022)","previouslyFormattedCitation":"(Baum &lt;i&gt;et al.&lt;/i&gt; 2005, Caetano &amp; Quental 2022)"},"properties":{"noteIndex":0},"schema":"https://github.com/citation-style-language/schema/raw/master/csl-citation.json"}</w:instrText>
       </w:r>
       <w:r>
         <w:rPr>
@@ -2419,7 +2419,7 @@
           <w:szCs w:val="24"/>
           <w:lang w:val="en-US"/>
         </w:rPr>
-        <w:instrText>ADDIN CSL_CITATION {"citationItems":[{"id":"ITEM-1","itemData":{"DOI":"10.1007/s11692-012-9171-x","ISSN":"00713260","abstract":"Understanding the rate at which new species form is a key question in studying the evolution of life on earth. Here we review our current understanding of speciation rates, focusing on studies based on the fossil record, phylogenies, and mathematical models. We find that speciation rates estimated from these different studies can be dramatically different: some studies find that new species form quickly and often, while others find that new species form much less frequently. We suggest that instead of being contradictory, differences in speciation rates across different scales can be reconciled by a common model. Under the \"ephemeral speciation model\", speciation is very common and very rapid but the new species produced almost never persist. Evolutionary studies should therefore focus on not only the formation but also the persistence of new species. © 2012 The Author(s).","author":[{"dropping-particle":"","family":"Rosenblum","given":"Erica Bree","non-dropping-particle":"","parse-names":false,"suffix":""},{"dropping-particle":"","family":"Sarver","given":"Brice A.J.","non-dropping-particle":"","parse-names":false,"suffix":""},{"dropping-particle":"","family":"Brown","given":"Joseph W.","non-dropping-particle":"","parse-names":false,"suffix":""},{"dropping-particle":"","family":"Roches","given":"Simone","non-dropping-particle":"Des","parse-names":false,"suffix":""},{"dropping-particle":"","family":"Hardwick","given":"Kayla M.","non-dropping-particle":"","parse-names":false,"suffix":""},{"dropping-particle":"","family":"Hether","given":"Tyler D.","non-dropping-particle":"","parse-names":false,"suffix":""},{"dropping-particle":"","family":"Eastman","given":"Jonathan M.","non-dropping-particle":"","parse-names":false,"suffix":""},{"dropping-particle":"","family":"Pennell","given":"Matthew W.","non-dropping-particle":"","parse-names":false,"suffix":""},{"dropping-particle":"","family":"Harmon","given":"Luke J.","non-dropping-particle":"","parse-names":false,"suffix":""}],"container-title":"Evolutionary Biology","id":"ITEM-1","issue":"2","issued":{"date-parts":[["2012"]]},"page":"255-261","title":"Goldilocks Meets Santa Rosalia: An Ephemeral Speciation Model Explains Patterns of Diversification Across Time Scales","type":"article-journal","volume":"39"},"uris":["http://www.mendeley.com/documents/?uuid=2ec18fb5-9c40-4771-8161-8e6cb1717e74"]},{"id":"ITEM-2","itemData":{"author":[{"dropping-particle":"","family":"Wagner","given":"P. J.","non-dropping-particle":"","parse-names":false,"suffix":""},{"dropping-particle":"","family":"Erwin","given":"D. H.","non-dropping-particle":"","parse-names":false,"suffix":""},{"dropping-particle":"","family":"Anstey","given":"R.L.","non-dropping-particle":"","parse-names":false,"suffix":""}],"container-title":"New approaches to speciaiton in the fossil record","id":"ITEM-2","issued":{"date-parts":[["1995"]]},"page":"87-122","publisher":"Columbia University Press","publisher-place":"New York","title":"Phylogenetic patterns as tests of speciation models","type":"chapter"},"uris":["http://www.mendeley.com/documents/?uuid=e44a00dd-b468-4251-8190-9bf1efbea145"]}],"mendeley":{"formattedCitation":"(Wagner &lt;i&gt;et al.&lt;/i&gt; 1995, Rosenblum &lt;i&gt;et al.&lt;/i&gt; 2012)","plainTextFormattedCitation":"(Wagner et al. 1995, Rosenblum et al. 2012)","previouslyFormattedCitation":"(Rosenblum et al. 2012; Wagner et al. 1995)"},"properties":{"noteIndex":0},"schema":"https://github.com/citation-style-language/schema/raw/master/csl-citation.json"}</w:instrText>
+        <w:instrText>ADDIN CSL_CITATION {"citationItems":[{"id":"ITEM-1","itemData":{"DOI":"10.1007/s11692-012-9171-x","ISSN":"00713260","abstract":"Understanding the rate at which new species form is a key question in studying the evolution of life on earth. Here we review our current understanding of speciation rates, focusing on studies based on the fossil record, phylogenies, and mathematical models. We find that speciation rates estimated from these different studies can be dramatically different: some studies find that new species form quickly and often, while others find that new species form much less frequently. We suggest that instead of being contradictory, differences in speciation rates across different scales can be reconciled by a common model. Under the \"ephemeral speciation model\", speciation is very common and very rapid but the new species produced almost never persist. Evolutionary studies should therefore focus on not only the formation but also the persistence of new species. © 2012 The Author(s).","author":[{"dropping-particle":"","family":"Rosenblum","given":"Erica Bree","non-dropping-particle":"","parse-names":false,"suffix":""},{"dropping-particle":"","family":"Sarver","given":"Brice A.J.","non-dropping-particle":"","parse-names":false,"suffix":""},{"dropping-particle":"","family":"Brown","given":"Joseph W.","non-dropping-particle":"","parse-names":false,"suffix":""},{"dropping-particle":"","family":"Roches","given":"Simone","non-dropping-particle":"Des","parse-names":false,"suffix":""},{"dropping-particle":"","family":"Hardwick","given":"Kayla M.","non-dropping-particle":"","parse-names":false,"suffix":""},{"dropping-particle":"","family":"Hether","given":"Tyler D.","non-dropping-particle":"","parse-names":false,"suffix":""},{"dropping-particle":"","family":"Eastman","given":"Jonathan M.","non-dropping-particle":"","parse-names":false,"suffix":""},{"dropping-particle":"","family":"Pennell","given":"Matthew W.","non-dropping-particle":"","parse-names":false,"suffix":""},{"dropping-particle":"","family":"Harmon","given":"Luke J.","non-dropping-particle":"","parse-names":false,"suffix":""}],"container-title":"Evolutionary Biology","id":"ITEM-1","issue":"2","issued":{"date-parts":[["2012"]]},"page":"255-261","title":"Goldilocks Meets Santa Rosalia: An Ephemeral Speciation Model Explains Patterns of Diversification Across Time Scales","type":"article-journal","volume":"39"},"uris":["http://www.mendeley.com/documents/?uuid=2ec18fb5-9c40-4771-8161-8e6cb1717e74"]},{"id":"ITEM-2","itemData":{"author":[{"dropping-particle":"","family":"Wagner","given":"P. J.","non-dropping-particle":"","parse-names":false,"suffix":""},{"dropping-particle":"","family":"Erwin","given":"D. H.","non-dropping-particle":"","parse-names":false,"suffix":""},{"dropping-particle":"","family":"Anstey","given":"R.L.","non-dropping-particle":"","parse-names":false,"suffix":""}],"container-title":"New approaches to speciaiton in the fossil record","id":"ITEM-2","issued":{"date-parts":[["1995"]]},"page":"87-122","publisher":"Columbia University Press","publisher-place":"New York","title":"Phylogenetic patterns as tests of speciation models","type":"chapter"},"uris":["http://www.mendeley.com/documents/?uuid=e44a00dd-b468-4251-8190-9bf1efbea145"]}],"mendeley":{"formattedCitation":"(Wagner &lt;i&gt;et al.&lt;/i&gt; 1995, Rosenblum &lt;i&gt;et al.&lt;/i&gt; 2012)","plainTextFormattedCitation":"(Wagner et al. 1995, Rosenblum et al. 2012)","previouslyFormattedCitation":"(Wagner &lt;i&gt;et al.&lt;/i&gt; 1995, Rosenblum &lt;i&gt;et al.&lt;/i&gt; 2012)"},"properties":{"noteIndex":0},"schema":"https://github.com/citation-style-language/schema/raw/master/csl-citation.json"}</w:instrText>
       </w:r>
       <w:r>
         <w:rPr>
@@ -2601,7 +2601,7 @@
           <w:szCs w:val="24"/>
           <w:lang w:val="en-US"/>
         </w:rPr>
-        <w:instrText>ADDIN CSL_CITATION {"citationItems":[{"id":"ITEM-1","itemData":{"author":[{"dropping-particle":"","family":"Willmann","given":"R.","non-dropping-particle":"","parse-names":false,"suffix":""},{"dropping-particle":"","family":"Meier","given":"R.","non-dropping-particle":"","parse-names":false,"suffix":""}],"container-title":"Species concepts and phylogenetic theory: a debate","id":"ITEM-1","issued":{"date-parts":[["2000"]]},"page":"101-118","publisher":"Columbia University Press","publisher-place":"New York","title":"A critique from the Hennigian species concept perspective","type":"chapter"},"uris":["http://www.mendeley.com/documents/?uuid=04d5a98b-5576-47fe-b2b3-19ca95bf16bd"]}],"mendeley":{"formattedCitation":"(Willmann &amp; Meier 2000)","plainTextFormattedCitation":"(Willmann &amp; Meier 2000)","previouslyFormattedCitation":"(Willmann and Meier 2000)"},"properties":{"noteIndex":0},"schema":"https://github.com/citation-style-language/schema/raw/master/csl-citation.json"}</w:instrText>
+        <w:instrText>ADDIN CSL_CITATION {"citationItems":[{"id":"ITEM-1","itemData":{"author":[{"dropping-particle":"","family":"Willmann","given":"R.","non-dropping-particle":"","parse-names":false,"suffix":""},{"dropping-particle":"","family":"Meier","given":"R.","non-dropping-particle":"","parse-names":false,"suffix":""}],"container-title":"Species concepts and phylogenetic theory: a debate","id":"ITEM-1","issued":{"date-parts":[["2000"]]},"page":"101-118","publisher":"Columbia University Press","publisher-place":"New York","title":"A critique from the Hennigian species concept perspective","type":"chapter"},"uris":["http://www.mendeley.com/documents/?uuid=04d5a98b-5576-47fe-b2b3-19ca95bf16bd"]}],"mendeley":{"formattedCitation":"(Willmann &amp; Meier 2000)","plainTextFormattedCitation":"(Willmann &amp; Meier 2000)","previouslyFormattedCitation":"(Willmann &amp; Meier 2000)"},"properties":{"noteIndex":0},"schema":"https://github.com/citation-style-language/schema/raw/master/csl-citation.json"}</w:instrText>
       </w:r>
       <w:r>
         <w:rPr>
@@ -2843,7 +2843,7 @@
           <w:szCs w:val="24"/>
           <w:lang w:val="en-US"/>
         </w:rPr>
-        <w:instrText>ADDIN CSL_CITATION {"citationItems":[{"id":"ITEM-1","itemData":{"author":[{"dropping-particle":"","family":"Caetano","given":"D.S.","non-dropping-particle":"","parse-names":false,"suffix":""},{"dropping-particle":"","family":"Quental","given":"Tiago B.","non-dropping-particle":"","parse-names":false,"suffix":""}],"container-title":"bioRxiv","id":"ITEM-1","issued":{"date-parts":[["2022"]]},"title":"How important is budding speciaiton for comparative studies?","type":"article-journal"},"uris":["http://www.mendeley.com/documents/?uuid=74b1fabf-98ad-4c1b-8684-5bb3d8aa8fca"]},{"id":"ITEM-2","itemData":{"DOI":"10.1098/rspb.2013.2980","ISSN":"14712954","abstract":"A goal of evolutionary biology is to understand the roles of geography and ecology in speciation. The recent shared ancestry of sister species can leave a major imprint on their geographical and ecological attributes, possibly revealing processes involved in speciation. We examined how ecological similarity, range overlap and range asymmetry are related to time since divergence of 71 sister species pairs in the California Floristic Province (CFP). We found that plants exhibit strikingly different age-range correlation patterns from those found for animals; the latter broadly support allopatric speciation as the primary mode of speciation. By contrast, plant sisters in the CFP were sympatric in 80% of cases and range sizes of sisters differed by a mean of 10-fold. Range overlap and range asymmetrywere greatest in younger sisters. These results suggest that speciation mechanisms broadly grouped under 'budding' speciation, in which a larger ranged progenitor gives rise to a smaller ranged derivative species, are probably common. The ecological and reproductive similarity of sisters was significantly greater than that of sister-non-sister congeners for every trait assessed. However, shifts in at least one trait were present in 93% of the sister pairs; habitat and soil shifts were especially common. Ecological divergence did not increase with range overlap contrary to expectations under character displacement in sympatry. Our results suggest that vicariant speciation is more ubiquitous in animals than plants, perhaps owing to the sensitivity of plants to fine-scale environmental heterogeneity. Despite high levels of range overlap, ecological shifts in the process of budding speciation may result in lowrates of fine-scale spatial co-occurrence. These results have implications for ecological studies of trait evolution and community assembly; despite high levels of sympatry, sister taxa and potentially other close relatives, may be missing from local communities. © 2014 The Author(s) Published by the Royal Society. All rights reserved.","author":[{"dropping-particle":"","family":"Anacker","given":"Brian L.","non-dropping-particle":"","parse-names":false,"suffix":""},{"dropping-particle":"","family":"Strauss","given":"Sharon Y.","non-dropping-particle":"","parse-names":false,"suffix":""}],"container-title":"Proceedings of the Royal Society B: Biological Sciences","id":"ITEM-2","issue":"1778","issued":{"date-parts":[["2014"]]},"title":"The geography and ecology of plant speciation: Range overlap and niche divergence in sister species","type":"article-journal","volume":"281"},"uris":["http://www.mendeley.com/documents/?uuid=04d179a2-1329-43da-bd1e-d1df32454710"]}],"mendeley":{"formattedCitation":"(Anacker &amp; Strauss 2014, Caetano &amp; Quental 2022)","plainTextFormattedCitation":"(Anacker &amp; Strauss 2014, Caetano &amp; Quental 2022)","previouslyFormattedCitation":"(Anacker and Strauss 2014; Caetano and Quental 2022)"},"properties":{"noteIndex":0},"schema":"https://github.com/citation-style-language/schema/raw/master/csl-citation.json"}</w:instrText>
+        <w:instrText>ADDIN CSL_CITATION {"citationItems":[{"id":"ITEM-1","itemData":{"author":[{"dropping-particle":"","family":"Caetano","given":"D.S.","non-dropping-particle":"","parse-names":false,"suffix":""},{"dropping-particle":"","family":"Quental","given":"Tiago B.","non-dropping-particle":"","parse-names":false,"suffix":""}],"container-title":"bioRxiv","id":"ITEM-1","issued":{"date-parts":[["2022"]]},"title":"How important is budding speciaiton for comparative studies?","type":"article-journal"},"uris":["http://www.mendeley.com/documents/?uuid=74b1fabf-98ad-4c1b-8684-5bb3d8aa8fca"]},{"id":"ITEM-2","itemData":{"DOI":"10.1098/rspb.2013.2980","ISSN":"14712954","abstract":"A goal of evolutionary biology is to understand the roles of geography and ecology in speciation. The recent shared ancestry of sister species can leave a major imprint on their geographical and ecological attributes, possibly revealing processes involved in speciation. We examined how ecological similarity, range overlap and range asymmetry are related to time since divergence of 71 sister species pairs in the California Floristic Province (CFP). We found that plants exhibit strikingly different age-range correlation patterns from those found for animals; the latter broadly support allopatric speciation as the primary mode of speciation. By contrast, plant sisters in the CFP were sympatric in 80% of cases and range sizes of sisters differed by a mean of 10-fold. Range overlap and range asymmetrywere greatest in younger sisters. These results suggest that speciation mechanisms broadly grouped under 'budding' speciation, in which a larger ranged progenitor gives rise to a smaller ranged derivative species, are probably common. The ecological and reproductive similarity of sisters was significantly greater than that of sister-non-sister congeners for every trait assessed. However, shifts in at least one trait were present in 93% of the sister pairs; habitat and soil shifts were especially common. Ecological divergence did not increase with range overlap contrary to expectations under character displacement in sympatry. Our results suggest that vicariant speciation is more ubiquitous in animals than plants, perhaps owing to the sensitivity of plants to fine-scale environmental heterogeneity. Despite high levels of range overlap, ecological shifts in the process of budding speciation may result in lowrates of fine-scale spatial co-occurrence. These results have implications for ecological studies of trait evolution and community assembly; despite high levels of sympatry, sister taxa and potentially other close relatives, may be missing from local communities. © 2014 The Author(s) Published by the Royal Society. All rights reserved.","author":[{"dropping-particle":"","family":"Anacker","given":"Brian L.","non-dropping-particle":"","parse-names":false,"suffix":""},{"dropping-particle":"","family":"Strauss","given":"Sharon Y.","non-dropping-particle":"","parse-names":false,"suffix":""}],"container-title":"Proceedings of the Royal Society B: Biological Sciences","id":"ITEM-2","issue":"1778","issued":{"date-parts":[["2014"]]},"title":"The geography and ecology of plant speciation: Range overlap and niche divergence in sister species","type":"article-journal","volume":"281"},"uris":["http://www.mendeley.com/documents/?uuid=04d179a2-1329-43da-bd1e-d1df32454710"]}],"mendeley":{"formattedCitation":"(Anacker &amp; Strauss 2014, Caetano &amp; Quental 2022)","plainTextFormattedCitation":"(Anacker &amp; Strauss 2014, Caetano &amp; Quental 2022)","previouslyFormattedCitation":"(Anacker &amp; Strauss 2014, Caetano &amp; Quental 2022)"},"properties":{"noteIndex":0},"schema":"https://github.com/citation-style-language/schema/raw/master/csl-citation.json"}</w:instrText>
       </w:r>
       <w:r>
         <w:rPr>
@@ -3092,7 +3092,7 @@
           <w:szCs w:val="24"/>
           <w:lang w:val="en-US"/>
         </w:rPr>
-        <w:instrText>ADDIN CSL_CITATION {"citationItems":[{"id":"ITEM-1","itemData":{"author":[{"dropping-particle":"","family":"Roopnarine","given":"Peter D","non-dropping-particle":"","parse-names":false,"suffix":""},{"dropping-particle":"","family":"Byars","given":"Gabe","non-dropping-particle":"","parse-names":false,"suffix":""},{"dropping-particle":"","family":"Fitzgerald","given":"Paul","non-dropping-particle":"","parse-names":false,"suffix":""},{"dropping-particle":"","family":"Paleobiology","given":"Source","non-dropping-particle":"","parse-names":false,"suffix":""},{"dropping-particle":"","family":"Winter","given":"No","non-dropping-particle":"","parse-names":false,"suffix":""}],"id":"ITEM-1","issue":"1","issued":{"date-parts":[["1999"]]},"page":"41-57","title":"Anagenetic Evolution , Stratophenetic Patterns , and Random Walk Models Published by : Cambridge University Press Stable URL : https://www.jstor.org/stable/2665991 REFERENCES Linked references are available on JSTOR for this article : reference # referenc","type":"article-journal","volume":"25"},"uris":["http://www.mendeley.com/documents/?uuid=58a432d6-5462-476a-bce5-ce67c07b4fac"]}],"mendeley":{"formattedCitation":"(Roopnarine &lt;i&gt;et al.&lt;/i&gt; 1999)","plainTextFormattedCitation":"(Roopnarine et al. 1999)","previouslyFormattedCitation":"(Roopnarine et al. 1999)"},"properties":{"noteIndex":0},"schema":"https://github.com/citation-style-language/schema/raw/master/csl-citation.json"}</w:instrText>
+        <w:instrText>ADDIN CSL_CITATION {"citationItems":[{"id":"ITEM-1","itemData":{"author":[{"dropping-particle":"","family":"Roopnarine","given":"Peter D","non-dropping-particle":"","parse-names":false,"suffix":""},{"dropping-particle":"","family":"Byars","given":"Gabe","non-dropping-particle":"","parse-names":false,"suffix":""},{"dropping-particle":"","family":"Fitzgerald","given":"Paul","non-dropping-particle":"","parse-names":false,"suffix":""},{"dropping-particle":"","family":"Paleobiology","given":"Source","non-dropping-particle":"","parse-names":false,"suffix":""},{"dropping-particle":"","family":"Winter","given":"No","non-dropping-particle":"","parse-names":false,"suffix":""}],"id":"ITEM-1","issue":"1","issued":{"date-parts":[["1999"]]},"page":"41-57","title":"Anagenetic Evolution , Stratophenetic Patterns , and Random Walk Models Published by : Cambridge University Press Stable URL : https://www.jstor.org/stable/2665991 REFERENCES Linked references are available on JSTOR for this article : reference # referenc","type":"article-journal","volume":"25"},"uris":["http://www.mendeley.com/documents/?uuid=58a432d6-5462-476a-bce5-ce67c07b4fac"]}],"mendeley":{"formattedCitation":"(Roopnarine &lt;i&gt;et al.&lt;/i&gt; 1999)","plainTextFormattedCitation":"(Roopnarine et al. 1999)","previouslyFormattedCitation":"(Roopnarine &lt;i&gt;et al.&lt;/i&gt; 1999)"},"properties":{"noteIndex":0},"schema":"https://github.com/citation-style-language/schema/raw/master/csl-citation.json"}</w:instrText>
       </w:r>
       <w:r>
         <w:rPr>
@@ -3196,7 +3196,7 @@
           <w:szCs w:val="24"/>
           <w:lang w:val="en-US"/>
         </w:rPr>
-        <w:instrText>ADDIN CSL_CITATION {"citationItems":[{"id":"ITEM-1","itemData":{"DOI":"10.1016/j.tree.2018.04.006","ISSN":"01695347","PMID":"29731151","abstract":"Anagenesis and cladogenesis are fundamental evolutionary concepts, but are increasingly being adopted as speciation models in the field of island biogeography. Here, we review the origin of the terms ‘anagenetic’ and ‘cladogenetic’ speciation, critique their utility, and finally suggest alternative terminology that better describes the geographical relationships of insular sister species.","author":[{"dropping-particle":"","family":"Emerson","given":"Brent C.","non-dropping-particle":"","parse-names":false,"suffix":""},{"dropping-particle":"","family":"Patiño","given":"Jairo","non-dropping-particle":"","parse-names":false,"suffix":""}],"container-title":"Trends in Ecology and Evolution","id":"ITEM-1","issue":"7","issued":{"date-parts":[["2018"]]},"page":"488-491","publisher":"Elsevier Ltd","title":"Anagenesis, Cladogenesis, and Speciation on Islands","type":"article-journal","volume":"33"},"uris":["http://www.mendeley.com/documents/?uuid=fe254006-61c3-44a1-8960-0a45e54b9d81"]}],"mendeley":{"formattedCitation":"(Emerson &amp; Patiño 2018)","plainTextFormattedCitation":"(Emerson &amp; Patiño 2018)","previouslyFormattedCitation":"(Emerson and Patiño 2018)"},"properties":{"noteIndex":0},"schema":"https://github.com/citation-style-language/schema/raw/master/csl-citation.json"}</w:instrText>
+        <w:instrText>ADDIN CSL_CITATION {"citationItems":[{"id":"ITEM-1","itemData":{"DOI":"10.1016/j.tree.2018.04.006","ISSN":"01695347","PMID":"29731151","abstract":"Anagenesis and cladogenesis are fundamental evolutionary concepts, but are increasingly being adopted as speciation models in the field of island biogeography. Here, we review the origin of the terms ‘anagenetic’ and ‘cladogenetic’ speciation, critique their utility, and finally suggest alternative terminology that better describes the geographical relationships of insular sister species.","author":[{"dropping-particle":"","family":"Emerson","given":"Brent C.","non-dropping-particle":"","parse-names":false,"suffix":""},{"dropping-particle":"","family":"Patiño","given":"Jairo","non-dropping-particle":"","parse-names":false,"suffix":""}],"container-title":"Trends in Ecology and Evolution","id":"ITEM-1","issue":"7","issued":{"date-parts":[["2018"]]},"page":"488-491","publisher":"Elsevier Ltd","title":"Anagenesis, Cladogenesis, and Speciation on Islands","type":"article-journal","volume":"33"},"uris":["http://www.mendeley.com/documents/?uuid=fe254006-61c3-44a1-8960-0a45e54b9d81"]}],"mendeley":{"formattedCitation":"(Emerson &amp; Patiño 2018)","plainTextFormattedCitation":"(Emerson &amp; Patiño 2018)","previouslyFormattedCitation":"(Emerson &amp; Patiño 2018)"},"properties":{"noteIndex":0},"schema":"https://github.com/citation-style-language/schema/raw/master/csl-citation.json"}</w:instrText>
       </w:r>
       <w:r>
         <w:rPr>
@@ -3309,7 +3309,7 @@
           <w:szCs w:val="24"/>
           <w:lang w:val="en-US"/>
         </w:rPr>
-        <w:instrText>ADDIN CSL_CITATION {"citationItems":[{"id":"ITEM-1","itemData":{"DOI":"10.1111/2041-210X.12117","ISSN":"2041210X","abstract":"Phylogenetic trees that include all member lineages are necessary for many questions in macroevolution, biogeography and conservation. Currently, producing such trees when genetic data or phenotypic characters for some tips are missing generally involves assigning missing species to the root of their most exclusive clade, essentially grafting them onto existing and static topologies as polytomies. We describe an R package, 'PASTIS', that enables a two-stage Bayesian method using MrBayes version 3.2 (or higher) to incorporate lineages lacking genetic data at the tree inference stage. The inputs include a consensus topology, a set of taxonomic statements (e.g. placing species in genera and aligning some genera with each other or placing subspecies within species) and user-defined priors on edge lengths and topologies. PASTIS produces input files for execution in MrBayes that will produce a posterior distribution of complete ultrametric trees that captures uncertainty under a homogeneous birth-death prior model of diversification and placement constraints. If the age distribution of a focal node is known (e.g. from fossils), the ultrametric tree distribution can be converted to a set of dated trees. We also provide functions to visualize the placement of missing taxa in the posterior distribution. The PASTIS approach is not limited to the level of species and could equally be applied to higher or lower levels of organization (e.g. accounting for all recognized subspecies or populations within a species) given an appropriate choice of priors on branching times. © 2013 British Ecological Society.","author":[{"dropping-particle":"","family":"Thomas","given":"Gavin H.","non-dropping-particle":"","parse-names":false,"suffix":""},{"dropping-particle":"","family":"Hartmann","given":"Klaas","non-dropping-particle":"","parse-names":false,"suffix":""},{"dropping-particle":"","family":"Jetz","given":"Walter","non-dropping-particle":"","parse-names":false,"suffix":""},{"dropping-particle":"","family":"Joy","given":"Jeffrey B.","non-dropping-particle":"","parse-names":false,"suffix":""},{"dropping-particle":"","family":"Mimoto","given":"Aki","non-dropping-particle":"","parse-names":false,"suffix":""},{"dropping-particle":"","family":"Mooers","given":"Arne O.","non-dropping-particle":"","parse-names":false,"suffix":""}],"container-title":"Methods in Ecology and Evolution","id":"ITEM-1","issue":"11","issued":{"date-parts":[["2013"]]},"page":"1011-1017","title":"PASTIS: An R package to facilitate phylogenetic assembly with soft taxonomic inferences","type":"article-journal","volume":"4"},"uris":["http://www.mendeley.com/documents/?uuid=b7bab161-4a38-4ceb-8a3b-f4afc3811f76"]},{"id":"ITEM-2","itemData":{"DOI":"10.1093/sysbio/syz081","ISSN":"1076836X","PMID":"31804691","abstract":"Molecular phylogenies are a key source of information about the tempo and mode of species diversification. However, most empirical phylogenies do not contain representatives of all species, such that diversification rates are typically estimated from incompletely sampled data. Most researchers recognize that incomplete sampling can lead to biased rate estimates, but the statistical properties of methods for accommodating incomplete sampling remain poorly known. In this point of view, we demonstrate theoretical concerns with the widespread use of analytical sampling corrections for sparsely sampled phylogenies of higher taxonomic groups. In particular, corrections based on \"sampling fractions\" can lead to low statistical power to infer rate variation when it is present, depending on the likelihood function used for inference. In the extreme, the sampling fraction correction can lead to spurious patterns of diversification that are driven solely by unbalanced sampling across the tree in concert with low overall power to infer shifts. Stochastic polytomy resolution provides an alternative to sampling fraction approaches that avoids some of these biases. We show that stochastic polytomy resolvers can greatly improve the power of common analyses to estimate shifts in diversification rates. We introduce a new stochastic polytomy resolution method (Taxonomic Addition for Complete Trees [TACT]) that uses birth-death-sampling estimators across an ultrametric phylogeny to estimate branching times for unsampled taxa, with taxonomic information to compatibly place new taxa onto a backbone phylogeny. We close with practical recommendations for diversification inference under several common scenarios of incomplete sampling. [Birth-death process; diversification; incomplete sampling; phylogenetic uncertainty; rate heterogeneity; rate shifts; stochastic polytomy resolution.]","author":[{"dropping-particle":"","family":"Chang","given":"Jonathan","non-dropping-particle":"","parse-names":false,"suffix":""},{"dropping-particle":"","family":"Rabosky","given":"Daniel L.","non-dropping-particle":"","parse-names":false,"suffix":""},{"dropping-particle":"","family":"Alfaro","given":"Michael E.","non-dropping-particle":"","parse-names":false,"suffix":""}],"container-title":"Systematic Biology","id":"ITEM-2","issue":"3","issued":{"date-parts":[["2020"]]},"page":"602-611","title":"Estimating Diversification Rates on Incompletely Sampled Phylogenies: Theoretical Concerns and Practical Solutions","type":"article-journal","volume":"69"},"uris":["http://www.mendeley.com/documents/?uuid=ac62067c-67fd-48b4-9f00-40a5b9d53872"]}],"mendeley":{"formattedCitation":"(Thomas &lt;i&gt;et al.&lt;/i&gt; 2013, Chang &lt;i&gt;et al.&lt;/i&gt; 2020)","manualFormatting":"Chang et al. 2020; Thomas et al. 2013)","plainTextFormattedCitation":"(Thomas et al. 2013, Chang et al. 2020)","previouslyFormattedCitation":"(Chang et al. 2020; Thomas et al. 2013)"},"properties":{"noteIndex":0},"schema":"https://github.com/citation-style-language/schema/raw/master/csl-citation.json"}</w:instrText>
+        <w:instrText>ADDIN CSL_CITATION {"citationItems":[{"id":"ITEM-1","itemData":{"DOI":"10.1111/2041-210X.12117","ISSN":"2041210X","abstract":"Phylogenetic trees that include all member lineages are necessary for many questions in macroevolution, biogeography and conservation. Currently, producing such trees when genetic data or phenotypic characters for some tips are missing generally involves assigning missing species to the root of their most exclusive clade, essentially grafting them onto existing and static topologies as polytomies. We describe an R package, 'PASTIS', that enables a two-stage Bayesian method using MrBayes version 3.2 (or higher) to incorporate lineages lacking genetic data at the tree inference stage. The inputs include a consensus topology, a set of taxonomic statements (e.g. placing species in genera and aligning some genera with each other or placing subspecies within species) and user-defined priors on edge lengths and topologies. PASTIS produces input files for execution in MrBayes that will produce a posterior distribution of complete ultrametric trees that captures uncertainty under a homogeneous birth-death prior model of diversification and placement constraints. If the age distribution of a focal node is known (e.g. from fossils), the ultrametric tree distribution can be converted to a set of dated trees. We also provide functions to visualize the placement of missing taxa in the posterior distribution. The PASTIS approach is not limited to the level of species and could equally be applied to higher or lower levels of organization (e.g. accounting for all recognized subspecies or populations within a species) given an appropriate choice of priors on branching times. © 2013 British Ecological Society.","author":[{"dropping-particle":"","family":"Thomas","given":"Gavin H.","non-dropping-particle":"","parse-names":false,"suffix":""},{"dropping-particle":"","family":"Hartmann","given":"Klaas","non-dropping-particle":"","parse-names":false,"suffix":""},{"dropping-particle":"","family":"Jetz","given":"Walter","non-dropping-particle":"","parse-names":false,"suffix":""},{"dropping-particle":"","family":"Joy","given":"Jeffrey B.","non-dropping-particle":"","parse-names":false,"suffix":""},{"dropping-particle":"","family":"Mimoto","given":"Aki","non-dropping-particle":"","parse-names":false,"suffix":""},{"dropping-particle":"","family":"Mooers","given":"Arne O.","non-dropping-particle":"","parse-names":false,"suffix":""}],"container-title":"Methods in Ecology and Evolution","id":"ITEM-1","issue":"11","issued":{"date-parts":[["2013"]]},"page":"1011-1017","title":"PASTIS: An R package to facilitate phylogenetic assembly with soft taxonomic inferences","type":"article-journal","volume":"4"},"uris":["http://www.mendeley.com/documents/?uuid=b7bab161-4a38-4ceb-8a3b-f4afc3811f76"]},{"id":"ITEM-2","itemData":{"DOI":"10.1093/sysbio/syz081","ISSN":"1076836X","PMID":"31804691","abstract":"Molecular phylogenies are a key source of information about the tempo and mode of species diversification. However, most empirical phylogenies do not contain representatives of all species, such that diversification rates are typically estimated from incompletely sampled data. Most researchers recognize that incomplete sampling can lead to biased rate estimates, but the statistical properties of methods for accommodating incomplete sampling remain poorly known. In this point of view, we demonstrate theoretical concerns with the widespread use of analytical sampling corrections for sparsely sampled phylogenies of higher taxonomic groups. In particular, corrections based on \"sampling fractions\" can lead to low statistical power to infer rate variation when it is present, depending on the likelihood function used for inference. In the extreme, the sampling fraction correction can lead to spurious patterns of diversification that are driven solely by unbalanced sampling across the tree in concert with low overall power to infer shifts. Stochastic polytomy resolution provides an alternative to sampling fraction approaches that avoids some of these biases. We show that stochastic polytomy resolvers can greatly improve the power of common analyses to estimate shifts in diversification rates. We introduce a new stochastic polytomy resolution method (Taxonomic Addition for Complete Trees [TACT]) that uses birth-death-sampling estimators across an ultrametric phylogeny to estimate branching times for unsampled taxa, with taxonomic information to compatibly place new taxa onto a backbone phylogeny. We close with practical recommendations for diversification inference under several common scenarios of incomplete sampling. [Birth-death process; diversification; incomplete sampling; phylogenetic uncertainty; rate heterogeneity; rate shifts; stochastic polytomy resolution.]","author":[{"dropping-particle":"","family":"Chang","given":"Jonathan","non-dropping-particle":"","parse-names":false,"suffix":""},{"dropping-particle":"","family":"Rabosky","given":"Daniel L.","non-dropping-particle":"","parse-names":false,"suffix":""},{"dropping-particle":"","family":"Alfaro","given":"Michael E.","non-dropping-particle":"","parse-names":false,"suffix":""}],"container-title":"Systematic Biology","id":"ITEM-2","issue":"3","issued":{"date-parts":[["2020"]]},"page":"602-611","title":"Estimating Diversification Rates on Incompletely Sampled Phylogenies: Theoretical Concerns and Practical Solutions","type":"article-journal","volume":"69"},"uris":["http://www.mendeley.com/documents/?uuid=ac62067c-67fd-48b4-9f00-40a5b9d53872"]}],"mendeley":{"formattedCitation":"(Thomas &lt;i&gt;et al.&lt;/i&gt; 2013, Chang &lt;i&gt;et al.&lt;/i&gt; 2020)","manualFormatting":"Chang et al. 2020; Thomas et al. 2013)","plainTextFormattedCitation":"(Thomas et al. 2013, Chang et al. 2020)","previouslyFormattedCitation":"(Thomas &lt;i&gt;et al.&lt;/i&gt; 2013, Chang &lt;i&gt;et al.&lt;/i&gt; 2020)"},"properties":{"noteIndex":0},"schema":"https://github.com/citation-style-language/schema/raw/master/csl-citation.json"}</w:instrText>
       </w:r>
       <w:r>
         <w:rPr>
@@ -3820,7 +3820,7 @@
           <w:szCs w:val="24"/>
           <w:lang w:val="en-US"/>
         </w:rPr>
-        <w:instrText>ADDIN CSL_CITATION {"citationItems":[{"id":"ITEM-1","itemData":{"DOI":"10.1111/2041-210X.13170","ISSN":"2041210X","abstract":"Key features of the fossil record that present challenges for integrating palaeontological and phylogenetic datasets include (i) non-uniform fossil recovery, (ii) stratigraphic age uncertainty and (iii) inconsistencies in the definition of species origination and taxonomy. We present an r package FossilSim that can be used to simulate and visualise fossil data for phylogenetic analysis under a range of flexible models. The package includes interval-, environment- and lineage-dependent models of fossil recovery that can be combined with models of stratigraphic age uncertainty and species evolution. The package input and output can be used in combination with the wide range of existing phylogenetic and palaeontological r packages. We also provide functions for converting between FossilSim and paleotree objects. Simulated datasets provide enormous potential to assess the performance of phylogenetic methods and to explore the impact of using fossil occurrence databases on parameter estimation in macroevolution.","author":[{"dropping-particle":"","family":"Barido-Sottani","given":"Joëlle","non-dropping-particle":"","parse-names":false,"suffix":""},{"dropping-particle":"","family":"Pett","given":"Walker","non-dropping-particle":"","parse-names":false,"suffix":""},{"dropping-particle":"","family":"O’Reilly","given":"Joseph E.","non-dropping-particle":"","parse-names":false,"suffix":""},{"dropping-particle":"","family":"Warnock","given":"Rachel C.M.","non-dropping-particle":"","parse-names":false,"suffix":""}],"container-title":"Methods in Ecology and Evolution","id":"ITEM-1","issue":"6","issued":{"date-parts":[["2019"]]},"page":"835-840","title":"FossilSim: An r package for simulating fossil occurrence data under mechanistic models of preservation and recovery","type":"article-journal","volume":"10"},"uris":["http://www.mendeley.com/documents/?uuid=15f67007-6f35-4db4-9a61-74c159bef862"]}],"mendeley":{"formattedCitation":"(Barido-Sottani &lt;i&gt;et al.&lt;/i&gt; 2019)","plainTextFormattedCitation":"(Barido-Sottani et al. 2019)","previouslyFormattedCitation":"(Barido-Sottani et al. 2019)"},"properties":{"noteIndex":0},"schema":"https://github.com/citation-style-language/schema/raw/master/csl-citation.json"}</w:instrText>
+        <w:instrText>ADDIN CSL_CITATION {"citationItems":[{"id":"ITEM-1","itemData":{"DOI":"10.1111/2041-210X.13170","ISSN":"2041210X","abstract":"Key features of the fossil record that present challenges for integrating palaeontological and phylogenetic datasets include (i) non-uniform fossil recovery, (ii) stratigraphic age uncertainty and (iii) inconsistencies in the definition of species origination and taxonomy. We present an r package FossilSim that can be used to simulate and visualise fossil data for phylogenetic analysis under a range of flexible models. The package includes interval-, environment- and lineage-dependent models of fossil recovery that can be combined with models of stratigraphic age uncertainty and species evolution. The package input and output can be used in combination with the wide range of existing phylogenetic and palaeontological r packages. We also provide functions for converting between FossilSim and paleotree objects. Simulated datasets provide enormous potential to assess the performance of phylogenetic methods and to explore the impact of using fossil occurrence databases on parameter estimation in macroevolution.","author":[{"dropping-particle":"","family":"Barido-Sottani","given":"Joëlle","non-dropping-particle":"","parse-names":false,"suffix":""},{"dropping-particle":"","family":"Pett","given":"Walker","non-dropping-particle":"","parse-names":false,"suffix":""},{"dropping-particle":"","family":"O’Reilly","given":"Joseph E.","non-dropping-particle":"","parse-names":false,"suffix":""},{"dropping-particle":"","family":"Warnock","given":"Rachel C.M.","non-dropping-particle":"","parse-names":false,"suffix":""}],"container-title":"Methods in Ecology and Evolution","id":"ITEM-1","issue":"6","issued":{"date-parts":[["2019"]]},"page":"835-840","title":"FossilSim: An r package for simulating fossil occurrence data under mechanistic models of preservation and recovery","type":"article-journal","volume":"10"},"uris":["http://www.mendeley.com/documents/?uuid=15f67007-6f35-4db4-9a61-74c159bef862"]}],"mendeley":{"formattedCitation":"(Barido-Sottani &lt;i&gt;et al.&lt;/i&gt; 2019)","plainTextFormattedCitation":"(Barido-Sottani et al. 2019)","previouslyFormattedCitation":"(Barido-Sottani &lt;i&gt;et al.&lt;/i&gt; 2019)"},"properties":{"noteIndex":0},"schema":"https://github.com/citation-style-language/schema/raw/master/csl-citation.json"}</w:instrText>
       </w:r>
       <w:r>
         <w:rPr>
@@ -3992,7 +3992,7 @@
           <w:szCs w:val="24"/>
           <w:lang w:val="en-US"/>
         </w:rPr>
-        <w:instrText>ADDIN CSL_CITATION {"citationItems":[{"id":"ITEM-1","itemData":{"DOI":"10.1093/sysbio/syw022","ISSN":"1076836X","PMID":"27016728","abstract":"The distribution of diversity can vary considerably from clade to clade. Attempts to understand these patterns often employ state-dependent speciation and extinction models to determine whether the evolution of a particular novel trait has increased speciation rates and/or decreased extinction rates. It is still unclear, however, whether these models are uncovering important drivers of diversification, or whether they are simply pointing to more complex patterns involving many unmeasured and co-distributed factors. Herewe describe an extension to the popular state-dependent speciation and extinction models that specifically accounts for the presence of unmeasured factors that could impact diversification rates estimated for the states of any observed trait, addressing at least one major criticism of BiSSE (Binary State Speciation and Extinction) methods. Specifically, our model, which we refer to as HiSSE (Hidden State Speciation and Extinction), assumes that related to each observed state in themodel are \"hidden\" states that exhibit potentially distinct diversification dynamics and transition rates than the observed states in isolation. We also demonstrate how our model can be used as characterindependent diversification models that allowfor a complex diversification process that is independent of the evolution of a character.Under rigorous simulation tests and when applied to empirical data,we find that HiSSE performs reasonablywell, and can at least detect net diversification rate differences between observed and hidden states and detect when diversification rate differences do not correlate with the observed states.We discuss the remaining issues with state-dependent speciation and extinction models in general, and the important ways in which HiSSE provides a more nuanced understanding of trait-dependent diversification.","author":[{"dropping-particle":"","family":"Beaulieu","given":"Jeremy M.","non-dropping-particle":"","parse-names":false,"suffix":""},{"dropping-particle":"","family":"O'Meara","given":"Brian C.","non-dropping-particle":"","parse-names":false,"suffix":""}],"container-title":"Systematic Biology","id":"ITEM-1","issue":"4","issued":{"date-parts":[["2016"]]},"page":"583-601","title":"Detecting hidden diversification shifts in models of trait-dependent speciation and extinction","type":"article-journal","volume":"65"},"uris":["http://www.mendeley.com/documents/?uuid=20ea22d8-bf76-4a1c-9287-e34d094f6033"]}],"mendeley":{"formattedCitation":"(Beaulieu &amp; O’Meara 2016)","plainTextFormattedCitation":"(Beaulieu &amp; O’Meara 2016)","previouslyFormattedCitation":"(Beaulieu and O’Meara 2016)"},"properties":{"noteIndex":0},"schema":"https://github.com/citation-style-language/schema/raw/master/csl-citation.json"}</w:instrText>
+        <w:instrText>ADDIN CSL_CITATION {"citationItems":[{"id":"ITEM-1","itemData":{"DOI":"10.1093/sysbio/syw022","ISSN":"1076836X","PMID":"27016728","abstract":"The distribution of diversity can vary considerably from clade to clade. Attempts to understand these patterns often employ state-dependent speciation and extinction models to determine whether the evolution of a particular novel trait has increased speciation rates and/or decreased extinction rates. It is still unclear, however, whether these models are uncovering important drivers of diversification, or whether they are simply pointing to more complex patterns involving many unmeasured and co-distributed factors. Herewe describe an extension to the popular state-dependent speciation and extinction models that specifically accounts for the presence of unmeasured factors that could impact diversification rates estimated for the states of any observed trait, addressing at least one major criticism of BiSSE (Binary State Speciation and Extinction) methods. Specifically, our model, which we refer to as HiSSE (Hidden State Speciation and Extinction), assumes that related to each observed state in themodel are \"hidden\" states that exhibit potentially distinct diversification dynamics and transition rates than the observed states in isolation. We also demonstrate how our model can be used as characterindependent diversification models that allowfor a complex diversification process that is independent of the evolution of a character.Under rigorous simulation tests and when applied to empirical data,we find that HiSSE performs reasonablywell, and can at least detect net diversification rate differences between observed and hidden states and detect when diversification rate differences do not correlate with the observed states.We discuss the remaining issues with state-dependent speciation and extinction models in general, and the important ways in which HiSSE provides a more nuanced understanding of trait-dependent diversification.","author":[{"dropping-particle":"","family":"Beaulieu","given":"Jeremy M.","non-dropping-particle":"","parse-names":false,"suffix":""},{"dropping-particle":"","family":"O'Meara","given":"Brian C.","non-dropping-particle":"","parse-names":false,"suffix":""}],"container-title":"Systematic Biology","id":"ITEM-1","issue":"4","issued":{"date-parts":[["2016"]]},"page":"583-601","title":"Detecting hidden diversification shifts in models of trait-dependent speciation and extinction","type":"article-journal","volume":"65"},"uris":["http://www.mendeley.com/documents/?uuid=20ea22d8-bf76-4a1c-9287-e34d094f6033"]}],"mendeley":{"formattedCitation":"(Beaulieu &amp; O’Meara 2016)","plainTextFormattedCitation":"(Beaulieu &amp; O’Meara 2016)","previouslyFormattedCitation":"(Beaulieu &amp; O’Meara 2016)"},"properties":{"noteIndex":0},"schema":"https://github.com/citation-style-language/schema/raw/master/csl-citation.json"}</w:instrText>
       </w:r>
       <w:r>
         <w:rPr>
@@ -4445,7 +4445,7 @@
           <w:szCs w:val="24"/>
           <w:lang w:val="en-US"/>
         </w:rPr>
-        <w:instrText>ADDIN CSL_CITATION {"citationItems":[{"id":"ITEM-1","itemData":{"DOI":"10.1086/707207","ISSN":"00030147","abstract":"Extinction threatens many species yet is predicted by few factors across the plant tree of life (ToL). Taxon age is one factor that may associate with extinction if occupancy of geographic and adaptive zones varies with time, but evidence for such an association has been equivocal. Age-dependent occupancy can also influence diversification rates and thus extinction risk where new taxa have small range and population sizes. To test how age, diversification, and range size were correlated with extinction, we analyzed 639 well-sampled genera representing 8,937 species from across the plant ToL. We found a greater proportion of species were threatened by contemporary extinction in younger and faster-diversifying genera. When we directly tested how range size mediated this pattern in two large, well-sampled groups, our results varied. In conifers, potential range size was smaller in older species and was correlated with higher extinction risk. Age on its own had no direct effect on extinction when accounting for its influence on range size. In palm species, age was neither directly nor indirectly correlated with extinction risk. Our results suggest that range size dynamics may explain differing patterns of extinction risk across the ToL, with consequences for biodiversity conservation.","author":[{"dropping-particle":"","family":"Tanentzap","given":"Andrew J.","non-dropping-particle":"","parse-names":false,"suffix":""},{"dropping-particle":"","family":"Igea","given":"Javier","non-dropping-particle":"","parse-names":false,"suffix":""},{"dropping-particle":"","family":"Johnston","given":"Matthew G.","non-dropping-particle":"","parse-names":false,"suffix":""},{"dropping-particle":"","family":"Larcombe","given":"Matthew J.","non-dropping-particle":"","parse-names":false,"suffix":""}],"container-title":"American Naturalist","id":"ITEM-1","issued":{"date-parts":[["2020"]]},"title":"Does evolutionary history correlate with contemporary extinction risk by influencing range size dynamics?","type":"article-journal"},"uris":["http://www.mendeley.com/documents/?uuid=062dcc8b-81ca-4b7b-9c45-11e18504be3b"]},{"id":"ITEM-2","itemData":{"DOI":"10.1098/rspb.2013.1092","ISBN":"1471-2954 (Electronic)\\r0962-8452 (Linking)","ISSN":"14712954","PMID":"23825210","abstract":"Phylogenetic information is becoming a recognized basis for evaluating conservation priorities, but associations between extinction risk and properties of a phylogeny such as diversification rates and phylogenetic lineage ages remain unclear. Limited taxon-specific analyses suggest that species in older lineages are at greater risk. We calculate quantitative properties of the mammalian phylogeny and model extinction risk as an ordinal index based on International Union for Conservation of Nature Red List categories. We test for associations between lineage age, clade size, evolutionary distinctiveness and extinction risk for 3308 species of terrestrial mammals. We show no significant global or regional associations, and three significant relationships within taxonomic groups. Extinction risk increases for evolutionarily distinctive primates and decreases with lineage age when lemurs are excluded. Lagomorph species (rabbits, hares and pikas) that have more close relatives are less threatened. We examine the relationship between net diversification rates and extinction risk for 173 genera and find no pattern. We conclude that despite being under-represented in the frequency distribution of lineage ages, species in older, slower evolving and distinct lineages are not more threatened or extinction-prone. Their extinction, however, would represent a disproportionate loss of unique evolutionary history.","author":[{"dropping-particle":"","family":"Verde Arregoitia","given":"Luis Darcy","non-dropping-particle":"","parse-names":false,"suffix":""},{"dropping-particle":"","family":"Blomberg","given":"Simon P.","non-dropping-particle":"","parse-names":false,"suffix":""},{"dropping-particle":"","family":"Fisher","given":"Diana O.","non-dropping-particle":"","parse-names":false,"suffix":""}],"container-title":"Proceedings of the Royal Society B: Biological Sciences","id":"ITEM-2","issued":{"date-parts":[["2013"]]},"title":"Phylogenetic correlates of extinction risk in mammals: Species in older lineages are not at greater risk","type":"article-journal"},"uris":["http://www.mendeley.com/documents/?uuid=3b28a411-a2c3-448e-8c9c-87f9d957317b"]},{"id":"ITEM-3","itemData":{"DOI":"10.1017/S1367943002002196","author":[{"dropping-particle":"","family":"Johnson","given":"Christopher N","non-dropping-particle":"","parse-names":false,"suffix":""},{"dropping-particle":"","family":"Delean","given":"Steven","non-dropping-particle":"","parse-names":false,"suffix":""},{"dropping-particle":"","family":"Balmford","given":"Andrew","non-dropping-particle":"","parse-names":false,"suffix":""}],"id":"ITEM-3","issued":{"date-parts":[["2002"]]},"page":"135-142","title":"Phylogeny and the selectivity of extinction in Australian marsupials","type":"article-journal"},"uris":["http://www.mendeley.com/documents/?uuid=54fa1bb2-0c93-4f91-beea-c5e936e180fe"]}],"mendeley":{"formattedCitation":"(Johnson &lt;i&gt;et al.&lt;/i&gt; 2002b, Verde Arregoitia &lt;i&gt;et al.&lt;/i&gt; 2013, Tanentzap &lt;i&gt;et al.&lt;/i&gt; 2020)","manualFormatting":"Johnson et al. 2002; Tanentzap et al. 2020; Verde Arregoitia et al. 2013)","plainTextFormattedCitation":"(Johnson et al. 2002b, Verde Arregoitia et al. 2013, Tanentzap et al. 2020)","previouslyFormattedCitation":"(Christopher N Johnson et al. 2002; Tanentzap et al. 2020; Verde Arregoitia et al. 2013)"},"properties":{"noteIndex":0},"schema":"https://github.com/citation-style-language/schema/raw/master/csl-citation.json"}</w:instrText>
+        <w:instrText>ADDIN CSL_CITATION {"citationItems":[{"id":"ITEM-1","itemData":{"DOI":"10.1086/707207","ISSN":"00030147","abstract":"Extinction threatens many species yet is predicted by few factors across the plant tree of life (ToL). Taxon age is one factor that may associate with extinction if occupancy of geographic and adaptive zones varies with time, but evidence for such an association has been equivocal. Age-dependent occupancy can also influence diversification rates and thus extinction risk where new taxa have small range and population sizes. To test how age, diversification, and range size were correlated with extinction, we analyzed 639 well-sampled genera representing 8,937 species from across the plant ToL. We found a greater proportion of species were threatened by contemporary extinction in younger and faster-diversifying genera. When we directly tested how range size mediated this pattern in two large, well-sampled groups, our results varied. In conifers, potential range size was smaller in older species and was correlated with higher extinction risk. Age on its own had no direct effect on extinction when accounting for its influence on range size. In palm species, age was neither directly nor indirectly correlated with extinction risk. Our results suggest that range size dynamics may explain differing patterns of extinction risk across the ToL, with consequences for biodiversity conservation.","author":[{"dropping-particle":"","family":"Tanentzap","given":"Andrew J.","non-dropping-particle":"","parse-names":false,"suffix":""},{"dropping-particle":"","family":"Igea","given":"Javier","non-dropping-particle":"","parse-names":false,"suffix":""},{"dropping-particle":"","family":"Johnston","given":"Matthew G.","non-dropping-particle":"","parse-names":false,"suffix":""},{"dropping-particle":"","family":"Larcombe","given":"Matthew J.","non-dropping-particle":"","parse-names":false,"suffix":""}],"container-title":"American Naturalist","id":"ITEM-1","issued":{"date-parts":[["2020"]]},"title":"Does evolutionary history correlate with contemporary extinction risk by influencing range size dynamics?","type":"article-journal"},"uris":["http://www.mendeley.com/documents/?uuid=062dcc8b-81ca-4b7b-9c45-11e18504be3b"]},{"id":"ITEM-2","itemData":{"DOI":"10.1098/rspb.2013.1092","ISBN":"1471-2954 (Electronic)\\r0962-8452 (Linking)","ISSN":"14712954","PMID":"23825210","abstract":"Phylogenetic information is becoming a recognized basis for evaluating conservation priorities, but associations between extinction risk and properties of a phylogeny such as diversification rates and phylogenetic lineage ages remain unclear. Limited taxon-specific analyses suggest that species in older lineages are at greater risk. We calculate quantitative properties of the mammalian phylogeny and model extinction risk as an ordinal index based on International Union for Conservation of Nature Red List categories. We test for associations between lineage age, clade size, evolutionary distinctiveness and extinction risk for 3308 species of terrestrial mammals. We show no significant global or regional associations, and three significant relationships within taxonomic groups. Extinction risk increases for evolutionarily distinctive primates and decreases with lineage age when lemurs are excluded. Lagomorph species (rabbits, hares and pikas) that have more close relatives are less threatened. We examine the relationship between net diversification rates and extinction risk for 173 genera and find no pattern. We conclude that despite being under-represented in the frequency distribution of lineage ages, species in older, slower evolving and distinct lineages are not more threatened or extinction-prone. Their extinction, however, would represent a disproportionate loss of unique evolutionary history.","author":[{"dropping-particle":"","family":"Verde Arregoitia","given":"Luis Darcy","non-dropping-particle":"","parse-names":false,"suffix":""},{"dropping-particle":"","family":"Blomberg","given":"Simon P.","non-dropping-particle":"","parse-names":false,"suffix":""},{"dropping-particle":"","family":"Fisher","given":"Diana O.","non-dropping-particle":"","parse-names":false,"suffix":""}],"container-title":"Proceedings of the Royal Society B: Biological Sciences","id":"ITEM-2","issued":{"date-parts":[["2013"]]},"title":"Phylogenetic correlates of extinction risk in mammals: Species in older lineages are not at greater risk","type":"article-journal"},"uris":["http://www.mendeley.com/documents/?uuid=3b28a411-a2c3-448e-8c9c-87f9d957317b"]},{"id":"ITEM-3","itemData":{"DOI":"10.1017/S1367943002002196","author":[{"dropping-particle":"","family":"Johnson","given":"Christopher N","non-dropping-particle":"","parse-names":false,"suffix":""},{"dropping-particle":"","family":"Delean","given":"Steven","non-dropping-particle":"","parse-names":false,"suffix":""},{"dropping-particle":"","family":"Balmford","given":"Andrew","non-dropping-particle":"","parse-names":false,"suffix":""}],"id":"ITEM-3","issued":{"date-parts":[["2002"]]},"page":"135-142","title":"Phylogeny and the selectivity of extinction in Australian marsupials","type":"article-journal"},"uris":["http://www.mendeley.com/documents/?uuid=54fa1bb2-0c93-4f91-beea-c5e936e180fe"]}],"mendeley":{"formattedCitation":"(Johnson &lt;i&gt;et al.&lt;/i&gt; 2002b, Verde Arregoitia &lt;i&gt;et al.&lt;/i&gt; 2013, Tanentzap &lt;i&gt;et al.&lt;/i&gt; 2020)","manualFormatting":"Johnson et al. 2002; Tanentzap et al. 2020; Verde Arregoitia et al. 2013)","plainTextFormattedCitation":"(Johnson et al. 2002b, Verde Arregoitia et al. 2013, Tanentzap et al. 2020)","previouslyFormattedCitation":"(Johnson &lt;i&gt;et al.&lt;/i&gt; 2002b, Verde Arregoitia &lt;i&gt;et al.&lt;/i&gt; 2013, Tanentzap &lt;i&gt;et al.&lt;/i&gt; 2020)"},"properties":{"noteIndex":0},"schema":"https://github.com/citation-style-language/schema/raw/master/csl-citation.json"}</w:instrText>
       </w:r>
       <w:r>
         <w:rPr>
@@ -4839,7 +4839,17 @@
           <w:szCs w:val="24"/>
           <w:lang w:val="en-US"/>
         </w:rPr>
-        <w:t>(1 – p)</w:t>
+        <w:t xml:space="preserve">(1 – </w:t>
+      </w:r>
+      <w:proofErr w:type="gramStart"/>
+      <w:r>
+        <w:rPr>
+          <w:rFonts w:ascii="Times New Roman" w:hAnsi="Times New Roman" w:cs="Times New Roman"/>
+          <w:sz w:val="24"/>
+          <w:szCs w:val="24"/>
+          <w:lang w:val="en-US"/>
+        </w:rPr>
+        <w:t>p)</w:t>
       </w:r>
       <w:r>
         <w:rPr>
@@ -4849,7 +4859,18 @@
           <w:vertAlign w:val="superscript"/>
           <w:lang w:val="en-US"/>
         </w:rPr>
-        <w:t>(k – 1)</w:t>
+        <w:t>(</w:t>
+      </w:r>
+      <w:proofErr w:type="gramEnd"/>
+      <w:r>
+        <w:rPr>
+          <w:rFonts w:ascii="Times New Roman" w:hAnsi="Times New Roman" w:cs="Times New Roman"/>
+          <w:sz w:val="24"/>
+          <w:szCs w:val="24"/>
+          <w:vertAlign w:val="superscript"/>
+          <w:lang w:val="en-US"/>
+        </w:rPr>
+        <w:t>k – 1)</w:t>
       </w:r>
       <w:r>
         <w:rPr>
@@ -5939,7 +5960,7 @@
           <w:szCs w:val="24"/>
           <w:lang w:val="en-US"/>
         </w:rPr>
-        <w:instrText>ADDIN CSL_CITATION {"citationItems":[{"id":"ITEM-1","itemData":{"author":[{"dropping-particle":"","family":"Meier","given":"R.","non-dropping-particle":"","parse-names":false,"suffix":""},{"dropping-particle":"","family":"Willmann","given":"R.","non-dropping-particle":"","parse-names":false,"suffix":""}],"container-title":"Species concepts and phylogenetic theory: a debate","id":"ITEM-1","issued":{"date-parts":[["2000"]]},"page":"167","title":"A defense of the Hennigian Species Concept","type":"chapter"},"uris":["http://www.mendeley.com/documents/?uuid=f796797b-9078-466b-bbfe-abe58ed9505d"]}],"mendeley":{"formattedCitation":"(Meier &amp; Willmann 2000)","plainTextFormattedCitation":"(Meier &amp; Willmann 2000)","previouslyFormattedCitation":"(Meier and Willmann 2000)"},"properties":{"noteIndex":0},"schema":"https://github.com/citation-style-language/schema/raw/master/csl-citation.json"}</w:instrText>
+        <w:instrText>ADDIN CSL_CITATION {"citationItems":[{"id":"ITEM-1","itemData":{"author":[{"dropping-particle":"","family":"Meier","given":"R.","non-dropping-particle":"","parse-names":false,"suffix":""},{"dropping-particle":"","family":"Willmann","given":"R.","non-dropping-particle":"","parse-names":false,"suffix":""}],"container-title":"Species concepts and phylogenetic theory: a debate","id":"ITEM-1","issued":{"date-parts":[["2000"]]},"page":"167","title":"A defense of the Hennigian Species Concept","type":"chapter"},"uris":["http://www.mendeley.com/documents/?uuid=f796797b-9078-466b-bbfe-abe58ed9505d"]}],"mendeley":{"formattedCitation":"(Meier &amp; Willmann 2000)","plainTextFormattedCitation":"(Meier &amp; Willmann 2000)","previouslyFormattedCitation":"(Meier &amp; Willmann 2000)"},"properties":{"noteIndex":0},"schema":"https://github.com/citation-style-language/schema/raw/master/csl-citation.json"}</w:instrText>
       </w:r>
       <w:r>
         <w:rPr>
@@ -6307,7 +6328,7 @@
           <w:szCs w:val="24"/>
           <w:lang w:val="en-US"/>
         </w:rPr>
-        <w:instrText>ADDIN CSL_CITATION {"citationItems":[{"id":"ITEM-1","itemData":{"DOI":"10.1007/s10682-997-1511-4","ISBN":"0269-7653","ISSN":"02697653","PMID":"44","abstract":"Species at high risk of extinction are not distributed at random among higher taxa. Here we demonstrate that there is a positive relationship between the proportion of species in a taxon which are considered to be threatened and the evolutionary age of that taxon, both for the global avifauna and the avifauna of the New World. The potential mechanisms and consequences of the relationship are examined.","author":[{"dropping-particle":"","family":"Gaston","given":"Kevin J.","non-dropping-particle":"","parse-names":false,"suffix":""},{"dropping-particle":"","family":"Blackburn","given":"Tim M.","non-dropping-particle":"","parse-names":false,"suffix":""}],"container-title":"Evolutionary Ecology","id":"ITEM-1","issued":{"date-parts":[["1997"]]},"title":"Evolutionary age and risk of extinction in the global avifauna","type":"article-journal"},"uris":["http://www.mendeley.com/documents/?uuid=ac6c7c89-f2fa-4453-9b4e-6e2ded9a47f2"]},{"id":"ITEM-2","itemData":{"DOI":"10.1017/S1367943002002196","author":[{"dropping-particle":"","family":"Johnson","given":"Christopher N","non-dropping-particle":"","parse-names":false,"suffix":""},{"dropping-particle":"","family":"Delean","given":"Steven","non-dropping-particle":"","parse-names":false,"suffix":""},{"dropping-particle":"","family":"Balmford","given":"Andrew","non-dropping-particle":"","parse-names":false,"suffix":""}],"id":"ITEM-2","issued":{"date-parts":[["2002"]]},"page":"135-142","title":"Phylogeny and the selectivity of extinction in Australian marsupials","type":"article-journal"},"uris":["http://www.mendeley.com/documents/?uuid=54fa1bb2-0c93-4f91-beea-c5e936e180fe"]},{"id":"ITEM-3","itemData":{"DOI":"10.1111/nph.13362","ISSN":"14698137","abstract":"Plant radiations are widespread but their influence on community assembly has rarely been investigated. Theory and some evidence suggest that radiations can allow lineages to monopolize niche space when founding species arrive early into new bioclimatic regions and exploit ecological opportunities. These early radiations may subsequently reduce niche availability and dampen diversification of later arrivals. We tested this hypothesis of time-dependent lineage diversification and community dominance using the alpine flora of New Zealand. We estimated ages of 16 genera from published phylogenies and determined their relative occurrence across climatic and physical gradients in the alpine zone. We used these data to reconstruct occupancy of environmental space through time, integrating palaeoclimatic and palaeogeological changes. Our analysis suggested that earlier-colonizing lineages encountered a greater availability of environmental space, which promoted greater species diversity and occupancy of niche space. Genera that occupied broader niches were subsequently more dominant in local communities. An earlier time of arrival also contributed to greater diversity independently of its influence in accessing niche space. We suggest that plant radiations influence community assembly when they arise early in the occupancy of environmental space, allowing them to exclude later-arriving colonists from ecological communities by niche preemption.","author":[{"dropping-particle":"","family":"Tanentzap","given":"Andrew J.","non-dropping-particle":"","parse-names":false,"suffix":""},{"dropping-particle":"","family":"Brandt","given":"Angela J.","non-dropping-particle":"","parse-names":false,"suffix":""},{"dropping-particle":"","family":"Smissen","given":"Rob D.","non-dropping-particle":"","parse-names":false,"suffix":""},{"dropping-particle":"","family":"Heenan","given":"Peter B.","non-dropping-particle":"","parse-names":false,"suffix":""},{"dropping-particle":"","family":"Fukami","given":"Tadashi","non-dropping-particle":"","parse-names":false,"suffix":""},{"dropping-particle":"","family":"Lee","given":"William G.","non-dropping-particle":"","parse-names":false,"suffix":""}],"container-title":"New Phytologist","id":"ITEM-3","issue":"2","issued":{"date-parts":[["2015"]]},"page":"468-479","title":"When do plant radiations influence community assembly? The importance of historical contingency in the race for niche space","type":"article-journal","volume":"207"},"uris":["http://www.mendeley.com/documents/?uuid=0dc71e10-dfe4-4014-b93e-872dd9be7264"]}],"mendeley":{"formattedCitation":"(Gaston &amp; Blackburn 1997, Johnson &lt;i&gt;et al.&lt;/i&gt; 2002b, Tanentzap &lt;i&gt;et al.&lt;/i&gt; 2015)","manualFormatting":"(Gaston and Blackburn 1997; Johnson et al. 2002; Tanentzap et al. 2015)","plainTextFormattedCitation":"(Gaston &amp; Blackburn 1997, Johnson et al. 2002b, Tanentzap et al. 2015)","previouslyFormattedCitation":"(Gaston and Blackburn 1997; Christopher N Johnson et al. 2002; Tanentzap et al. 2015)"},"properties":{"noteIndex":0},"schema":"https://github.com/citation-style-language/schema/raw/master/csl-citation.json"}</w:instrText>
+        <w:instrText>ADDIN CSL_CITATION {"citationItems":[{"id":"ITEM-1","itemData":{"DOI":"10.1007/s10682-997-1511-4","ISBN":"0269-7653","ISSN":"02697653","PMID":"44","abstract":"Species at high risk of extinction are not distributed at random among higher taxa. Here we demonstrate that there is a positive relationship between the proportion of species in a taxon which are considered to be threatened and the evolutionary age of that taxon, both for the global avifauna and the avifauna of the New World. The potential mechanisms and consequences of the relationship are examined.","author":[{"dropping-particle":"","family":"Gaston","given":"Kevin J.","non-dropping-particle":"","parse-names":false,"suffix":""},{"dropping-particle":"","family":"Blackburn","given":"Tim M.","non-dropping-particle":"","parse-names":false,"suffix":""}],"container-title":"Evolutionary Ecology","id":"ITEM-1","issued":{"date-parts":[["1997"]]},"title":"Evolutionary age and risk of extinction in the global avifauna","type":"article-journal"},"uris":["http://www.mendeley.com/documents/?uuid=ac6c7c89-f2fa-4453-9b4e-6e2ded9a47f2"]},{"id":"ITEM-2","itemData":{"DOI":"10.1017/S1367943002002196","author":[{"dropping-particle":"","family":"Johnson","given":"Christopher N","non-dropping-particle":"","parse-names":false,"suffix":""},{"dropping-particle":"","family":"Delean","given":"Steven","non-dropping-particle":"","parse-names":false,"suffix":""},{"dropping-particle":"","family":"Balmford","given":"Andrew","non-dropping-particle":"","parse-names":false,"suffix":""}],"id":"ITEM-2","issued":{"date-parts":[["2002"]]},"page":"135-142","title":"Phylogeny and the selectivity of extinction in Australian marsupials","type":"article-journal"},"uris":["http://www.mendeley.com/documents/?uuid=54fa1bb2-0c93-4f91-beea-c5e936e180fe"]},{"id":"ITEM-3","itemData":{"DOI":"10.1111/nph.13362","ISSN":"14698137","abstract":"Plant radiations are widespread but their influence on community assembly has rarely been investigated. Theory and some evidence suggest that radiations can allow lineages to monopolize niche space when founding species arrive early into new bioclimatic regions and exploit ecological opportunities. These early radiations may subsequently reduce niche availability and dampen diversification of later arrivals. We tested this hypothesis of time-dependent lineage diversification and community dominance using the alpine flora of New Zealand. We estimated ages of 16 genera from published phylogenies and determined their relative occurrence across climatic and physical gradients in the alpine zone. We used these data to reconstruct occupancy of environmental space through time, integrating palaeoclimatic and palaeogeological changes. Our analysis suggested that earlier-colonizing lineages encountered a greater availability of environmental space, which promoted greater species diversity and occupancy of niche space. Genera that occupied broader niches were subsequently more dominant in local communities. An earlier time of arrival also contributed to greater diversity independently of its influence in accessing niche space. We suggest that plant radiations influence community assembly when they arise early in the occupancy of environmental space, allowing them to exclude later-arriving colonists from ecological communities by niche preemption.","author":[{"dropping-particle":"","family":"Tanentzap","given":"Andrew J.","non-dropping-particle":"","parse-names":false,"suffix":""},{"dropping-particle":"","family":"Brandt","given":"Angela J.","non-dropping-particle":"","parse-names":false,"suffix":""},{"dropping-particle":"","family":"Smissen","given":"Rob D.","non-dropping-particle":"","parse-names":false,"suffix":""},{"dropping-particle":"","family":"Heenan","given":"Peter B.","non-dropping-particle":"","parse-names":false,"suffix":""},{"dropping-particle":"","family":"Fukami","given":"Tadashi","non-dropping-particle":"","parse-names":false,"suffix":""},{"dropping-particle":"","family":"Lee","given":"William G.","non-dropping-particle":"","parse-names":false,"suffix":""}],"container-title":"New Phytologist","id":"ITEM-3","issue":"2","issued":{"date-parts":[["2015"]]},"page":"468-479","title":"When do plant radiations influence community assembly? The importance of historical contingency in the race for niche space","type":"article-journal","volume":"207"},"uris":["http://www.mendeley.com/documents/?uuid=0dc71e10-dfe4-4014-b93e-872dd9be7264"]}],"mendeley":{"formattedCitation":"(Gaston &amp; Blackburn 1997, Johnson &lt;i&gt;et al.&lt;/i&gt; 2002b, Tanentzap &lt;i&gt;et al.&lt;/i&gt; 2015)","manualFormatting":"(Gaston and Blackburn 1997; Johnson et al. 2002; Tanentzap et al. 2015)","plainTextFormattedCitation":"(Gaston &amp; Blackburn 1997, Johnson et al. 2002b, Tanentzap et al. 2015)","previouslyFormattedCitation":"(Gaston &amp; Blackburn 1997, Johnson &lt;i&gt;et al.&lt;/i&gt; 2002b, Tanentzap &lt;i&gt;et al.&lt;/i&gt; 2015)"},"properties":{"noteIndex":0},"schema":"https://github.com/citation-style-language/schema/raw/master/csl-citation.json"}</w:instrText>
       </w:r>
       <w:r>
         <w:rPr>
@@ -6572,7 +6593,7 @@
           <w:szCs w:val="24"/>
           <w:lang w:val="en-US"/>
         </w:rPr>
-        <w:instrText>ADDIN CSL_CITATION {"citationItems":[{"id":"ITEM-1","itemData":{"DOI":"10.1086/707207","ISSN":"00030147","abstract":"Extinction threatens many species yet is predicted by few factors across the plant tree of life (ToL). Taxon age is one factor that may associate with extinction if occupancy of geographic and adaptive zones varies with time, but evidence for such an association has been equivocal. Age-dependent occupancy can also influence diversification rates and thus extinction risk where new taxa have small range and population sizes. To test how age, diversification, and range size were correlated with extinction, we analyzed 639 well-sampled genera representing 8,937 species from across the plant ToL. We found a greater proportion of species were threatened by contemporary extinction in younger and faster-diversifying genera. When we directly tested how range size mediated this pattern in two large, well-sampled groups, our results varied. In conifers, potential range size was smaller in older species and was correlated with higher extinction risk. Age on its own had no direct effect on extinction when accounting for its influence on range size. In palm species, age was neither directly nor indirectly correlated with extinction risk. Our results suggest that range size dynamics may explain differing patterns of extinction risk across the ToL, with consequences for biodiversity conservation.","author":[{"dropping-particle":"","family":"Tanentzap","given":"Andrew J.","non-dropping-particle":"","parse-names":false,"suffix":""},{"dropping-particle":"","family":"Igea","given":"Javier","non-dropping-particle":"","parse-names":false,"suffix":""},{"dropping-particle":"","family":"Johnston","given":"Matthew G.","non-dropping-particle":"","parse-names":false,"suffix":""},{"dropping-particle":"","family":"Larcombe","given":"Matthew J.","non-dropping-particle":"","parse-names":false,"suffix":""}],"container-title":"American Naturalist","id":"ITEM-1","issued":{"date-parts":[["2020"]]},"title":"Does evolutionary history correlate with contemporary extinction risk by influencing range size dynamics?","type":"article-journal"},"uris":["http://www.mendeley.com/documents/?uuid=062dcc8b-81ca-4b7b-9c45-11e18504be3b"]}],"mendeley":{"formattedCitation":"(Tanentzap &lt;i&gt;et al.&lt;/i&gt; 2020)","manualFormatting":"Tanentzap et al. (2020)","plainTextFormattedCitation":"(Tanentzap et al. 2020)","previouslyFormattedCitation":"(Tanentzap et al. 2020)"},"properties":{"noteIndex":0},"schema":"https://github.com/citation-style-language/schema/raw/master/csl-citation.json"}</w:instrText>
+        <w:instrText>ADDIN CSL_CITATION {"citationItems":[{"id":"ITEM-1","itemData":{"DOI":"10.1086/707207","ISSN":"00030147","abstract":"Extinction threatens many species yet is predicted by few factors across the plant tree of life (ToL). Taxon age is one factor that may associate with extinction if occupancy of geographic and adaptive zones varies with time, but evidence for such an association has been equivocal. Age-dependent occupancy can also influence diversification rates and thus extinction risk where new taxa have small range and population sizes. To test how age, diversification, and range size were correlated with extinction, we analyzed 639 well-sampled genera representing 8,937 species from across the plant ToL. We found a greater proportion of species were threatened by contemporary extinction in younger and faster-diversifying genera. When we directly tested how range size mediated this pattern in two large, well-sampled groups, our results varied. In conifers, potential range size was smaller in older species and was correlated with higher extinction risk. Age on its own had no direct effect on extinction when accounting for its influence on range size. In palm species, age was neither directly nor indirectly correlated with extinction risk. Our results suggest that range size dynamics may explain differing patterns of extinction risk across the ToL, with consequences for biodiversity conservation.","author":[{"dropping-particle":"","family":"Tanentzap","given":"Andrew J.","non-dropping-particle":"","parse-names":false,"suffix":""},{"dropping-particle":"","family":"Igea","given":"Javier","non-dropping-particle":"","parse-names":false,"suffix":""},{"dropping-particle":"","family":"Johnston","given":"Matthew G.","non-dropping-particle":"","parse-names":false,"suffix":""},{"dropping-particle":"","family":"Larcombe","given":"Matthew J.","non-dropping-particle":"","parse-names":false,"suffix":""}],"container-title":"American Naturalist","id":"ITEM-1","issued":{"date-parts":[["2020"]]},"title":"Does evolutionary history correlate with contemporary extinction risk by influencing range size dynamics?","type":"article-journal"},"uris":["http://www.mendeley.com/documents/?uuid=062dcc8b-81ca-4b7b-9c45-11e18504be3b"]}],"mendeley":{"formattedCitation":"(Tanentzap &lt;i&gt;et al.&lt;/i&gt; 2020)","manualFormatting":"Tanentzap et al. (2020)","plainTextFormattedCitation":"(Tanentzap et al. 2020)","previouslyFormattedCitation":"(Tanentzap &lt;i&gt;et al.&lt;/i&gt; 2020)"},"properties":{"noteIndex":0},"schema":"https://github.com/citation-style-language/schema/raw/master/csl-citation.json"}</w:instrText>
       </w:r>
       <w:r>
         <w:rPr>
@@ -6692,7 +6713,7 @@
           <w:szCs w:val="24"/>
           <w:lang w:val="en-US"/>
         </w:rPr>
-        <w:instrText>ADDIN CSL_CITATION {"citationItems":[{"id":"ITEM-1","itemData":{"DOI":"10.1098/rspb.2016.1334","ISSN":"14712954","PMID":"27605507","abstract":"Species richness varies dramatically among clades across the Tree of Life, by over a million-fold in some cases (e.g. placozoans versus arthropods). Two major explanations for differences in richness among clades are the cladeage hypothesis (i.e. species-rich clades are older) and the diversification-rate hypothesis (i.e. species-rich clades diversify more rapidly, where diversification rate is the net balance of speciation and extinction over time). Here, we examine patterns of variation in diversification rates across the Tree of Life. We address how rates vary across higher taxa, whether rates within higher taxa are related to the subclades within them, and how diversification rates of clades are related to their species richness. We find substantial variation in diversification rates, with rates in plants nearly twice as high as in animals, and rates in some eukaryotes approximately 10-fold faster than prokaryotes. Rates for each kingdom-level clade are then significantly related to the subclades within them. Although caution is needed when interpreting relationships between diversification rates and richness, a positive relationship between the two is not inevitable. We find that variation in diversification rates seems to explain most variation in richness among clades across the Tree of Life, in contrast to the conclusions of previous studies.","author":[{"dropping-particle":"","family":"Scholl","given":"Joshua P.","non-dropping-particle":"","parse-names":false,"suffix":""},{"dropping-particle":"","family":"Wiens","given":"John J.","non-dropping-particle":"","parse-names":false,"suffix":""}],"container-title":"Proceedings of the Royal Society B: Biological Sciences","id":"ITEM-1","issue":"1838","issued":{"date-parts":[["2016"]]},"title":"Diversification rates and species richness across the Tree of Life","type":"article-journal","volume":"283"},"uris":["http://www.mendeley.com/documents/?uuid=8b781e21-98f4-4409-bb7b-afda0933c1ed"]}],"mendeley":{"formattedCitation":"(Scholl &amp; Wiens 2016)","plainTextFormattedCitation":"(Scholl &amp; Wiens 2016)","previouslyFormattedCitation":"(Scholl and Wiens 2016)"},"properties":{"noteIndex":0},"schema":"https://github.com/citation-style-language/schema/raw/master/csl-citation.json"}</w:instrText>
+        <w:instrText>ADDIN CSL_CITATION {"citationItems":[{"id":"ITEM-1","itemData":{"DOI":"10.1098/rspb.2016.1334","ISSN":"14712954","PMID":"27605507","abstract":"Species richness varies dramatically among clades across the Tree of Life, by over a million-fold in some cases (e.g. placozoans versus arthropods). Two major explanations for differences in richness among clades are the cladeage hypothesis (i.e. species-rich clades are older) and the diversification-rate hypothesis (i.e. species-rich clades diversify more rapidly, where diversification rate is the net balance of speciation and extinction over time). Here, we examine patterns of variation in diversification rates across the Tree of Life. We address how rates vary across higher taxa, whether rates within higher taxa are related to the subclades within them, and how diversification rates of clades are related to their species richness. We find substantial variation in diversification rates, with rates in plants nearly twice as high as in animals, and rates in some eukaryotes approximately 10-fold faster than prokaryotes. Rates for each kingdom-level clade are then significantly related to the subclades within them. Although caution is needed when interpreting relationships between diversification rates and richness, a positive relationship between the two is not inevitable. We find that variation in diversification rates seems to explain most variation in richness among clades across the Tree of Life, in contrast to the conclusions of previous studies.","author":[{"dropping-particle":"","family":"Scholl","given":"Joshua P.","non-dropping-particle":"","parse-names":false,"suffix":""},{"dropping-particle":"","family":"Wiens","given":"John J.","non-dropping-particle":"","parse-names":false,"suffix":""}],"container-title":"Proceedings of the Royal Society B: Biological Sciences","id":"ITEM-1","issue":"1838","issued":{"date-parts":[["2016"]]},"title":"Diversification rates and species richness across the Tree of Life","type":"article-journal","volume":"283"},"uris":["http://www.mendeley.com/documents/?uuid=8b781e21-98f4-4409-bb7b-afda0933c1ed"]}],"mendeley":{"formattedCitation":"(Scholl &amp; Wiens 2016)","plainTextFormattedCitation":"(Scholl &amp; Wiens 2016)","previouslyFormattedCitation":"(Scholl &amp; Wiens 2016)"},"properties":{"noteIndex":0},"schema":"https://github.com/citation-style-language/schema/raw/master/csl-citation.json"}</w:instrText>
       </w:r>
       <w:r>
         <w:rPr>
@@ -6792,7 +6813,7 @@
           <w:szCs w:val="24"/>
           <w:lang w:val="en-US"/>
         </w:rPr>
-        <w:instrText>ADDIN CSL_CITATION {"citationItems":[{"id":"ITEM-1","itemData":{"DOI":"10.1098/rspb.2022.1102","ISBN":"0000000345","ISSN":"14712954","PMID":"35975440","abstract":"The immense concentrations of vertebrate species in tropical mountains remain a prominent but unexplained pattern in biogeography. A long-standing hypothesis suggests that montane biodiversity hotspots result from endemic species aggregating within ecologically stable localities. Here, the persistence of ancient lineages coincides with frequent speciation events, making such areas both 'cradles' (where new species arise) and 'museums' (where old species survive). Although this hypothesis refers to processes operating at the scale of valleys, it remains supported primarily by patterns generated from coarse-scale distribution data. Using high-resolution occurrence and phylogenetic data on Andean hummingbirds, we find that old and young endemic species are not spatially aggregated. The young endemic species tend to have non-overlapping distributions scattered along the Andean treeline, a long and narrow habitat where populations easily become fragmented. By contrast, the old endemic species have more aggregated distributions, but mainly within pockets of cloud forests at lower elevations than the young endemic species. These findings contradict the premise that biogeographical cradles and museums should overlap in valley systems where pockets of stable climate persist through periods of climate change. Instead, Andean biodiversity hotspots may derive from large-scale fluctuating climate complexity in conjunction with local-scale variability in available area and habitat connectivity.","author":[{"dropping-particle":"","family":"Sonne","given":"Jesper","non-dropping-particle":"","parse-names":false,"suffix":""},{"dropping-particle":"","family":"Dalsgaard","given":"Bo","non-dropping-particle":"","parse-names":false,"suffix":""},{"dropping-particle":"","family":"Borregaard","given":"Michael K.","non-dropping-particle":"","parse-names":false,"suffix":""},{"dropping-particle":"","family":"Kennedy","given":"Jonathan","non-dropping-particle":"","parse-names":false,"suffix":""},{"dropping-particle":"","family":"Fjeldså","given":"Jon","non-dropping-particle":"","parse-names":false,"suffix":""},{"dropping-particle":"","family":"Rahbek","given":"Carsten","non-dropping-particle":"","parse-names":false,"suffix":""}],"container-title":"Proceedings of the Royal Society B: Biological Sciences","id":"ITEM-1","issue":"1981","issued":{"date-parts":[["2022"]]},"title":"Biodiversity cradles and museums segregating within hotspots of endemism","type":"article-journal","volume":"289"},"uris":["http://www.mendeley.com/documents/?uuid=ce95c9c7-f825-453b-9335-06dd0c553af1"]}],"mendeley":{"formattedCitation":"(Sonne &lt;i&gt;et al.&lt;/i&gt; 2022)","manualFormatting":"Sonne et al. (2022)","plainTextFormattedCitation":"(Sonne et al. 2022)","previouslyFormattedCitation":"(Sonne et al. 2022)"},"properties":{"noteIndex":0},"schema":"https://github.com/citation-style-language/schema/raw/master/csl-citation.json"}</w:instrText>
+        <w:instrText>ADDIN CSL_CITATION {"citationItems":[{"id":"ITEM-1","itemData":{"DOI":"10.1098/rspb.2022.1102","ISBN":"0000000345","ISSN":"14712954","PMID":"35975440","abstract":"The immense concentrations of vertebrate species in tropical mountains remain a prominent but unexplained pattern in biogeography. A long-standing hypothesis suggests that montane biodiversity hotspots result from endemic species aggregating within ecologically stable localities. Here, the persistence of ancient lineages coincides with frequent speciation events, making such areas both 'cradles' (where new species arise) and 'museums' (where old species survive). Although this hypothesis refers to processes operating at the scale of valleys, it remains supported primarily by patterns generated from coarse-scale distribution data. Using high-resolution occurrence and phylogenetic data on Andean hummingbirds, we find that old and young endemic species are not spatially aggregated. The young endemic species tend to have non-overlapping distributions scattered along the Andean treeline, a long and narrow habitat where populations easily become fragmented. By contrast, the old endemic species have more aggregated distributions, but mainly within pockets of cloud forests at lower elevations than the young endemic species. These findings contradict the premise that biogeographical cradles and museums should overlap in valley systems where pockets of stable climate persist through periods of climate change. Instead, Andean biodiversity hotspots may derive from large-scale fluctuating climate complexity in conjunction with local-scale variability in available area and habitat connectivity.","author":[{"dropping-particle":"","family":"Sonne","given":"Jesper","non-dropping-particle":"","parse-names":false,"suffix":""},{"dropping-particle":"","family":"Dalsgaard","given":"Bo","non-dropping-particle":"","parse-names":false,"suffix":""},{"dropping-particle":"","family":"Borregaard","given":"Michael K.","non-dropping-particle":"","parse-names":false,"suffix":""},{"dropping-particle":"","family":"Kennedy","given":"Jonathan","non-dropping-particle":"","parse-names":false,"suffix":""},{"dropping-particle":"","family":"Fjeldså","given":"Jon","non-dropping-particle":"","parse-names":false,"suffix":""},{"dropping-particle":"","family":"Rahbek","given":"Carsten","non-dropping-particle":"","parse-names":false,"suffix":""}],"container-title":"Proceedings of the Royal Society B: Biological Sciences","id":"ITEM-1","issue":"1981","issued":{"date-parts":[["2022"]]},"title":"Biodiversity cradles and museums segregating within hotspots of endemism","type":"article-journal","volume":"289"},"uris":["http://www.mendeley.com/documents/?uuid=ce95c9c7-f825-453b-9335-06dd0c553af1"]}],"mendeley":{"formattedCitation":"(Sonne &lt;i&gt;et al.&lt;/i&gt; 2022)","manualFormatting":"Sonne et al. (2022)","plainTextFormattedCitation":"(Sonne et al. 2022)","previouslyFormattedCitation":"(Sonne &lt;i&gt;et al.&lt;/i&gt; 2022)"},"properties":{"noteIndex":0},"schema":"https://github.com/citation-style-language/schema/raw/master/csl-citation.json"}</w:instrText>
       </w:r>
       <w:r>
         <w:rPr>
@@ -6877,7 +6898,7 @@
           <w:szCs w:val="24"/>
           <w:lang w:val="en-US"/>
         </w:rPr>
-        <w:instrText>ADDIN CSL_CITATION {"citationItems":[{"id":"ITEM-1","itemData":{"DOI":"10.1146/annurev-ecolsys-102710-145113","ISSN":"1543592X","abstract":"Avian faunas vary greatly among montane areas; those at high latitudes are biologically impoverished, whereas those of some low-latitude mountains are biologically very complex. Their high level of species richness is caused by the aggregation of many small-ranged species, which has been difficult to explain from purely macroecological models focusing on contemporary ecological processes. Because the individual mountain tracts harbor species that represent different evolutionary trajectories, it seems plausible to relate these species assemblages to high persistence (or absence of extinction) in addition to high levels of speciation. The distribution of small-ranged species is concentrated near tropical coasts, where moderation of the climate in topographically complex areas creates cloud forests and stable local conditions. The stability underpins specialization and resilience of local populations, and thereby the role of these places as cradles of biodiversity. © 2012 by Annual Reviews. All rights reserved.","author":[{"dropping-particle":"","family":"Fjeldså","given":"Jon","non-dropping-particle":"","parse-names":false,"suffix":""},{"dropping-particle":"","family":"Bowie","given":"Rauri C.K.","non-dropping-particle":"","parse-names":false,"suffix":""},{"dropping-particle":"","family":"Rahbek","given":"Carsten","non-dropping-particle":"","parse-names":false,"suffix":""}],"container-title":"Annual Review of Ecology, Evolution, and Systematics","id":"ITEM-1","issued":{"date-parts":[["2012"]]},"page":"249-265","title":"The role of mountain ranges in the diversification of birds","type":"article-journal","volume":"43"},"uris":["http://www.mendeley.com/documents/?uuid=03837c65-13e1-4c78-b933-2927ca72daf3"]}],"mendeley":{"formattedCitation":"(Fjeldså &lt;i&gt;et al.&lt;/i&gt; 2012)","plainTextFormattedCitation":"(Fjeldså et al. 2012)","previouslyFormattedCitation":"(Fjeldså et al. 2012)"},"properties":{"noteIndex":0},"schema":"https://github.com/citation-style-language/schema/raw/master/csl-citation.json"}</w:instrText>
+        <w:instrText>ADDIN CSL_CITATION {"citationItems":[{"id":"ITEM-1","itemData":{"DOI":"10.1146/annurev-ecolsys-102710-145113","ISSN":"1543592X","abstract":"Avian faunas vary greatly among montane areas; those at high latitudes are biologically impoverished, whereas those of some low-latitude mountains are biologically very complex. Their high level of species richness is caused by the aggregation of many small-ranged species, which has been difficult to explain from purely macroecological models focusing on contemporary ecological processes. Because the individual mountain tracts harbor species that represent different evolutionary trajectories, it seems plausible to relate these species assemblages to high persistence (or absence of extinction) in addition to high levels of speciation. The distribution of small-ranged species is concentrated near tropical coasts, where moderation of the climate in topographically complex areas creates cloud forests and stable local conditions. The stability underpins specialization and resilience of local populations, and thereby the role of these places as cradles of biodiversity. © 2012 by Annual Reviews. All rights reserved.","author":[{"dropping-particle":"","family":"Fjeldså","given":"Jon","non-dropping-particle":"","parse-names":false,"suffix":""},{"dropping-particle":"","family":"Bowie","given":"Rauri C.K.","non-dropping-particle":"","parse-names":false,"suffix":""},{"dropping-particle":"","family":"Rahbek","given":"Carsten","non-dropping-particle":"","parse-names":false,"suffix":""}],"container-title":"Annual Review of Ecology, Evolution, and Systematics","id":"ITEM-1","issued":{"date-parts":[["2012"]]},"page":"249-265","title":"The role of mountain ranges in the diversification of birds","type":"article-journal","volume":"43"},"uris":["http://www.mendeley.com/documents/?uuid=03837c65-13e1-4c78-b933-2927ca72daf3"]}],"mendeley":{"formattedCitation":"(Fjeldså &lt;i&gt;et al.&lt;/i&gt; 2012)","plainTextFormattedCitation":"(Fjeldså et al. 2012)","previouslyFormattedCitation":"(Fjeldså &lt;i&gt;et al.&lt;/i&gt; 2012)"},"properties":{"noteIndex":0},"schema":"https://github.com/citation-style-language/schema/raw/master/csl-citation.json"}</w:instrText>
       </w:r>
       <w:r>
         <w:rPr>
@@ -6971,7 +6992,7 @@
           <w:szCs w:val="24"/>
           <w:lang w:val="en-US"/>
         </w:rPr>
-        <w:instrText>ADDIN CSL_CITATION {"citationItems":[{"id":"ITEM-1","itemData":{"DOI":"10.1126/science.1246752","ISSN":"10959203","PMID":"24876501","abstract":"Recent studies clarify where the most vulnerable species live, where and how humanity changes the planet, and how this drives extinctions. We assess key statistics about species, their distribution, and their status. Most are undescribed. Those we know best have large geographical ranges and are often common within them. Most known species have small ranges. The numbers of small-ranged species are increasing quickly, even in well-known taxa. They are geographically concentrated and are disproportionately likely to be threatened or already extinct. Current rates of extinction are about 1000 times the likely background rate of extinction. Future rates depend on many factors and are poised to increase. Although there has been rapid progress in developing protected areas, such efforts are not ecologically representative, nor do they optimally protect biodiversity.","author":[{"dropping-particle":"","family":"Pimm","given":"S. L.","non-dropping-particle":"","parse-names":false,"suffix":""},{"dropping-particle":"","family":"Jenkins","given":"C. N.","non-dropping-particle":"","parse-names":false,"suffix":""},{"dropping-particle":"","family":"Abell","given":"R.","non-dropping-particle":"","parse-names":false,"suffix":""},{"dropping-particle":"","family":"Brooks","given":"T. M.","non-dropping-particle":"","parse-names":false,"suffix":""},{"dropping-particle":"","family":"Gittleman","given":"J. L.","non-dropping-particle":"","parse-names":false,"suffix":""},{"dropping-particle":"","family":"Joppa","given":"L. N.","non-dropping-particle":"","parse-names":false,"suffix":""},{"dropping-particle":"","family":"Raven","given":"P. H.","non-dropping-particle":"","parse-names":false,"suffix":""},{"dropping-particle":"","family":"Roberts","given":"C. M.","non-dropping-particle":"","parse-names":false,"suffix":""},{"dropping-particle":"","family":"Sexton","given":"J. O.","non-dropping-particle":"","parse-names":false,"suffix":""}],"container-title":"Science","id":"ITEM-1","issue":"6187","issued":{"date-parts":[["2014"]]},"title":"The biodiversity of species and their rates of extinction, distribution, and protection","type":"article-journal","volume":"344"},"uris":["http://www.mendeley.com/documents/?uuid=0fa7b55d-0415-44bd-8b67-e39a89183e69"]}],"mendeley":{"formattedCitation":"(Pimm &lt;i&gt;et al.&lt;/i&gt; 2014)","plainTextFormattedCitation":"(Pimm et al. 2014)","previouslyFormattedCitation":"(Pimm et al. 2014)"},"properties":{"noteIndex":0},"schema":"https://github.com/citation-style-language/schema/raw/master/csl-citation.json"}</w:instrText>
+        <w:instrText>ADDIN CSL_CITATION {"citationItems":[{"id":"ITEM-1","itemData":{"DOI":"10.1126/science.1246752","ISSN":"10959203","PMID":"24876501","abstract":"Recent studies clarify where the most vulnerable species live, where and how humanity changes the planet, and how this drives extinctions. We assess key statistics about species, their distribution, and their status. Most are undescribed. Those we know best have large geographical ranges and are often common within them. Most known species have small ranges. The numbers of small-ranged species are increasing quickly, even in well-known taxa. They are geographically concentrated and are disproportionately likely to be threatened or already extinct. Current rates of extinction are about 1000 times the likely background rate of extinction. Future rates depend on many factors and are poised to increase. Although there has been rapid progress in developing protected areas, such efforts are not ecologically representative, nor do they optimally protect biodiversity.","author":[{"dropping-particle":"","family":"Pimm","given":"S. L.","non-dropping-particle":"","parse-names":false,"suffix":""},{"dropping-particle":"","family":"Jenkins","given":"C. N.","non-dropping-particle":"","parse-names":false,"suffix":""},{"dropping-particle":"","family":"Abell","given":"R.","non-dropping-particle":"","parse-names":false,"suffix":""},{"dropping-particle":"","family":"Brooks","given":"T. M.","non-dropping-particle":"","parse-names":false,"suffix":""},{"dropping-particle":"","family":"Gittleman","given":"J. L.","non-dropping-particle":"","parse-names":false,"suffix":""},{"dropping-particle":"","family":"Joppa","given":"L. N.","non-dropping-particle":"","parse-names":false,"suffix":""},{"dropping-particle":"","family":"Raven","given":"P. H.","non-dropping-particle":"","parse-names":false,"suffix":""},{"dropping-particle":"","family":"Roberts","given":"C. M.","non-dropping-particle":"","parse-names":false,"suffix":""},{"dropping-particle":"","family":"Sexton","given":"J. O.","non-dropping-particle":"","parse-names":false,"suffix":""}],"container-title":"Science","id":"ITEM-1","issue":"6187","issued":{"date-parts":[["2014"]]},"title":"The biodiversity of species and their rates of extinction, distribution, and protection","type":"article-journal","volume":"344"},"uris":["http://www.mendeley.com/documents/?uuid=0fa7b55d-0415-44bd-8b67-e39a89183e69"]}],"mendeley":{"formattedCitation":"(Pimm &lt;i&gt;et al.&lt;/i&gt; 2014)","plainTextFormattedCitation":"(Pimm et al. 2014)","previouslyFormattedCitation":"(Pimm &lt;i&gt;et al.&lt;/i&gt; 2014)"},"properties":{"noteIndex":0},"schema":"https://github.com/citation-style-language/schema/raw/master/csl-citation.json"}</w:instrText>
       </w:r>
       <w:r>
         <w:rPr>
@@ -7140,7 +7161,7 @@
           <w:szCs w:val="24"/>
           <w:lang w:val="en-US"/>
         </w:rPr>
-        <w:instrText>ADDIN CSL_CITATION {"citationItems":[{"id":"ITEM-1","itemData":{"DOI":"10.1098/rspb.2013.2980","ISSN":"14712954","abstract":"A goal of evolutionary biology is to understand the roles of geography and ecology in speciation. The recent shared ancestry of sister species can leave a major imprint on their geographical and ecological attributes, possibly revealing processes involved in speciation. We examined how ecological similarity, range overlap and range asymmetry are related to time since divergence of 71 sister species pairs in the California Floristic Province (CFP). We found that plants exhibit strikingly different age-range correlation patterns from those found for animals; the latter broadly support allopatric speciation as the primary mode of speciation. By contrast, plant sisters in the CFP were sympatric in 80% of cases and range sizes of sisters differed by a mean of 10-fold. Range overlap and range asymmetrywere greatest in younger sisters. These results suggest that speciation mechanisms broadly grouped under 'budding' speciation, in which a larger ranged progenitor gives rise to a smaller ranged derivative species, are probably common. The ecological and reproductive similarity of sisters was significantly greater than that of sister-non-sister congeners for every trait assessed. However, shifts in at least one trait were present in 93% of the sister pairs; habitat and soil shifts were especially common. Ecological divergence did not increase with range overlap contrary to expectations under character displacement in sympatry. Our results suggest that vicariant speciation is more ubiquitous in animals than plants, perhaps owing to the sensitivity of plants to fine-scale environmental heterogeneity. Despite high levels of range overlap, ecological shifts in the process of budding speciation may result in lowrates of fine-scale spatial co-occurrence. These results have implications for ecological studies of trait evolution and community assembly; despite high levels of sympatry, sister taxa and potentially other close relatives, may be missing from local communities. © 2014 The Author(s) Published by the Royal Society. All rights reserved.","author":[{"dropping-particle":"","family":"Anacker","given":"Brian L.","non-dropping-particle":"","parse-names":false,"suffix":""},{"dropping-particle":"","family":"Strauss","given":"Sharon Y.","non-dropping-particle":"","parse-names":false,"suffix":""}],"container-title":"Proceedings of the Royal Society B: Biological Sciences","id":"ITEM-1","issue":"1778","issued":{"date-parts":[["2014"]]},"title":"The geography and ecology of plant speciation: Range overlap and niche divergence in sister species","type":"article-journal","volume":"281"},"uris":["http://www.mendeley.com/documents/?uuid=04d179a2-1329-43da-bd1e-d1df32454710"]}],"mendeley":{"formattedCitation":"(Anacker &amp; Strauss 2014)","manualFormatting":"Anacker and Strauss (2014)","plainTextFormattedCitation":"(Anacker &amp; Strauss 2014)","previouslyFormattedCitation":"(Anacker and Strauss 2014)"},"properties":{"noteIndex":0},"schema":"https://github.com/citation-style-language/schema/raw/master/csl-citation.json"}</w:instrText>
+        <w:instrText>ADDIN CSL_CITATION {"citationItems":[{"id":"ITEM-1","itemData":{"DOI":"10.1098/rspb.2013.2980","ISSN":"14712954","abstract":"A goal of evolutionary biology is to understand the roles of geography and ecology in speciation. The recent shared ancestry of sister species can leave a major imprint on their geographical and ecological attributes, possibly revealing processes involved in speciation. We examined how ecological similarity, range overlap and range asymmetry are related to time since divergence of 71 sister species pairs in the California Floristic Province (CFP). We found that plants exhibit strikingly different age-range correlation patterns from those found for animals; the latter broadly support allopatric speciation as the primary mode of speciation. By contrast, plant sisters in the CFP were sympatric in 80% of cases and range sizes of sisters differed by a mean of 10-fold. Range overlap and range asymmetrywere greatest in younger sisters. These results suggest that speciation mechanisms broadly grouped under 'budding' speciation, in which a larger ranged progenitor gives rise to a smaller ranged derivative species, are probably common. The ecological and reproductive similarity of sisters was significantly greater than that of sister-non-sister congeners for every trait assessed. However, shifts in at least one trait were present in 93% of the sister pairs; habitat and soil shifts were especially common. Ecological divergence did not increase with range overlap contrary to expectations under character displacement in sympatry. Our results suggest that vicariant speciation is more ubiquitous in animals than plants, perhaps owing to the sensitivity of plants to fine-scale environmental heterogeneity. Despite high levels of range overlap, ecological shifts in the process of budding speciation may result in lowrates of fine-scale spatial co-occurrence. These results have implications for ecological studies of trait evolution and community assembly; despite high levels of sympatry, sister taxa and potentially other close relatives, may be missing from local communities. © 2014 The Author(s) Published by the Royal Society. All rights reserved.","author":[{"dropping-particle":"","family":"Anacker","given":"Brian L.","non-dropping-particle":"","parse-names":false,"suffix":""},{"dropping-particle":"","family":"Strauss","given":"Sharon Y.","non-dropping-particle":"","parse-names":false,"suffix":""}],"container-title":"Proceedings of the Royal Society B: Biological Sciences","id":"ITEM-1","issue":"1778","issued":{"date-parts":[["2014"]]},"title":"The geography and ecology of plant speciation: Range overlap and niche divergence in sister species","type":"article-journal","volume":"281"},"uris":["http://www.mendeley.com/documents/?uuid=04d179a2-1329-43da-bd1e-d1df32454710"]}],"mendeley":{"formattedCitation":"(Anacker &amp; Strauss 2014)","manualFormatting":"Anacker and Strauss (2014)","plainTextFormattedCitation":"(Anacker &amp; Strauss 2014)","previouslyFormattedCitation":"(Anacker &amp; Strauss 2014)"},"properties":{"noteIndex":0},"schema":"https://github.com/citation-style-language/schema/raw/master/csl-citation.json"}</w:instrText>
       </w:r>
       <w:r>
         <w:rPr>
@@ -7260,7 +7281,7 @@
           <w:szCs w:val="24"/>
           <w:lang w:val="en-US"/>
         </w:rPr>
-        <w:instrText>ADDIN CSL_CITATION {"citationItems":[{"id":"ITEM-1","itemData":{"DOI":"10.1098/rstb.1998.0206","ISSN":"09628436","abstract":"What biological attributes of organisms promote speciation, and ultimately, species diversity? This question has a long history of interest, with proposed diversity promoters including attributes such as sexual selection, ecological specialism and dispersability. However, such ideas are difficult to test because the time-scale of processes involved is too great for direct human observation and experimentation. An increasingly powerful solution is to investigate diversity patterns among extant groups to infer the nature of processes operating during the evolution of those groups. This approach relies on the use of robust, phylogenetically based null models to overcome some of the problems inherent in observational inference. We illustrate this area by (i) discussing recent advances in identifying correlates of diversity among higher taxa, and (ii) proposing new methods for analysing patterns in species-level phylogenies, drawing examples from a wide range of organisms.","author":[{"dropping-particle":"","family":"Barraclough","given":"T. G.","non-dropping-particle":"","parse-names":false,"suffix":""},{"dropping-particle":"","family":"Vogler","given":"A. P.","non-dropping-particle":"","parse-names":false,"suffix":""},{"dropping-particle":"","family":"Harvey","given":"P.H.","non-dropping-particle":"","parse-names":false,"suffix":""}],"container-title":"Philosophical Transactions of the Royal Society B: Biological Sciences","id":"ITEM-1","issue":"1366","issued":{"date-parts":[["1998"]]},"page":"241-249","title":"Revealing the factors that promote speciation","type":"article-journal","volume":"353"},"uris":["http://www.mendeley.com/documents/?uuid=5fd386e2-4675-4ec1-a250-636c44a86642"]}],"mendeley":{"formattedCitation":"(Barraclough &lt;i&gt;et al.&lt;/i&gt; 1998)","plainTextFormattedCitation":"(Barraclough et al. 1998)","previouslyFormattedCitation":"(Barraclough et al. 1998)"},"properties":{"noteIndex":0},"schema":"https://github.com/citation-style-language/schema/raw/master/csl-citation.json"}</w:instrText>
+        <w:instrText>ADDIN CSL_CITATION {"citationItems":[{"id":"ITEM-1","itemData":{"DOI":"10.1098/rstb.1998.0206","ISSN":"09628436","abstract":"What biological attributes of organisms promote speciation, and ultimately, species diversity? This question has a long history of interest, with proposed diversity promoters including attributes such as sexual selection, ecological specialism and dispersability. However, such ideas are difficult to test because the time-scale of processes involved is too great for direct human observation and experimentation. An increasingly powerful solution is to investigate diversity patterns among extant groups to infer the nature of processes operating during the evolution of those groups. This approach relies on the use of robust, phylogenetically based null models to overcome some of the problems inherent in observational inference. We illustrate this area by (i) discussing recent advances in identifying correlates of diversity among higher taxa, and (ii) proposing new methods for analysing patterns in species-level phylogenies, drawing examples from a wide range of organisms.","author":[{"dropping-particle":"","family":"Barraclough","given":"T. G.","non-dropping-particle":"","parse-names":false,"suffix":""},{"dropping-particle":"","family":"Vogler","given":"A. P.","non-dropping-particle":"","parse-names":false,"suffix":""},{"dropping-particle":"","family":"Harvey","given":"P.H.","non-dropping-particle":"","parse-names":false,"suffix":""}],"container-title":"Philosophical Transactions of the Royal Society B: Biological Sciences","id":"ITEM-1","issue":"1366","issued":{"date-parts":[["1998"]]},"page":"241-249","title":"Revealing the factors that promote speciation","type":"article-journal","volume":"353"},"uris":["http://www.mendeley.com/documents/?uuid=5fd386e2-4675-4ec1-a250-636c44a86642"]}],"mendeley":{"formattedCitation":"(Barraclough &lt;i&gt;et al.&lt;/i&gt; 1998)","plainTextFormattedCitation":"(Barraclough et al. 1998)","previouslyFormattedCitation":"(Barraclough &lt;i&gt;et al.&lt;/i&gt; 1998)"},"properties":{"noteIndex":0},"schema":"https://github.com/citation-style-language/schema/raw/master/csl-citation.json"}</w:instrText>
       </w:r>
       <w:r>
         <w:rPr>
@@ -7336,7 +7357,7 @@
           <w:szCs w:val="24"/>
           <w:lang w:val="en-US"/>
         </w:rPr>
-        <w:instrText>ADDIN CSL_CITATION {"citationItems":[{"id":"ITEM-1","itemData":{"author":[{"dropping-particle":"","family":"Barraclough","given":"T. G.","non-dropping-particle":"","parse-names":false,"suffix":""},{"dropping-particle":"","family":"Vogler","given":"A. P.","non-dropping-particle":"","parse-names":false,"suffix":""}],"container-title":"The American Naturalist","id":"ITEM-1","issue":"4","issued":{"date-parts":[["2000"]]},"page":"419-434","title":"Detecting the geographical pattern of speciation from species-level phylogenies","type":"article-journal","volume":"155"},"uris":["http://www.mendeley.com/documents/?uuid=498131a5-36b8-4f60-9dd0-0d192e268d5c"]},{"id":"ITEM-2","itemData":{"DOI":"10.1111/j.0014-3820.2006.tb01140.x","ISSN":"0014-3820","PMID":"16637504","abstract":"The importance of geographic isolation in speciation has been debated since the 19th century. Since the beginning of the 20th century, the consensus has been that most speciation involves divergence in allopatry. This consensus was based largely on decades of observations by naturalists and verbal arguments against speciation without isolation. Recent attempts to quantify the importance of allopatric versus sympatric speciation using comparative methods called “age-range correlation” (ARC) suggest that allopatric speciation is more common than sympatric speciation. However, very few taxa have been studied and there are concerns about the adequacy of the methods. We propose methodological improvements including changes in the way overlap between clades is quantified and Monte Carlo methods to test the null hypothesis of no relationship between phylogenetic relatedness and geographic range overlap. We analyze 14 clades of mammals, chosen because of the availability of data and the consensus among mammalogists that speciation is routinely allopatric. Although data from a few clades clearly indicate allopatric speciation, divergence with gene flow is plausible in others and many results are inconclusive. The relative rarity of significant correlations between phylogenetic distance and range overlap may have three distinct causes: (1) postspeciation range changes, (2) relative rarity of range overlap, and (3) a mixture of geographic modes of speciation. Our results support skepticism about ARC's power for inferring the biogeography of speciation. Yet, even if few clades provide clear signals, meta-analytic approaches such as ARC may set bounds on the prevalence of alternative modes of speciation.","author":[{"dropping-particle":"","family":"Fitzpatrick","given":"Benjamin M.","non-dropping-particle":"","parse-names":false,"suffix":""},{"dropping-particle":"","family":"Turelli","given":"Michael","non-dropping-particle":"","parse-names":false,"suffix":""}],"container-title":"Evolution","id":"ITEM-2","issue":"3","issued":{"date-parts":[["2006"]]},"page":"601-615","title":"The Geography of Mammalian Speciation: Mixed Signals From Phylogenies and Range Maps","type":"article-journal","volume":"60"},"uris":["http://www.mendeley.com/documents/?uuid=87e7536b-fe4e-44a1-8d80-034398c5f50e"]}],"mendeley":{"formattedCitation":"(Barraclough &amp; Vogler 2000, Fitzpatrick &amp; Turelli 2006)","plainTextFormattedCitation":"(Barraclough &amp; Vogler 2000, Fitzpatrick &amp; Turelli 2006)","previouslyFormattedCitation":"(Barraclough and Vogler 2000; Fitzpatrick and Turelli 2006)"},"properties":{"noteIndex":0},"schema":"https://github.com/citation-style-language/schema/raw/master/csl-citation.json"}</w:instrText>
+        <w:instrText>ADDIN CSL_CITATION {"citationItems":[{"id":"ITEM-1","itemData":{"author":[{"dropping-particle":"","family":"Barraclough","given":"T. G.","non-dropping-particle":"","parse-names":false,"suffix":""},{"dropping-particle":"","family":"Vogler","given":"A. P.","non-dropping-particle":"","parse-names":false,"suffix":""}],"container-title":"The American Naturalist","id":"ITEM-1","issue":"4","issued":{"date-parts":[["2000"]]},"page":"419-434","title":"Detecting the geographical pattern of speciation from species-level phylogenies","type":"article-journal","volume":"155"},"uris":["http://www.mendeley.com/documents/?uuid=498131a5-36b8-4f60-9dd0-0d192e268d5c"]},{"id":"ITEM-2","itemData":{"DOI":"10.1111/j.0014-3820.2006.tb01140.x","ISSN":"0014-3820","PMID":"16637504","abstract":"The importance of geographic isolation in speciation has been debated since the 19th century. Since the beginning of the 20th century, the consensus has been that most speciation involves divergence in allopatry. This consensus was based largely on decades of observations by naturalists and verbal arguments against speciation without isolation. Recent attempts to quantify the importance of allopatric versus sympatric speciation using comparative methods called “age-range correlation” (ARC) suggest that allopatric speciation is more common than sympatric speciation. However, very few taxa have been studied and there are concerns about the adequacy of the methods. We propose methodological improvements including changes in the way overlap between clades is quantified and Monte Carlo methods to test the null hypothesis of no relationship between phylogenetic relatedness and geographic range overlap. We analyze 14 clades of mammals, chosen because of the availability of data and the consensus among mammalogists that speciation is routinely allopatric. Although data from a few clades clearly indicate allopatric speciation, divergence with gene flow is plausible in others and many results are inconclusive. The relative rarity of significant correlations between phylogenetic distance and range overlap may have three distinct causes: (1) postspeciation range changes, (2) relative rarity of range overlap, and (3) a mixture of geographic modes of speciation. Our results support skepticism about ARC's power for inferring the biogeography of speciation. Yet, even if few clades provide clear signals, meta-analytic approaches such as ARC may set bounds on the prevalence of alternative modes of speciation.","author":[{"dropping-particle":"","family":"Fitzpatrick","given":"Benjamin M.","non-dropping-particle":"","parse-names":false,"suffix":""},{"dropping-particle":"","family":"Turelli","given":"Michael","non-dropping-particle":"","parse-names":false,"suffix":""}],"container-title":"Evolution","id":"ITEM-2","issue":"3","issued":{"date-parts":[["2006"]]},"page":"601-615","title":"The Geography of Mammalian Speciation: Mixed Signals From Phylogenies and Range Maps","type":"article-journal","volume":"60"},"uris":["http://www.mendeley.com/documents/?uuid=87e7536b-fe4e-44a1-8d80-034398c5f50e"]}],"mendeley":{"formattedCitation":"(Barraclough &amp; Vogler 2000, Fitzpatrick &amp; Turelli 2006)","plainTextFormattedCitation":"(Barraclough &amp; Vogler 2000, Fitzpatrick &amp; Turelli 2006)","previouslyFormattedCitation":"(Barraclough &amp; Vogler 2000, Fitzpatrick &amp; Turelli 2006)"},"properties":{"noteIndex":0},"schema":"https://github.com/citation-style-language/schema/raw/master/csl-citation.json"}</w:instrText>
       </w:r>
       <w:r>
         <w:rPr>
@@ -7400,7 +7421,7 @@
           <w:szCs w:val="24"/>
           <w:lang w:val="en-US"/>
         </w:rPr>
-        <w:instrText>ADDIN CSL_CITATION {"citationItems":[{"id":"ITEM-1","itemData":{"DOI":"10.1111/j.1558-5646.2009.00926.x","ISSN":"00143820","abstract":"Molecular phylogenies contain information about the tempo and mode of species diversification through time. Because extinction leaves a characteristic signature in the shape of molecular phylogenetic trees, many studies have used data from extant taxa only to infer extinction rates. This is a promising approach for the large number of taxa for which extinction rates cannot be estimated from the fossil record. Here, I explore the consequences of violating a common assumption made by studies of extinction from phylogenetic data. I show that when diversification rates vary among lineages, simple estimators based on the birth-death process are unable to recover true extinction rates. This is problematic for phylogenetic trees with complete taxon sampling as well as for the simpler case of clades with known age and species richness. Given the ubiquity of variation in diversification rates among lineages and clades, these results suggest that extinction rates should not be estimated in the absence of fossil data. © 2010 The Author(s). Journal compilation © 2010 The Society for the Study of Evolution.","author":[{"dropping-particle":"","family":"Rabosky","given":"Daniel L.","non-dropping-particle":"","parse-names":false,"suffix":""}],"container-title":"Evolution","id":"ITEM-1","issued":{"date-parts":[["2010"]]},"title":"Extinction rates should not be estimated from molecular phylogenies","type":"article-journal"},"uris":["http://www.mendeley.com/documents/?uuid=4cbf55a3-2807-4675-85f8-97da9d2f1fc8"]},{"id":"ITEM-2","itemData":{"author":[{"dropping-particle":"","family":"Silvestro","given":"D.","non-dropping-particle":"","parse-names":false,"suffix":""},{"dropping-particle":"","family":"Salamin","given":"Nicolas","non-dropping-particle":"","parse-names":false,"suffix":""},{"dropping-particle":"","family":"Schnitzler","given":"Jan","non-dropping-particle":"","parse-names":false,"suffix":""}],"container-title":"Methods in Ecology and Evolution2","id":"ITEM-2","issue":"10","issued":{"date-parts":[["2014"]]},"page":"1126-1131","title":"PyRate: a new program to estimate speciation and extinction rates from incomplete fossil data","type":"article-journal","volume":"5"},"uris":["http://www.mendeley.com/documents/?uuid=15377108-c4c2-4350-9e0c-ca67c815457f"]},{"id":"ITEM-3","itemData":{"author":[{"dropping-particle":"","family":"Brée","given":"B.","non-dropping-particle":"","parse-names":false,"suffix":""},{"dropping-particle":"","family":"Condamine","given":"Fabien L.","non-dropping-particle":"","parse-names":false,"suffix":""},{"dropping-particle":"","family":"Guinot","given":"G.","non-dropping-particle":"","parse-names":false,"suffix":""}],"container-title":"Scientific Reports","id":"ITEM-3","issue":"1","issued":{"date-parts":[["2022"]]},"page":"21906","title":"Combining palaeontological and neontological data shows a delayed diversification burst of carcharhiniform sharks likely mediated by environmental change","type":"article-journal","volume":"12"},"uris":["http://www.mendeley.com/documents/?uuid=55a82c0c-0ea3-4b70-b619-c16f0f425ee3"]},{"id":"ITEM-4","itemData":{"author":[{"dropping-particle":"","family":"López-Martínez","given":"A.M.","non-dropping-particle":"","parse-names":false,"suffix":""},{"dropping-particle":"","family":"Schonenberger","given":"J.","non-dropping-particle":"","parse-names":false,"suffix":""},{"dropping-particle":"","family":"Balthazar","given":"M.","non-dropping-particle":"von","parse-names":false,"suffix":""},{"dropping-particle":"","family":"González-Martínez","given":"C.A.","non-dropping-particle":"","parse-names":false,"suffix":""},{"dropping-particle":"","family":"Ramírez-Barahona","given":"S.","non-dropping-particle":"","parse-names":false,"suffix":""},{"dropping-particle":"","family":"Sauquet","given":"H.","non-dropping-particle":"","parse-names":false,"suffix":""},{"dropping-particle":"","family":"Magallón","given":"Susana","non-dropping-particle":"","parse-names":false,"suffix":""}],"container-title":"Systematic Biology","id":"ITEM-4","issued":{"date-parts":[["2023"]]},"title":"Integrating Fossil Flowers into the Angiosperm Phylogeny Using Molecular and Morphological Evidence","type":"article-journal","volume":"syad017"},"uris":["http://www.mendeley.com/documents/?uuid=929d4547-a05a-45f9-8004-f9e7c27dfc7f"]}],"mendeley":{"formattedCitation":"(Rabosky 2010, Silvestro &lt;i&gt;et al.&lt;/i&gt; 2014, Brée &lt;i&gt;et al.&lt;/i&gt; 2022, López-Martínez &lt;i&gt;et al.&lt;/i&gt; 2023)","plainTextFormattedCitation":"(Rabosky 2010, Silvestro et al. 2014, Brée et al. 2022, López-Martínez et al. 2023)","previouslyFormattedCitation":"(Brée et al. 2022; López-Martínez et al. 2023; Rabosky 2010; Silvestro et al. 2014)"},"properties":{"noteIndex":0},"schema":"https://github.com/citation-style-language/schema/raw/master/csl-citation.json"}</w:instrText>
+        <w:instrText>ADDIN CSL_CITATION {"citationItems":[{"id":"ITEM-1","itemData":{"DOI":"10.1111/j.1558-5646.2009.00926.x","ISSN":"00143820","abstract":"Molecular phylogenies contain information about the tempo and mode of species diversification through time. Because extinction leaves a characteristic signature in the shape of molecular phylogenetic trees, many studies have used data from extant taxa only to infer extinction rates. This is a promising approach for the large number of taxa for which extinction rates cannot be estimated from the fossil record. Here, I explore the consequences of violating a common assumption made by studies of extinction from phylogenetic data. I show that when diversification rates vary among lineages, simple estimators based on the birth-death process are unable to recover true extinction rates. This is problematic for phylogenetic trees with complete taxon sampling as well as for the simpler case of clades with known age and species richness. Given the ubiquity of variation in diversification rates among lineages and clades, these results suggest that extinction rates should not be estimated in the absence of fossil data. © 2010 The Author(s). Journal compilation © 2010 The Society for the Study of Evolution.","author":[{"dropping-particle":"","family":"Rabosky","given":"Daniel L.","non-dropping-particle":"","parse-names":false,"suffix":""}],"container-title":"Evolution","id":"ITEM-1","issued":{"date-parts":[["2010"]]},"title":"Extinction rates should not be estimated from molecular phylogenies","type":"article-journal"},"uris":["http://www.mendeley.com/documents/?uuid=4cbf55a3-2807-4675-85f8-97da9d2f1fc8"]},{"id":"ITEM-2","itemData":{"author":[{"dropping-particle":"","family":"Silvestro","given":"D.","non-dropping-particle":"","parse-names":false,"suffix":""},{"dropping-particle":"","family":"Salamin","given":"Nicolas","non-dropping-particle":"","parse-names":false,"suffix":""},{"dropping-particle":"","family":"Schnitzler","given":"Jan","non-dropping-particle":"","parse-names":false,"suffix":""}],"container-title":"Methods in Ecology and Evolution2","id":"ITEM-2","issue":"10","issued":{"date-parts":[["2014"]]},"page":"1126-1131","title":"PyRate: a new program to estimate speciation and extinction rates from incomplete fossil data","type":"article-journal","volume":"5"},"uris":["http://www.mendeley.com/documents/?uuid=15377108-c4c2-4350-9e0c-ca67c815457f"]},{"id":"ITEM-3","itemData":{"author":[{"dropping-particle":"","family":"Brée","given":"B.","non-dropping-particle":"","parse-names":false,"suffix":""},{"dropping-particle":"","family":"Condamine","given":"Fabien L.","non-dropping-particle":"","parse-names":false,"suffix":""},{"dropping-particle":"","family":"Guinot","given":"G.","non-dropping-particle":"","parse-names":false,"suffix":""}],"container-title":"Scientific Reports","id":"ITEM-3","issue":"1","issued":{"date-parts":[["2022"]]},"page":"21906","title":"Combining palaeontological and neontological data shows a delayed diversification burst of carcharhiniform sharks likely mediated by environmental change","type":"article-journal","volume":"12"},"uris":["http://www.mendeley.com/documents/?uuid=55a82c0c-0ea3-4b70-b619-c16f0f425ee3"]},{"id":"ITEM-4","itemData":{"author":[{"dropping-particle":"","family":"López-Martínez","given":"A.M.","non-dropping-particle":"","parse-names":false,"suffix":""},{"dropping-particle":"","family":"Schonenberger","given":"J.","non-dropping-particle":"","parse-names":false,"suffix":""},{"dropping-particle":"","family":"Balthazar","given":"M.","non-dropping-particle":"von","parse-names":false,"suffix":""},{"dropping-particle":"","family":"González-Martínez","given":"C.A.","non-dropping-particle":"","parse-names":false,"suffix":""},{"dropping-particle":"","family":"Ramírez-Barahona","given":"S.","non-dropping-particle":"","parse-names":false,"suffix":""},{"dropping-particle":"","family":"Sauquet","given":"H.","non-dropping-particle":"","parse-names":false,"suffix":""},{"dropping-particle":"","family":"Magallón","given":"Susana","non-dropping-particle":"","parse-names":false,"suffix":""}],"container-title":"Systematic Biology","id":"ITEM-4","issued":{"date-parts":[["2023"]]},"title":"Integrating Fossil Flowers into the Angiosperm Phylogeny Using Molecular and Morphological Evidence","type":"article-journal","volume":"syad017"},"uris":["http://www.mendeley.com/documents/?uuid=929d4547-a05a-45f9-8004-f9e7c27dfc7f"]}],"mendeley":{"formattedCitation":"(Rabosky 2010, Silvestro &lt;i&gt;et al.&lt;/i&gt; 2014, Brée &lt;i&gt;et al.&lt;/i&gt; 2022, López-Martínez &lt;i&gt;et al.&lt;/i&gt; 2023)","plainTextFormattedCitation":"(Rabosky 2010, Silvestro et al. 2014, Brée et al. 2022, López-Martínez et al. 2023)","previouslyFormattedCitation":"(Rabosky 2010, Silvestro &lt;i&gt;et al.&lt;/i&gt; 2014, Brée &lt;i&gt;et al.&lt;/i&gt; 2022, López-Martínez &lt;i&gt;et al.&lt;/i&gt; 2023)"},"properties":{"noteIndex":0},"schema":"https://github.com/citation-style-language/schema/raw/master/csl-citation.json"}</w:instrText>
       </w:r>
       <w:r>
         <w:rPr>
@@ -7843,7 +7864,7 @@
           <w:szCs w:val="24"/>
           <w:lang w:val="en-US"/>
         </w:rPr>
-        <w:instrText>ADDIN CSL_CITATION {"citationItems":[{"id":"ITEM-1","itemData":{"author":[{"dropping-particle":"","family":"Brée","given":"B.","non-dropping-particle":"","parse-names":false,"suffix":""},{"dropping-particle":"","family":"Condamine","given":"Fabien L.","non-dropping-particle":"","parse-names":false,"suffix":""},{"dropping-particle":"","family":"Guinot","given":"G.","non-dropping-particle":"","parse-names":false,"suffix":""}],"container-title":"Scientific Reports","id":"ITEM-1","issue":"1","issued":{"date-parts":[["2022"]]},"page":"21906","title":"Combining palaeontological and neontological data shows a delayed diversification burst of carcharhiniform sharks likely mediated by environmental change","type":"article-journal","volume":"12"},"uris":["http://www.mendeley.com/documents/?uuid=55a82c0c-0ea3-4b70-b619-c16f0f425ee3"]}],"mendeley":{"formattedCitation":"(Brée &lt;i&gt;et al.&lt;/i&gt; 2022)","manualFormatting":"Brée et al. (2022)","plainTextFormattedCitation":"(Brée et al. 2022)","previouslyFormattedCitation":"(Brée et al. 2022)"},"properties":{"noteIndex":0},"schema":"https://github.com/citation-style-language/schema/raw/master/csl-citation.json"}</w:instrText>
+        <w:instrText>ADDIN CSL_CITATION {"citationItems":[{"id":"ITEM-1","itemData":{"author":[{"dropping-particle":"","family":"Brée","given":"B.","non-dropping-particle":"","parse-names":false,"suffix":""},{"dropping-particle":"","family":"Condamine","given":"Fabien L.","non-dropping-particle":"","parse-names":false,"suffix":""},{"dropping-particle":"","family":"Guinot","given":"G.","non-dropping-particle":"","parse-names":false,"suffix":""}],"container-title":"Scientific Reports","id":"ITEM-1","issue":"1","issued":{"date-parts":[["2022"]]},"page":"21906","title":"Combining palaeontological and neontological data shows a delayed diversification burst of carcharhiniform sharks likely mediated by environmental change","type":"article-journal","volume":"12"},"uris":["http://www.mendeley.com/documents/?uuid=55a82c0c-0ea3-4b70-b619-c16f0f425ee3"]}],"mendeley":{"formattedCitation":"(Brée &lt;i&gt;et al.&lt;/i&gt; 2022)","manualFormatting":"Brée et al. (2022)","plainTextFormattedCitation":"(Brée et al. 2022)","previouslyFormattedCitation":"(Brée &lt;i&gt;et al.&lt;/i&gt; 2022)"},"properties":{"noteIndex":0},"schema":"https://github.com/citation-style-language/schema/raw/master/csl-citation.json"}</w:instrText>
       </w:r>
       <w:r>
         <w:rPr>
@@ -7956,7 +7977,7 @@
           <w:szCs w:val="24"/>
           <w:lang w:val="en-US"/>
         </w:rPr>
-        <w:instrText>ADDIN CSL_CITATION {"citationItems":[{"id":"ITEM-1","itemData":{"DOI":"10.1371/journal.pbio.3000494","ISBN":"1111111111","ISSN":"15457885","PMID":"31800571","abstract":"Big, time-scaled phylogenies are fundamental to connecting evolutionary processes to modern biodiversity patterns. Yet inferring reliable phylogenetic trees for thousands of species involves numerous trade-offs that have limited their utility to comparative biologists. To establish a robust evolutionary timescale for all approximately 6,000 living species of mammals, we developed credible sets of trees that capture root-to-tip uncertainty in topology and divergence times. Our “backbone-and-patch” approach to tree building applies a newly assembled 31-gene supermatrix to two levels of Bayesian inference: (1) backbone relationships and ages among major lineages, using fossil node or tip dating, and (2) species-level “patch” phylogenies with nonoverlapping in-groups that each correspond to one representative lineage in the backbone. Species unsampled for DNA are either excluded (“DNA-only” trees) or imputed within taxonomic constraints using branch lengths drawn from local birth–death models (“completed” trees). Joining time-scaled patches to backbones results in species-level trees of extant Mammalia with all branches estimated under the same modeling framework, thereby facilitating rate comparisons among lineages as disparate as marsupials and placentals. We compare our phylogenetic trees to previous estimates of mammal-wide phylogeny and divergence times, finding that (1) node ages are broadly concordant among studies, and (2) recent (tip-level) rates of speciation are estimated more accurately in our study than in previous “supertree” approaches, in which unresolved nodes led to branch-length artifacts. Credible sets of mammalian phylogenetic history are now available for download at http://vertlife.org/phylosubsets, enabling investigations of long-standing questions in comparative biology.","author":[{"dropping-particle":"","family":"Upham","given":"Nathan S.","non-dropping-particle":"","parse-names":false,"suffix":""},{"dropping-particle":"","family":"Esselstyn","given":"Jacob A.","non-dropping-particle":"","parse-names":false,"suffix":""},{"dropping-particle":"","family":"Jetz","given":"Walter","non-dropping-particle":"","parse-names":false,"suffix":""}],"container-title":"PLoS Biology","id":"ITEM-1","issue":"12","issued":{"date-parts":[["2019"]]},"number-of-pages":"1-44","title":"Inferring the mammal tree: Species-level sets of phylogenies for questions in ecology, evolution, and conservation","type":"book","volume":"17"},"uris":["http://www.mendeley.com/documents/?uuid=90d83839-3c24-4db5-a71c-6ba1999cc9f1"]}],"mendeley":{"formattedCitation":"(Upham &lt;i&gt;et al.&lt;/i&gt; 2019)","manualFormatting":"Upham et al. (2019)","plainTextFormattedCitation":"(Upham et al. 2019)","previouslyFormattedCitation":"(Upham et al. 2019)"},"properties":{"noteIndex":0},"schema":"https://github.com/citation-style-language/schema/raw/master/csl-citation.json"}</w:instrText>
+        <w:instrText>ADDIN CSL_CITATION {"citationItems":[{"id":"ITEM-1","itemData":{"DOI":"10.1371/journal.pbio.3000494","ISBN":"1111111111","ISSN":"15457885","PMID":"31800571","abstract":"Big, time-scaled phylogenies are fundamental to connecting evolutionary processes to modern biodiversity patterns. Yet inferring reliable phylogenetic trees for thousands of species involves numerous trade-offs that have limited their utility to comparative biologists. To establish a robust evolutionary timescale for all approximately 6,000 living species of mammals, we developed credible sets of trees that capture root-to-tip uncertainty in topology and divergence times. Our “backbone-and-patch” approach to tree building applies a newly assembled 31-gene supermatrix to two levels of Bayesian inference: (1) backbone relationships and ages among major lineages, using fossil node or tip dating, and (2) species-level “patch” phylogenies with nonoverlapping in-groups that each correspond to one representative lineage in the backbone. Species unsampled for DNA are either excluded (“DNA-only” trees) or imputed within taxonomic constraints using branch lengths drawn from local birth–death models (“completed” trees). Joining time-scaled patches to backbones results in species-level trees of extant Mammalia with all branches estimated under the same modeling framework, thereby facilitating rate comparisons among lineages as disparate as marsupials and placentals. We compare our phylogenetic trees to previous estimates of mammal-wide phylogeny and divergence times, finding that (1) node ages are broadly concordant among studies, and (2) recent (tip-level) rates of speciation are estimated more accurately in our study than in previous “supertree” approaches, in which unresolved nodes led to branch-length artifacts. Credible sets of mammalian phylogenetic history are now available for download at http://vertlife.org/phylosubsets, enabling investigations of long-standing questions in comparative biology.","author":[{"dropping-particle":"","family":"Upham","given":"Nathan S.","non-dropping-particle":"","parse-names":false,"suffix":""},{"dropping-particle":"","family":"Esselstyn","given":"Jacob A.","non-dropping-particle":"","parse-names":false,"suffix":""},{"dropping-particle":"","family":"Jetz","given":"Walter","non-dropping-particle":"","parse-names":false,"suffix":""}],"container-title":"PLoS Biology","id":"ITEM-1","issue":"12","issued":{"date-parts":[["2019"]]},"number-of-pages":"1-44","title":"Inferring the mammal tree: Species-level sets of phylogenies for questions in ecology, evolution, and conservation","type":"book","volume":"17"},"uris":["http://www.mendeley.com/documents/?uuid=90d83839-3c24-4db5-a71c-6ba1999cc9f1"]}],"mendeley":{"formattedCitation":"(Upham &lt;i&gt;et al.&lt;/i&gt; 2019)","manualFormatting":"Upham et al. (2019)","plainTextFormattedCitation":"(Upham et al. 2019)","previouslyFormattedCitation":"(Upham &lt;i&gt;et al.&lt;/i&gt; 2019)"},"properties":{"noteIndex":0},"schema":"https://github.com/citation-style-language/schema/raw/master/csl-citation.json"}</w:instrText>
       </w:r>
       <w:r>
         <w:rPr>
@@ -8022,7 +8043,25 @@
           <w:szCs w:val="24"/>
           <w:lang w:val="en-US"/>
         </w:rPr>
-        <w:t xml:space="preserve"> Mammals’ phylogenetic data (except </w:t>
+        <w:t xml:space="preserve"> Mammals’ </w:t>
+      </w:r>
+      <w:r>
+        <w:rPr>
+          <w:rFonts w:ascii="Times New Roman" w:hAnsi="Times New Roman" w:cs="Times New Roman"/>
+          <w:sz w:val="24"/>
+          <w:szCs w:val="24"/>
+          <w:lang w:val="en-US"/>
+        </w:rPr>
+        <w:t>fossil</w:t>
+      </w:r>
+      <w:r>
+        <w:rPr>
+          <w:rFonts w:ascii="Times New Roman" w:hAnsi="Times New Roman" w:cs="Times New Roman"/>
+          <w:sz w:val="24"/>
+          <w:szCs w:val="24"/>
+          <w:lang w:val="en-US"/>
+        </w:rPr>
+        <w:t xml:space="preserve"> data (except </w:t>
       </w:r>
       <w:r>
         <w:rPr>
@@ -8044,7 +8083,82 @@
         </w:rPr>
         <w:t>) obtained from</w:t>
       </w:r>
-      <w:commentRangeStart w:id="8"/>
+      <w:r>
+        <w:rPr>
+          <w:rFonts w:ascii="Times New Roman" w:hAnsi="Times New Roman" w:cs="Times New Roman"/>
+          <w:sz w:val="24"/>
+          <w:szCs w:val="24"/>
+          <w:lang w:val="en-US"/>
+        </w:rPr>
+        <w:t xml:space="preserve"> </w:t>
+      </w:r>
+      <w:r>
+        <w:rPr>
+          <w:rFonts w:ascii="Times New Roman" w:hAnsi="Times New Roman" w:cs="Times New Roman"/>
+          <w:sz w:val="24"/>
+          <w:szCs w:val="24"/>
+          <w:lang w:val="en-US"/>
+        </w:rPr>
+        <w:fldChar w:fldCharType="begin" w:fldLock="1"/>
+      </w:r>
+      <w:r>
+        <w:rPr>
+          <w:rFonts w:ascii="Times New Roman" w:hAnsi="Times New Roman" w:cs="Times New Roman"/>
+          <w:sz w:val="24"/>
+          <w:szCs w:val="24"/>
+          <w:lang w:val="en-US"/>
+        </w:rPr>
+        <w:instrText>ADDIN CSL_CITATION {"citationItems":[{"id":"ITEM-1","itemData":{"DOI":"10.1038/s41467-018-07622-y","ISSN":"20411723","PMID":"30532040","abstract":"Measuring the pace at which speciation and extinction occur is fundamental to understanding the origin and evolution of biodiversity. Both the fossil record and molecular phylogenies of living species can provide independent estimates of speciation and extinction rates, but often produce strikingly divergent results. Despite its implications, the theoretical reasons for this discrepancy remain unknown. Here, we reveal a conceptual and methodological basis able to reconcile palaeontological and molecular evidence: discrepancies are driven by different implicit assumptions about the processes of speciation and species evolution in palaeontological and neontological analyses. We present the “birth-death chronospecies” model that clarifies the definition of speciation and extinction processes allowing for a coherent joint analysis of fossil and phylogenetic data. Using simulations and empirical analyses we demonstrate not only that this model explains much of the apparent incongruence between fossils and phylogenies, but that differences in rate estimates are actually informative about the prevalence of different speciation modes.","author":[{"dropping-particle":"","family":"Silvestro","given":"Daniele","non-dropping-particle":"","parse-names":false,"suffix":""},{"dropping-particle":"","family":"Warnock","given":"Rachel C.M.","non-dropping-particle":"","parse-names":false,"suffix":""},{"dropping-particle":"","family":"Gavryushkina","given":"Alexandra","non-dropping-particle":"","parse-names":false,"suffix":""},{"dropping-particle":"","family":"Stadler","given":"Tanja","non-dropping-particle":"","parse-names":false,"suffix":""}],"container-title":"Nature Communications","id":"ITEM-1","issue":"1","issued":{"date-parts":[["2018"]]},"publisher":"Springer US","title":"Closing the gap between palaeontological and neontological speciation and extinction rate estimates","type":"article-journal","volume":"9"},"uris":["http://www.mendeley.com/documents/?uuid=dd26a2d5-d5c9-4f61-a777-dcbbdfb952c6"]}],"mendeley":{"formattedCitation":"(Silvestro &lt;i&gt;et al.&lt;/i&gt; 2018)","plainTextFormattedCitation":"(Silvestro et al. 2018)"},"properties":{"noteIndex":0},"schema":"https://github.com/citation-style-language/schema/raw/master/csl-citation.json"}</w:instrText>
+      </w:r>
+      <w:r>
+        <w:rPr>
+          <w:rFonts w:ascii="Times New Roman" w:hAnsi="Times New Roman" w:cs="Times New Roman"/>
+          <w:sz w:val="24"/>
+          <w:szCs w:val="24"/>
+          <w:lang w:val="en-US"/>
+        </w:rPr>
+        <w:fldChar w:fldCharType="separate"/>
+      </w:r>
+      <w:r>
+        <w:rPr>
+          <w:rFonts w:ascii="Times New Roman" w:hAnsi="Times New Roman" w:cs="Times New Roman"/>
+          <w:noProof/>
+          <w:sz w:val="24"/>
+          <w:szCs w:val="24"/>
+          <w:lang w:val="en-US"/>
+        </w:rPr>
+        <w:t xml:space="preserve">(Silvestro </w:t>
+      </w:r>
+      <w:r>
+        <w:rPr>
+          <w:rFonts w:ascii="Times New Roman" w:hAnsi="Times New Roman" w:cs="Times New Roman"/>
+          <w:i/>
+          <w:noProof/>
+          <w:sz w:val="24"/>
+          <w:szCs w:val="24"/>
+          <w:lang w:val="en-US"/>
+        </w:rPr>
+        <w:t>et al.</w:t>
+      </w:r>
+      <w:r>
+        <w:rPr>
+          <w:rFonts w:ascii="Times New Roman" w:hAnsi="Times New Roman" w:cs="Times New Roman"/>
+          <w:noProof/>
+          <w:sz w:val="24"/>
+          <w:szCs w:val="24"/>
+          <w:lang w:val="en-US"/>
+        </w:rPr>
+        <w:t xml:space="preserve"> 2018)</w:t>
+      </w:r>
+      <w:r>
+        <w:rPr>
+          <w:rFonts w:ascii="Times New Roman" w:hAnsi="Times New Roman" w:cs="Times New Roman"/>
+          <w:sz w:val="24"/>
+          <w:szCs w:val="24"/>
+          <w:lang w:val="en-US"/>
+        </w:rPr>
+        <w:fldChar w:fldCharType="end"/>
+      </w:r>
       <w:r>
         <w:rPr>
           <w:rFonts w:ascii="Times New Roman" w:hAnsi="Times New Roman" w:cs="Times New Roman"/>
@@ -8053,13 +8167,6 @@
           <w:lang w:val="en-US"/>
         </w:rPr>
         <w:t xml:space="preserve">. </w:t>
-      </w:r>
-      <w:commentRangeEnd w:id="8"/>
-      <w:r>
-        <w:rPr>
-          <w:rStyle w:val="Refdecomentario"/>
-        </w:rPr>
-        <w:commentReference w:id="8"/>
       </w:r>
       <w:r>
         <w:rPr>
@@ -8208,7 +8315,7 @@
           <w:szCs w:val="24"/>
           <w:lang w:val="en-US"/>
         </w:rPr>
-        <w:instrText>ADDIN CSL_CITATION {"citationItems":[{"id":"ITEM-1","itemData":{"author":[{"dropping-particle":"","family":"Rivas-Gonzáles","given":"I.","non-dropping-particle":"","parse-names":false,"suffix":""},{"dropping-particle":"","family":"Rousselle","given":"M.","non-dropping-particle":"","parse-names":false,"suffix":""},{"dropping-particle":"","family":"Li","given":"F.","non-dropping-particle":"","parse-names":false,"suffix":""},{"dropping-particle":"","family":"Zhou","given":"L.","non-dropping-particle":"","parse-names":false,"suffix":""},{"dropping-particle":"","family":"Dutheil","given":"J.","non-dropping-particle":"","parse-names":false,"suffix":""},{"dropping-particle":"","family":"Munch","given":"K.","non-dropping-particle":"","parse-names":false,"suffix":""},{"dropping-particle":"","family":"Shao","given":"Y.","non-dropping-particle":"","parse-names":false,"suffix":""},{"dropping-particle":"","family":"Wu","given":"Dongdong","non-dropping-particle":"","parse-names":false,"suffix":""},{"dropping-particle":"","family":"Schierup","given":"M.","non-dropping-particle":"","parse-names":false,"suffix":""},{"dropping-particle":"","family":"Zhang","given":"Guojie","non-dropping-particle":"","parse-names":false,"suffix":""}],"container-title":"Science","id":"ITEM-1","issue":"6648","issued":{"date-parts":[["2023"]]},"page":"eabn4409","title":"Pervasive incomplete lineage sorting illuminates speciation and selection in primates","type":"article-journal","volume":"380"},"uris":["http://www.mendeley.com/documents/?uuid=4ab3ac62-014b-4ca7-b39f-f5767362c552"]}],"mendeley":{"formattedCitation":"(Rivas-Gonzáles &lt;i&gt;et al.&lt;/i&gt; 2023)","manualFormatting":"Rivas-Gonzáles et al. (2023)","plainTextFormattedCitation":"(Rivas-Gonzáles et al. 2023)","previouslyFormattedCitation":"(Rivas-Gonzáles et al. 2023)"},"properties":{"noteIndex":0},"schema":"https://github.com/citation-style-language/schema/raw/master/csl-citation.json"}</w:instrText>
+        <w:instrText>ADDIN CSL_CITATION {"citationItems":[{"id":"ITEM-1","itemData":{"author":[{"dropping-particle":"","family":"Rivas-Gonzáles","given":"I.","non-dropping-particle":"","parse-names":false,"suffix":""},{"dropping-particle":"","family":"Rousselle","given":"M.","non-dropping-particle":"","parse-names":false,"suffix":""},{"dropping-particle":"","family":"Li","given":"F.","non-dropping-particle":"","parse-names":false,"suffix":""},{"dropping-particle":"","family":"Zhou","given":"L.","non-dropping-particle":"","parse-names":false,"suffix":""},{"dropping-particle":"","family":"Dutheil","given":"J.","non-dropping-particle":"","parse-names":false,"suffix":""},{"dropping-particle":"","family":"Munch","given":"K.","non-dropping-particle":"","parse-names":false,"suffix":""},{"dropping-particle":"","family":"Shao","given":"Y.","non-dropping-particle":"","parse-names":false,"suffix":""},{"dropping-particle":"","family":"Wu","given":"Dongdong","non-dropping-particle":"","parse-names":false,"suffix":""},{"dropping-particle":"","family":"Schierup","given":"M.","non-dropping-particle":"","parse-names":false,"suffix":""},{"dropping-particle":"","family":"Zhang","given":"Guojie","non-dropping-particle":"","parse-names":false,"suffix":""}],"container-title":"Science","id":"ITEM-1","issue":"6648","issued":{"date-parts":[["2023"]]},"page":"eabn4409","title":"Pervasive incomplete lineage sorting illuminates speciation and selection in primates","type":"article-journal","volume":"380"},"uris":["http://www.mendeley.com/documents/?uuid=4ab3ac62-014b-4ca7-b39f-f5767362c552"]}],"mendeley":{"formattedCitation":"(Rivas-Gonzáles &lt;i&gt;et al.&lt;/i&gt; 2023)","manualFormatting":"Rivas-Gonzáles et al. (2023)","plainTextFormattedCitation":"(Rivas-Gonzáles et al. 2023)","previouslyFormattedCitation":"(Rivas-Gonzáles &lt;i&gt;et al.&lt;/i&gt; 2023)"},"properties":{"noteIndex":0},"schema":"https://github.com/citation-style-language/schema/raw/master/csl-citation.json"}</w:instrText>
       </w:r>
       <w:r>
         <w:rPr>
@@ -9366,70 +9473,7 @@
           <w:szCs w:val="24"/>
           <w:lang w:val="en-US"/>
         </w:rPr>
-        <w:t xml:space="preserve">Risk to confuse older with younger random species. </w:t>
-      </w:r>
-      <w:r>
-        <w:rPr>
-          <w:rFonts w:ascii="Times New Roman" w:hAnsi="Times New Roman" w:cs="Times New Roman"/>
-          <w:sz w:val="24"/>
-          <w:szCs w:val="24"/>
-          <w:lang w:val="en-US"/>
-        </w:rPr>
-        <w:t xml:space="preserve">For each of the 1000 simulations under bifurcating (left) and budding (right) speciation, combined with three different extinction levels, we selected </w:t>
-      </w:r>
-      <w:r>
-        <w:rPr>
-          <w:rFonts w:ascii="Times New Roman" w:hAnsi="Times New Roman" w:cs="Times New Roman"/>
-          <w:sz w:val="24"/>
-          <w:szCs w:val="24"/>
-          <w:lang w:val="en-US"/>
-        </w:rPr>
-        <w:t>two random species and defined which was the older and younger</w:t>
-      </w:r>
-      <w:r>
-        <w:rPr>
-          <w:rFonts w:ascii="Times New Roman" w:hAnsi="Times New Roman" w:cs="Times New Roman"/>
-          <w:sz w:val="24"/>
-          <w:szCs w:val="24"/>
-          <w:lang w:val="en-US"/>
-        </w:rPr>
-        <w:t xml:space="preserve"> according to the phylogenetic ages, and calculated the difference in their true ages (Delta True Age). A Delta True age smaller than 0 indicates that the phylogenetic olde</w:t>
-      </w:r>
-      <w:r>
-        <w:rPr>
-          <w:rFonts w:ascii="Times New Roman" w:hAnsi="Times New Roman" w:cs="Times New Roman"/>
-          <w:sz w:val="24"/>
-          <w:szCs w:val="24"/>
-          <w:lang w:val="en-US"/>
-        </w:rPr>
-        <w:t>r</w:t>
-      </w:r>
-      <w:r>
-        <w:rPr>
-          <w:rFonts w:ascii="Times New Roman" w:hAnsi="Times New Roman" w:cs="Times New Roman"/>
-          <w:sz w:val="24"/>
-          <w:szCs w:val="24"/>
-          <w:lang w:val="en-US"/>
-        </w:rPr>
-        <w:t xml:space="preserve"> species was in fact younger than the phylogenetic younge</w:t>
-      </w:r>
-      <w:r>
-        <w:rPr>
-          <w:rFonts w:ascii="Times New Roman" w:hAnsi="Times New Roman" w:cs="Times New Roman"/>
-          <w:sz w:val="24"/>
-          <w:szCs w:val="24"/>
-          <w:lang w:val="en-US"/>
-        </w:rPr>
-        <w:t>r</w:t>
-      </w:r>
-      <w:r>
-        <w:rPr>
-          <w:rFonts w:ascii="Times New Roman" w:hAnsi="Times New Roman" w:cs="Times New Roman"/>
-          <w:sz w:val="24"/>
-          <w:szCs w:val="24"/>
-          <w:lang w:val="en-US"/>
-        </w:rPr>
-        <w:t xml:space="preserve"> species, and therefore, the comparison of phylogenetic ages is qualitatively wrong. </w:t>
+        <w:t xml:space="preserve">Risk to confuse older with younger random species. For each of the 1000 simulations under bifurcating (left) and budding (right) speciation, combined with three different extinction levels, we selected two random species and defined which was the older and younger according to the phylogenetic ages, and calculated the difference in their true ages (Delta True Age). A Delta True age smaller than 0 indicates that the phylogenetic older species was in fact younger than the phylogenetic younger species, and therefore, the comparison of phylogenetic ages is qualitatively wrong. </w:t>
       </w:r>
     </w:p>
     <w:p>
@@ -9547,7 +9591,7 @@
           <w:lang w:val="en-US"/>
         </w:rPr>
       </w:pPr>
-      <w:commentRangeStart w:id="9"/>
+      <w:commentRangeStart w:id="8"/>
       <w:r>
         <w:rPr>
           <w:rFonts w:ascii="Times New Roman" w:hAnsi="Times New Roman" w:cs="Times New Roman"/>
@@ -9559,12 +9603,12 @@
         </w:rPr>
         <w:t xml:space="preserve">Figure 7. </w:t>
       </w:r>
-      <w:commentRangeEnd w:id="9"/>
+      <w:commentRangeEnd w:id="8"/>
       <w:r>
         <w:rPr>
           <w:rStyle w:val="Refdecomentario"/>
         </w:rPr>
-        <w:commentReference w:id="9"/>
+        <w:commentReference w:id="8"/>
       </w:r>
       <w:r>
         <w:rPr>
@@ -9618,16 +9662,7 @@
           <w:szCs w:val="24"/>
           <w:lang w:val="en-US"/>
         </w:rPr>
-        <w:t xml:space="preserve"> </w:t>
-      </w:r>
-      <w:r>
-        <w:rPr>
-          <w:rFonts w:ascii="Times New Roman" w:hAnsi="Times New Roman" w:cs="Times New Roman"/>
-          <w:sz w:val="24"/>
-          <w:szCs w:val="24"/>
-          <w:lang w:val="en-US"/>
-        </w:rPr>
-        <w:t>(L</w:t>
+        <w:t xml:space="preserve"> (L</w:t>
       </w:r>
       <w:r>
         <w:rPr>
@@ -14875,6 +14910,7 @@
         <w:t xml:space="preserve">TH: </w:t>
       </w:r>
       <w:proofErr w:type="spellStart"/>
+      <w:proofErr w:type="gramStart"/>
       <w:r>
         <w:t>Shouldn’t</w:t>
       </w:r>
@@ -14936,7 +14972,11 @@
       </w:r>
       <w:proofErr w:type="spellEnd"/>
       <w:r>
-        <w:t xml:space="preserve">? </w:t>
+        <w:t>?</w:t>
+      </w:r>
+      <w:proofErr w:type="gramEnd"/>
+      <w:r>
+        <w:t xml:space="preserve"> </w:t>
       </w:r>
       <w:proofErr w:type="spellStart"/>
       <w:r>
@@ -14979,10 +15019,12 @@
         <w:t xml:space="preserve"> </w:t>
       </w:r>
       <w:proofErr w:type="spellStart"/>
+      <w:proofErr w:type="gramStart"/>
       <w:r>
         <w:t>source.R</w:t>
       </w:r>
       <w:proofErr w:type="spellEnd"/>
+      <w:proofErr w:type="gramEnd"/>
       <w:r>
         <w:t xml:space="preserve"> </w:t>
       </w:r>
@@ -15155,10 +15197,12 @@
         <w:t xml:space="preserve"> </w:t>
       </w:r>
       <w:proofErr w:type="spellStart"/>
+      <w:proofErr w:type="gramStart"/>
       <w:r>
         <w:t>source.R</w:t>
       </w:r>
       <w:proofErr w:type="spellEnd"/>
+      <w:proofErr w:type="gramEnd"/>
       <w:r>
         <w:t xml:space="preserve">), </w:t>
       </w:r>
@@ -15967,127 +16011,7 @@
       <w:proofErr w:type="spellEnd"/>
     </w:p>
   </w:comment>
-  <w:comment w:id="8" w:author="Carlos Calderon del Cid" w:date="2023-06-13T23:53:00Z" w:initials="CCdC">
-    <w:p>
-      <w:pPr>
-        <w:pStyle w:val="Textocomentario"/>
-      </w:pPr>
-      <w:r>
-        <w:rPr>
-          <w:rStyle w:val="Refdecomentario"/>
-        </w:rPr>
-        <w:annotationRef/>
-      </w:r>
-      <w:r>
-        <w:t xml:space="preserve">Daniele, </w:t>
-      </w:r>
-      <w:proofErr w:type="spellStart"/>
-      <w:r>
-        <w:t>you</w:t>
-      </w:r>
-      <w:proofErr w:type="spellEnd"/>
-      <w:r>
-        <w:t xml:space="preserve"> </w:t>
-      </w:r>
-      <w:proofErr w:type="spellStart"/>
-      <w:r>
-        <w:t>passed</w:t>
-      </w:r>
-      <w:proofErr w:type="spellEnd"/>
-      <w:r>
-        <w:t xml:space="preserve"> me </w:t>
-      </w:r>
-      <w:proofErr w:type="spellStart"/>
-      <w:r>
-        <w:t>the</w:t>
-      </w:r>
-      <w:proofErr w:type="spellEnd"/>
-      <w:r>
-        <w:t xml:space="preserve"> </w:t>
-      </w:r>
-      <w:proofErr w:type="spellStart"/>
-      <w:r>
-        <w:t>fossil</w:t>
-      </w:r>
-      <w:proofErr w:type="spellEnd"/>
-      <w:r>
-        <w:t xml:space="preserve"> </w:t>
-      </w:r>
-      <w:proofErr w:type="spellStart"/>
-      <w:r>
-        <w:t>ages</w:t>
-      </w:r>
-      <w:proofErr w:type="spellEnd"/>
-      <w:r>
-        <w:t xml:space="preserve">. Do </w:t>
-      </w:r>
-      <w:proofErr w:type="spellStart"/>
-      <w:r>
-        <w:t>you</w:t>
-      </w:r>
-      <w:proofErr w:type="spellEnd"/>
-      <w:r>
-        <w:t xml:space="preserve"> </w:t>
-      </w:r>
-      <w:proofErr w:type="spellStart"/>
-      <w:r>
-        <w:t>recall</w:t>
-      </w:r>
-      <w:proofErr w:type="spellEnd"/>
-      <w:r>
-        <w:t xml:space="preserve"> </w:t>
-      </w:r>
-      <w:proofErr w:type="spellStart"/>
-      <w:r>
-        <w:t>which</w:t>
-      </w:r>
-      <w:proofErr w:type="spellEnd"/>
-      <w:r>
-        <w:t xml:space="preserve"> </w:t>
-      </w:r>
-      <w:proofErr w:type="spellStart"/>
-      <w:r>
-        <w:t>is</w:t>
-      </w:r>
-      <w:proofErr w:type="spellEnd"/>
-      <w:r>
-        <w:t xml:space="preserve"> </w:t>
-      </w:r>
-      <w:proofErr w:type="spellStart"/>
-      <w:r>
-        <w:t>the</w:t>
-      </w:r>
-      <w:proofErr w:type="spellEnd"/>
-      <w:r>
-        <w:t xml:space="preserve"> </w:t>
-      </w:r>
-      <w:proofErr w:type="spellStart"/>
-      <w:r>
-        <w:t>citation</w:t>
-      </w:r>
-      <w:proofErr w:type="spellEnd"/>
-      <w:r>
-        <w:t xml:space="preserve"> </w:t>
-      </w:r>
-      <w:proofErr w:type="spellStart"/>
-      <w:r>
-        <w:t>for</w:t>
-      </w:r>
-      <w:proofErr w:type="spellEnd"/>
-      <w:r>
-        <w:t xml:space="preserve"> </w:t>
-      </w:r>
-      <w:proofErr w:type="spellStart"/>
-      <w:r>
-        <w:t>them</w:t>
-      </w:r>
-      <w:proofErr w:type="spellEnd"/>
-      <w:r>
-        <w:t>?</w:t>
-      </w:r>
-    </w:p>
-  </w:comment>
-  <w:comment w:id="9" w:author="Carlos Calderon del Cid" w:date="2023-06-14T13:55:00Z" w:initials="CCdC">
+  <w:comment w:id="8" w:author="Carlos Calderon del Cid" w:date="2023-06-14T13:55:00Z" w:initials="CCdC">
     <w:p>
       <w:pPr>
         <w:pStyle w:val="Textocomentario"/>
@@ -16158,7 +16082,6 @@
   <w15:commentEx w15:paraId="374FCDAA" w15:done="0"/>
   <w15:commentEx w15:paraId="4915F353" w15:done="0"/>
   <w15:commentEx w15:paraId="75F765D9" w15:done="0"/>
-  <w15:commentEx w15:paraId="528968A3" w15:done="0"/>
   <w15:commentEx w15:paraId="35FBEE6A" w15:done="0"/>
 </w15:commentsEx>
 </file>
@@ -16173,7 +16096,6 @@
   <w16cex:commentExtensible w16cex:durableId="2831AC9E" w16cex:dateUtc="2023-06-12T17:39:00Z"/>
   <w16cex:commentExtensible w16cex:durableId="2831BCBB" w16cex:dateUtc="2023-06-12T18:48:00Z"/>
   <w16cex:commentExtensible w16cex:durableId="28343BFB" w16cex:dateUtc="2023-06-14T16:15:00Z"/>
-  <w16cex:commentExtensible w16cex:durableId="28337FF1" w16cex:dateUtc="2023-06-14T02:53:00Z"/>
   <w16cex:commentExtensible w16cex:durableId="28344557" w16cex:dateUtc="2023-06-14T16:55:00Z"/>
 </w16cex:commentsExtensible>
 </file>
@@ -16188,7 +16110,6 @@
   <w16cid:commentId w16cid:paraId="374FCDAA" w16cid:durableId="2831AC9E"/>
   <w16cid:commentId w16cid:paraId="4915F353" w16cid:durableId="2831BCBB"/>
   <w16cid:commentId w16cid:paraId="75F765D9" w16cid:durableId="28343BFB"/>
-  <w16cid:commentId w16cid:paraId="528968A3" w16cid:durableId="28337FF1"/>
   <w16cid:commentId w16cid:paraId="35FBEE6A" w16cid:durableId="28344557"/>
 </w16cid:commentsIds>
 </file>

</xml_diff>